<commit_message>
added VRNotifationService and updated documentation
git-tfs-id: [http://developmentvlan:8585/tfs/vanrise.collection]$/;C23025
</commit_message>
<xml_diff>
--- a/TOneV2/Documents/Vanrise Directives.docx
+++ b/TOneV2/Documents/Vanrise Directives.docx
@@ -39,6 +39,7 @@
               <w:tab w:val="right" w:leader="dot" w:pos="9350"/>
             </w:tabs>
             <w:rPr>
+              <w:rFonts w:eastAsiaTheme="minorEastAsia"/>
               <w:noProof/>
             </w:rPr>
           </w:pPr>
@@ -51,7 +52,7 @@
           <w:r>
             <w:fldChar w:fldCharType="separate"/>
           </w:r>
-          <w:hyperlink w:anchor="_Toc419733387" w:history="1">
+          <w:hyperlink w:anchor="_Toc419804871" w:history="1">
             <w:r>
               <w:rPr>
                 <w:rStyle w:val="Hyperlink"/>
@@ -78,7 +79,7 @@
                 <w:noProof/>
                 <w:webHidden/>
               </w:rPr>
-              <w:instrText xml:space="preserve"> PAGEREF _Toc419733387 \h </w:instrText>
+              <w:instrText xml:space="preserve"> PAGEREF _Toc419804871 \h </w:instrText>
             </w:r>
             <w:r>
               <w:rPr>
@@ -120,7 +121,7 @@
               <w:noProof/>
             </w:rPr>
           </w:pPr>
-          <w:hyperlink w:anchor="_Toc419733388" w:history="1">
+          <w:hyperlink w:anchor="_Toc419804872" w:history="1">
             <w:r>
               <w:rPr>
                 <w:rStyle w:val="Hyperlink"/>
@@ -147,7 +148,7 @@
                 <w:noProof/>
                 <w:webHidden/>
               </w:rPr>
-              <w:instrText xml:space="preserve"> PAGEREF _Toc419733388 \h </w:instrText>
+              <w:instrText xml:space="preserve"> PAGEREF _Toc419804872 \h </w:instrText>
             </w:r>
             <w:r>
               <w:rPr>
@@ -189,7 +190,7 @@
               <w:noProof/>
             </w:rPr>
           </w:pPr>
-          <w:hyperlink w:anchor="_Toc419733389" w:history="1">
+          <w:hyperlink w:anchor="_Toc419804873" w:history="1">
             <w:r>
               <w:rPr>
                 <w:rStyle w:val="Hyperlink"/>
@@ -216,7 +217,7 @@
                 <w:noProof/>
                 <w:webHidden/>
               </w:rPr>
-              <w:instrText xml:space="preserve"> PAGEREF _Toc419733389 \h </w:instrText>
+              <w:instrText xml:space="preserve"> PAGEREF _Toc419804873 \h </w:instrText>
             </w:r>
             <w:r>
               <w:rPr>
@@ -258,7 +259,7 @@
               <w:noProof/>
             </w:rPr>
           </w:pPr>
-          <w:hyperlink w:anchor="_Toc419733390" w:history="1">
+          <w:hyperlink w:anchor="_Toc419804874" w:history="1">
             <w:r>
               <w:rPr>
                 <w:rStyle w:val="Hyperlink"/>
@@ -285,7 +286,7 @@
                 <w:noProof/>
                 <w:webHidden/>
               </w:rPr>
-              <w:instrText xml:space="preserve"> PAGEREF _Toc419733390 \h </w:instrText>
+              <w:instrText xml:space="preserve"> PAGEREF _Toc419804874 \h </w:instrText>
             </w:r>
             <w:r>
               <w:rPr>
@@ -327,7 +328,7 @@
               <w:noProof/>
             </w:rPr>
           </w:pPr>
-          <w:hyperlink w:anchor="_Toc419733391" w:history="1">
+          <w:hyperlink w:anchor="_Toc419804875" w:history="1">
             <w:r>
               <w:rPr>
                 <w:rStyle w:val="Hyperlink"/>
@@ -354,7 +355,7 @@
                 <w:noProof/>
                 <w:webHidden/>
               </w:rPr>
-              <w:instrText xml:space="preserve"> PAGEREF _Toc419733391 \h </w:instrText>
+              <w:instrText xml:space="preserve"> PAGEREF _Toc419804875 \h </w:instrText>
             </w:r>
             <w:r>
               <w:rPr>
@@ -396,7 +397,7 @@
               <w:noProof/>
             </w:rPr>
           </w:pPr>
-          <w:hyperlink w:anchor="_Toc419733392" w:history="1">
+          <w:hyperlink w:anchor="_Toc419804876" w:history="1">
             <w:r>
               <w:rPr>
                 <w:rStyle w:val="Hyperlink"/>
@@ -423,7 +424,7 @@
                 <w:noProof/>
                 <w:webHidden/>
               </w:rPr>
-              <w:instrText xml:space="preserve"> PAGEREF _Toc419733392 \h </w:instrText>
+              <w:instrText xml:space="preserve"> PAGEREF _Toc419804876 \h </w:instrText>
             </w:r>
             <w:r>
               <w:rPr>
@@ -465,7 +466,7 @@
               <w:noProof/>
             </w:rPr>
           </w:pPr>
-          <w:hyperlink w:anchor="_Toc419733393" w:history="1">
+          <w:hyperlink w:anchor="_Toc419804877" w:history="1">
             <w:r>
               <w:rPr>
                 <w:rStyle w:val="Hyperlink"/>
@@ -492,7 +493,7 @@
                 <w:noProof/>
                 <w:webHidden/>
               </w:rPr>
-              <w:instrText xml:space="preserve"> PAGEREF _Toc419733393 \h </w:instrText>
+              <w:instrText xml:space="preserve"> PAGEREF _Toc419804877 \h </w:instrText>
             </w:r>
             <w:r>
               <w:rPr>
@@ -534,7 +535,7 @@
               <w:noProof/>
             </w:rPr>
           </w:pPr>
-          <w:hyperlink w:anchor="_Toc419733394" w:history="1">
+          <w:hyperlink w:anchor="_Toc419804878" w:history="1">
             <w:r>
               <w:rPr>
                 <w:rStyle w:val="Hyperlink"/>
@@ -561,7 +562,7 @@
                 <w:noProof/>
                 <w:webHidden/>
               </w:rPr>
-              <w:instrText xml:space="preserve"> PAGEREF _Toc419733394 \h </w:instrText>
+              <w:instrText xml:space="preserve"> PAGEREF _Toc419804878 \h </w:instrText>
             </w:r>
             <w:r>
               <w:rPr>
@@ -603,7 +604,7 @@
               <w:noProof/>
             </w:rPr>
           </w:pPr>
-          <w:hyperlink w:anchor="_Toc419733395" w:history="1">
+          <w:hyperlink w:anchor="_Toc419804879" w:history="1">
             <w:r>
               <w:rPr>
                 <w:rStyle w:val="Hyperlink"/>
@@ -630,7 +631,7 @@
                 <w:noProof/>
                 <w:webHidden/>
               </w:rPr>
-              <w:instrText xml:space="preserve"> PAGEREF _Toc419733395 \h </w:instrText>
+              <w:instrText xml:space="preserve"> PAGEREF _Toc419804879 \h </w:instrText>
             </w:r>
             <w:r>
               <w:rPr>
@@ -672,7 +673,7 @@
               <w:noProof/>
             </w:rPr>
           </w:pPr>
-          <w:hyperlink w:anchor="_Toc419733396" w:history="1">
+          <w:hyperlink w:anchor="_Toc419804880" w:history="1">
             <w:r>
               <w:rPr>
                 <w:rStyle w:val="Hyperlink"/>
@@ -699,7 +700,7 @@
                 <w:noProof/>
                 <w:webHidden/>
               </w:rPr>
-              <w:instrText xml:space="preserve"> PAGEREF _Toc419733396 \h </w:instrText>
+              <w:instrText xml:space="preserve"> PAGEREF _Toc419804880 \h </w:instrText>
             </w:r>
             <w:r>
               <w:rPr>
@@ -741,7 +742,7 @@
               <w:noProof/>
             </w:rPr>
           </w:pPr>
-          <w:hyperlink w:anchor="_Toc419733397" w:history="1">
+          <w:hyperlink w:anchor="_Toc419804881" w:history="1">
             <w:r>
               <w:rPr>
                 <w:rStyle w:val="Hyperlink"/>
@@ -768,7 +769,7 @@
                 <w:noProof/>
                 <w:webHidden/>
               </w:rPr>
-              <w:instrText xml:space="preserve"> PAGEREF _Toc419733397 \h </w:instrText>
+              <w:instrText xml:space="preserve"> PAGEREF _Toc419804881 \h </w:instrText>
             </w:r>
             <w:r>
               <w:rPr>
@@ -810,7 +811,7 @@
               <w:noProof/>
             </w:rPr>
           </w:pPr>
-          <w:hyperlink w:anchor="_Toc419733398" w:history="1">
+          <w:hyperlink w:anchor="_Toc419804882" w:history="1">
             <w:r>
               <w:rPr>
                 <w:rStyle w:val="Hyperlink"/>
@@ -837,7 +838,7 @@
                 <w:noProof/>
                 <w:webHidden/>
               </w:rPr>
-              <w:instrText xml:space="preserve"> PAGEREF _Toc419733398 \h </w:instrText>
+              <w:instrText xml:space="preserve"> PAGEREF _Toc419804882 \h </w:instrText>
             </w:r>
             <w:r>
               <w:rPr>
@@ -879,7 +880,7 @@
               <w:noProof/>
             </w:rPr>
           </w:pPr>
-          <w:hyperlink w:anchor="_Toc419733399" w:history="1">
+          <w:hyperlink w:anchor="_Toc419804883" w:history="1">
             <w:r>
               <w:rPr>
                 <w:rStyle w:val="Hyperlink"/>
@@ -906,7 +907,7 @@
                 <w:noProof/>
                 <w:webHidden/>
               </w:rPr>
-              <w:instrText xml:space="preserve"> PAGEREF _Toc419733399 \h </w:instrText>
+              <w:instrText xml:space="preserve"> PAGEREF _Toc419804883 \h </w:instrText>
             </w:r>
             <w:r>
               <w:rPr>
@@ -944,10 +945,11 @@
               <w:tab w:val="right" w:leader="dot" w:pos="9350"/>
             </w:tabs>
             <w:rPr>
+              <w:rFonts w:eastAsiaTheme="minorEastAsia"/>
               <w:noProof/>
             </w:rPr>
           </w:pPr>
-          <w:hyperlink w:anchor="_Toc419733400" w:history="1">
+          <w:hyperlink w:anchor="_Toc419804884" w:history="1">
             <w:r>
               <w:rPr>
                 <w:rStyle w:val="Hyperlink"/>
@@ -974,7 +976,7 @@
                 <w:noProof/>
                 <w:webHidden/>
               </w:rPr>
-              <w:instrText xml:space="preserve"> PAGEREF _Toc419733400 \h </w:instrText>
+              <w:instrText xml:space="preserve"> PAGEREF _Toc419804884 \h </w:instrText>
             </w:r>
             <w:r>
               <w:rPr>
@@ -1016,14 +1018,30 @@
               <w:noProof/>
             </w:rPr>
           </w:pPr>
-          <w:hyperlink w:anchor="_Toc419733401" w:history="1">
+          <w:hyperlink w:anchor="_Toc419804885" w:history="1">
             <w:r>
               <w:rPr>
                 <w:rStyle w:val="Hyperlink"/>
                 <w:noProof/>
                 <w:highlight w:val="white"/>
               </w:rPr>
-              <w:t>VRNavigationService</w:t>
+              <w:t>VRN</w:t>
+            </w:r>
+            <w:r>
+              <w:rPr>
+                <w:rStyle w:val="Hyperlink"/>
+                <w:noProof/>
+                <w:highlight w:val="white"/>
+              </w:rPr>
+              <w:t>a</w:t>
+            </w:r>
+            <w:r>
+              <w:rPr>
+                <w:rStyle w:val="Hyperlink"/>
+                <w:noProof/>
+                <w:highlight w:val="white"/>
+              </w:rPr>
+              <w:t>vigationService</w:t>
             </w:r>
             <w:r>
               <w:rPr>
@@ -1044,7 +1062,7 @@
                 <w:noProof/>
                 <w:webHidden/>
               </w:rPr>
-              <w:instrText xml:space="preserve"> PAGEREF _Toc419733401 \h </w:instrText>
+              <w:instrText xml:space="preserve"> PAGEREF _Toc419804885 \h </w:instrText>
             </w:r>
             <w:r>
               <w:rPr>
@@ -1086,11 +1104,80 @@
               <w:noProof/>
             </w:rPr>
           </w:pPr>
-          <w:hyperlink w:anchor="_Toc419733402" w:history="1">
+          <w:hyperlink w:anchor="_Toc419804886" w:history="1">
             <w:r>
               <w:rPr>
                 <w:rStyle w:val="Hyperlink"/>
                 <w:noProof/>
+              </w:rPr>
+              <w:t>VRNotificationService</w:t>
+            </w:r>
+            <w:r>
+              <w:rPr>
+                <w:noProof/>
+                <w:webHidden/>
+              </w:rPr>
+              <w:tab/>
+            </w:r>
+            <w:r>
+              <w:rPr>
+                <w:noProof/>
+                <w:webHidden/>
+              </w:rPr>
+              <w:fldChar w:fldCharType="begin"/>
+            </w:r>
+            <w:r>
+              <w:rPr>
+                <w:noProof/>
+                <w:webHidden/>
+              </w:rPr>
+              <w:instrText xml:space="preserve"> PAGEREF _Toc419804886 \h </w:instrText>
+            </w:r>
+            <w:r>
+              <w:rPr>
+                <w:noProof/>
+                <w:webHidden/>
+              </w:rPr>
+            </w:r>
+            <w:r>
+              <w:rPr>
+                <w:noProof/>
+                <w:webHidden/>
+              </w:rPr>
+              <w:fldChar w:fldCharType="separate"/>
+            </w:r>
+            <w:r>
+              <w:rPr>
+                <w:noProof/>
+                <w:webHidden/>
+              </w:rPr>
+              <w:t>6</w:t>
+            </w:r>
+            <w:r>
+              <w:rPr>
+                <w:noProof/>
+                <w:webHidden/>
+              </w:rPr>
+              <w:fldChar w:fldCharType="end"/>
+            </w:r>
+          </w:hyperlink>
+        </w:p>
+        <w:p>
+          <w:pPr>
+            <w:pStyle w:val="TOC2"/>
+            <w:tabs>
+              <w:tab w:val="right" w:leader="dot" w:pos="9350"/>
+            </w:tabs>
+            <w:rPr>
+              <w:rFonts w:eastAsiaTheme="minorEastAsia"/>
+              <w:noProof/>
+            </w:rPr>
+          </w:pPr>
+          <w:hyperlink w:anchor="_Toc419804887" w:history="1">
+            <w:r>
+              <w:rPr>
+                <w:rStyle w:val="Hyperlink"/>
+                <w:noProof/>
                 <w:highlight w:val="white"/>
               </w:rPr>
               <w:t>VRModalService</w:t>
@@ -1114,7 +1201,7 @@
                 <w:noProof/>
                 <w:webHidden/>
               </w:rPr>
-              <w:instrText xml:space="preserve"> PAGEREF _Toc419733402 \h </w:instrText>
+              <w:instrText xml:space="preserve"> PAGEREF _Toc419804887 \h </w:instrText>
             </w:r>
             <w:r>
               <w:rPr>
@@ -1134,7 +1221,7 @@
                 <w:noProof/>
                 <w:webHidden/>
               </w:rPr>
-              <w:t>5</w:t>
+              <w:t>6</w:t>
             </w:r>
             <w:r>
               <w:rPr>
@@ -1179,7 +1266,7 @@
       <w:pPr>
         <w:pStyle w:val="Heading1"/>
       </w:pPr>
-      <w:bookmarkStart w:id="0" w:name="_Toc419733387"/>
+      <w:bookmarkStart w:id="0" w:name="_Toc419804871"/>
       <w:r>
         <w:lastRenderedPageBreak/>
         <w:t>Directives</w:t>
@@ -1190,7 +1277,7 @@
       <w:pPr>
         <w:pStyle w:val="Heading2"/>
       </w:pPr>
-      <w:bookmarkStart w:id="1" w:name="_Toc419733388"/>
+      <w:bookmarkStart w:id="1" w:name="_Toc419804872"/>
       <w:r>
         <w:t>vr-form</w:t>
       </w:r>
@@ -1318,7 +1405,7 @@
       <w:pPr>
         <w:pStyle w:val="Heading2"/>
       </w:pPr>
-      <w:bookmarkStart w:id="2" w:name="_Toc419733389"/>
+      <w:bookmarkStart w:id="2" w:name="_Toc419804873"/>
       <w:r>
         <w:t>vr-</w:t>
       </w:r>
@@ -2011,7 +2098,7 @@
       <w:pPr>
         <w:pStyle w:val="Heading2"/>
       </w:pPr>
-      <w:bookmarkStart w:id="3" w:name="_Toc419733390"/>
+      <w:bookmarkStart w:id="3" w:name="_Toc419804874"/>
       <w:r>
         <w:t>vr-textbox</w:t>
       </w:r>
@@ -2338,7 +2425,7 @@
       <w:pPr>
         <w:pStyle w:val="Heading2"/>
       </w:pPr>
-      <w:bookmarkStart w:id="4" w:name="_Toc419733391"/>
+      <w:bookmarkStart w:id="4" w:name="_Toc419804875"/>
       <w:r>
         <w:t>vr-datetimepicker</w:t>
       </w:r>
@@ -2722,7 +2809,7 @@
       <w:pPr>
         <w:pStyle w:val="Heading2"/>
       </w:pPr>
-      <w:bookmarkStart w:id="5" w:name="_Toc419733392"/>
+      <w:bookmarkStart w:id="5" w:name="_Toc419804876"/>
       <w:r>
         <w:t>vr-</w:t>
       </w:r>
@@ -2948,7 +3035,7 @@
       <w:pPr>
         <w:pStyle w:val="Heading2"/>
       </w:pPr>
-      <w:bookmarkStart w:id="6" w:name="_Toc419733393"/>
+      <w:bookmarkStart w:id="6" w:name="_Toc419804877"/>
       <w:r>
         <w:t>vr-button</w:t>
       </w:r>
@@ -3234,7 +3321,7 @@
       <w:pPr>
         <w:pStyle w:val="Heading2"/>
       </w:pPr>
-      <w:bookmarkStart w:id="7" w:name="_Toc419733394"/>
+      <w:bookmarkStart w:id="7" w:name="_Toc419804878"/>
       <w:r>
         <w:lastRenderedPageBreak/>
         <w:t>vr-actionbar</w:t>
@@ -3470,7 +3557,7 @@
       <w:pPr>
         <w:pStyle w:val="Heading2"/>
       </w:pPr>
-      <w:bookmarkStart w:id="8" w:name="_Toc419733395"/>
+      <w:bookmarkStart w:id="8" w:name="_Toc419804879"/>
       <w:r>
         <w:t>vr-panel</w:t>
       </w:r>
@@ -3480,7 +3567,7 @@
       <w:pPr>
         <w:pStyle w:val="Heading2"/>
       </w:pPr>
-      <w:bookmarkStart w:id="9" w:name="_Toc419733396"/>
+      <w:bookmarkStart w:id="9" w:name="_Toc419804880"/>
       <w:r>
         <w:t>vr-row</w:t>
       </w:r>
@@ -3491,7 +3578,7 @@
       <w:pPr>
         <w:pStyle w:val="Heading2"/>
       </w:pPr>
-      <w:bookmarkStart w:id="10" w:name="_Toc419733397"/>
+      <w:bookmarkStart w:id="10" w:name="_Toc419804881"/>
       <w:r>
         <w:t>vr-columns</w:t>
       </w:r>
@@ -3623,7 +3710,7 @@
       <w:pPr>
         <w:pStyle w:val="Heading2"/>
       </w:pPr>
-      <w:bookmarkStart w:id="11" w:name="_Toc419733398"/>
+      <w:bookmarkStart w:id="11" w:name="_Toc419804882"/>
       <w:r>
         <w:t>vr-</w:t>
       </w:r>
@@ -4527,7 +4614,7 @@
       <w:pPr>
         <w:pStyle w:val="Heading3"/>
       </w:pPr>
-      <w:bookmarkStart w:id="12" w:name="_Toc419733399"/>
+      <w:bookmarkStart w:id="12" w:name="_Toc419804883"/>
       <w:r>
         <w:t>vr-datagridcolumn</w:t>
       </w:r>
@@ -4945,7 +5032,7 @@
       <w:pPr>
         <w:pStyle w:val="Heading1"/>
       </w:pPr>
-      <w:bookmarkStart w:id="13" w:name="_Toc419733400"/>
+      <w:bookmarkStart w:id="13" w:name="_Toc419804884"/>
       <w:r>
         <w:t>Services</w:t>
       </w:r>
@@ -4955,7 +5042,7 @@
       <w:pPr>
         <w:pStyle w:val="Heading2"/>
       </w:pPr>
-      <w:bookmarkStart w:id="14" w:name="_Toc419733401"/>
+      <w:bookmarkStart w:id="14" w:name="_Toc419804885"/>
       <w:r>
         <w:rPr>
           <w:highlight w:val="white"/>
@@ -4968,11 +5055,13 @@
       <w:tblPr>
         <w:tblStyle w:val="GridTable4-Accent5"/>
         <w:tblW w:w="0" w:type="auto"/>
+        <w:tblLayout w:type="fixed"/>
         <w:tblLook w:val="04A0" w:firstRow="1" w:lastRow="0" w:firstColumn="1" w:lastColumn="0" w:noHBand="0" w:noVBand="1"/>
       </w:tblPr>
       <w:tblGrid>
-        <w:gridCol w:w="2695"/>
-        <w:gridCol w:w="6655"/>
+        <w:gridCol w:w="2320"/>
+        <w:gridCol w:w="2715"/>
+        <w:gridCol w:w="4315"/>
       </w:tblGrid>
       <w:tr>
         <w:trPr>
@@ -4981,7 +5070,7 @@
         <w:tc>
           <w:tcPr>
             <w:cnfStyle w:val="001000000000" w:firstRow="0" w:lastRow="0" w:firstColumn="1" w:lastColumn="0" w:oddVBand="0" w:evenVBand="0" w:oddHBand="0" w:evenHBand="0" w:firstRowFirstColumn="0" w:firstRowLastColumn="0" w:lastRowFirstColumn="0" w:lastRowLastColumn="0"/>
-            <w:tcW w:w="2695" w:type="dxa"/>
+            <w:tcW w:w="2320" w:type="dxa"/>
           </w:tcPr>
           <w:p>
             <w:r>
@@ -4991,7 +5080,7 @@
         </w:tc>
         <w:tc>
           <w:tcPr>
-            <w:tcW w:w="6655" w:type="dxa"/>
+            <w:tcW w:w="2715" w:type="dxa"/>
           </w:tcPr>
           <w:p>
             <w:pPr>
@@ -4999,6 +5088,19 @@
             </w:pPr>
             <w:r>
               <w:t>Description</w:t>
+            </w:r>
+          </w:p>
+        </w:tc>
+        <w:tc>
+          <w:tcPr>
+            <w:tcW w:w="4315" w:type="dxa"/>
+          </w:tcPr>
+          <w:p>
+            <w:pPr>
+              <w:cnfStyle w:val="100000000000" w:firstRow="1" w:lastRow="0" w:firstColumn="0" w:lastColumn="0" w:oddVBand="0" w:evenVBand="0" w:oddHBand="0" w:evenHBand="0" w:firstRowFirstColumn="0" w:firstRowLastColumn="0" w:lastRowFirstColumn="0" w:lastRowLastColumn="0"/>
+            </w:pPr>
+            <w:r>
+              <w:t>Example Usage</w:t>
             </w:r>
           </w:p>
         </w:tc>
@@ -5010,7 +5112,7 @@
         <w:tc>
           <w:tcPr>
             <w:cnfStyle w:val="001000000000" w:firstRow="0" w:lastRow="0" w:firstColumn="1" w:lastColumn="0" w:oddVBand="0" w:evenVBand="0" w:oddHBand="0" w:evenHBand="0" w:firstRowFirstColumn="0" w:firstRowLastColumn="0" w:lastRowFirstColumn="0" w:lastRowLastColumn="0"/>
-            <w:tcW w:w="2695" w:type="dxa"/>
+            <w:tcW w:w="2320" w:type="dxa"/>
           </w:tcPr>
           <w:p>
             <w:r>
@@ -5027,20 +5129,164 @@
         </w:tc>
         <w:tc>
           <w:tcPr>
-            <w:tcW w:w="6655" w:type="dxa"/>
-          </w:tcPr>
-          <w:p>
-            <w:pPr>
-              <w:cnfStyle w:val="000000100000" w:firstRow="0" w:lastRow="0" w:firstColumn="0" w:lastColumn="0" w:oddVBand="0" w:evenVBand="0" w:oddHBand="1" w:evenHBand="0" w:firstRowFirstColumn="0" w:firstRowLastColumn="0" w:lastRowFirstColumn="0" w:lastRowLastColumn="0"/>
-            </w:pPr>
-            <w:r>
-              <w:t xml:space="preserve">It navigates to </w:t>
-            </w:r>
-            <w:r>
-              <w:t xml:space="preserve">specified </w:t>
-            </w:r>
-            <w:r>
-              <w:t>URL. The parameters should be an object</w:t>
+            <w:tcW w:w="2715" w:type="dxa"/>
+          </w:tcPr>
+          <w:p>
+            <w:pPr>
+              <w:cnfStyle w:val="000000100000" w:firstRow="0" w:lastRow="0" w:firstColumn="0" w:lastColumn="0" w:oddVBand="0" w:evenVBand="0" w:oddHBand="1" w:evenHBand="0" w:firstRowFirstColumn="0" w:firstRowLastColumn="0" w:lastRowFirstColumn="0" w:lastRowLastColumn="0"/>
+            </w:pPr>
+            <w:r>
+              <w:t>It navigates to specified URL. The parameters should be an object</w:t>
+            </w:r>
+          </w:p>
+        </w:tc>
+        <w:tc>
+          <w:tcPr>
+            <w:tcW w:w="4315" w:type="dxa"/>
+          </w:tcPr>
+          <w:p>
+            <w:pPr>
+              <w:autoSpaceDE w:val="0"/>
+              <w:autoSpaceDN w:val="0"/>
+              <w:adjustRightInd w:val="0"/>
+              <w:cnfStyle w:val="000000100000" w:firstRow="0" w:lastRow="0" w:firstColumn="0" w:lastColumn="0" w:oddVBand="0" w:evenVBand="0" w:oddHBand="1" w:evenHBand="0" w:firstRowFirstColumn="0" w:firstRowLastColumn="0" w:lastRowFirstColumn="0" w:lastRowLastColumn="0"/>
+              <w:rPr>
+                <w:rFonts w:ascii="Consolas" w:hAnsi="Consolas" w:cs="Consolas"/>
+                <w:color w:val="000000"/>
+                <w:sz w:val="19"/>
+                <w:szCs w:val="19"/>
+                <w:highlight w:val="white"/>
+              </w:rPr>
+            </w:pPr>
+            <w:r>
+              <w:rPr>
+                <w:rFonts w:ascii="Consolas" w:hAnsi="Consolas" w:cs="Consolas"/>
+                <w:color w:val="0000FF"/>
+                <w:sz w:val="19"/>
+                <w:szCs w:val="19"/>
+                <w:highlight w:val="white"/>
+              </w:rPr>
+              <w:t>var</w:t>
+            </w:r>
+            <w:r>
+              <w:rPr>
+                <w:rFonts w:ascii="Consolas" w:hAnsi="Consolas" w:cs="Consolas"/>
+                <w:color w:val="000000"/>
+                <w:sz w:val="19"/>
+                <w:szCs w:val="19"/>
+                <w:highlight w:val="white"/>
+              </w:rPr>
+              <w:t xml:space="preserve"> parameters = {</w:t>
+            </w:r>
+          </w:p>
+          <w:p>
+            <w:pPr>
+              <w:autoSpaceDE w:val="0"/>
+              <w:autoSpaceDN w:val="0"/>
+              <w:adjustRightInd w:val="0"/>
+              <w:cnfStyle w:val="000000100000" w:firstRow="0" w:lastRow="0" w:firstColumn="0" w:lastColumn="0" w:oddVBand="0" w:evenVBand="0" w:oddHBand="1" w:evenHBand="0" w:firstRowFirstColumn="0" w:firstRowLastColumn="0" w:lastRowFirstColumn="0" w:lastRowLastColumn="0"/>
+              <w:rPr>
+                <w:rFonts w:ascii="Consolas" w:hAnsi="Consolas" w:cs="Consolas"/>
+                <w:color w:val="000000"/>
+                <w:sz w:val="19"/>
+                <w:szCs w:val="19"/>
+                <w:highlight w:val="white"/>
+              </w:rPr>
+            </w:pPr>
+            <w:r>
+              <w:rPr>
+                <w:rFonts w:ascii="Consolas" w:hAnsi="Consolas" w:cs="Consolas"/>
+                <w:color w:val="000000"/>
+                <w:sz w:val="19"/>
+                <w:szCs w:val="19"/>
+                <w:highlight w:val="white"/>
+              </w:rPr>
+              <w:t>zoneId: zoneItem.EntityId,</w:t>
+            </w:r>
+          </w:p>
+          <w:p>
+            <w:pPr>
+              <w:autoSpaceDE w:val="0"/>
+              <w:autoSpaceDN w:val="0"/>
+              <w:adjustRightInd w:val="0"/>
+              <w:cnfStyle w:val="000000100000" w:firstRow="0" w:lastRow="0" w:firstColumn="0" w:lastColumn="0" w:oddVBand="0" w:evenVBand="0" w:oddHBand="1" w:evenHBand="0" w:firstRowFirstColumn="0" w:firstRowLastColumn="0" w:lastRowFirstColumn="0" w:lastRowLastColumn="0"/>
+              <w:rPr>
+                <w:rFonts w:ascii="Consolas" w:hAnsi="Consolas" w:cs="Consolas"/>
+                <w:color w:val="000000"/>
+                <w:sz w:val="19"/>
+                <w:szCs w:val="19"/>
+                <w:highlight w:val="white"/>
+              </w:rPr>
+            </w:pPr>
+            <w:r>
+              <w:rPr>
+                <w:rFonts w:ascii="Consolas" w:hAnsi="Consolas" w:cs="Consolas"/>
+                <w:color w:val="000000"/>
+                <w:sz w:val="19"/>
+                <w:szCs w:val="19"/>
+                <w:highlight w:val="white"/>
+              </w:rPr>
+              <w:t>zoneName: zoneItem.EntityName</w:t>
+            </w:r>
+          </w:p>
+          <w:p>
+            <w:pPr>
+              <w:autoSpaceDE w:val="0"/>
+              <w:autoSpaceDN w:val="0"/>
+              <w:adjustRightInd w:val="0"/>
+              <w:cnfStyle w:val="000000100000" w:firstRow="0" w:lastRow="0" w:firstColumn="0" w:lastColumn="0" w:oddVBand="0" w:evenVBand="0" w:oddHBand="1" w:evenHBand="0" w:firstRowFirstColumn="0" w:firstRowLastColumn="0" w:lastRowFirstColumn="0" w:lastRowLastColumn="0"/>
+              <w:rPr>
+                <w:rFonts w:ascii="Consolas" w:hAnsi="Consolas" w:cs="Consolas"/>
+                <w:color w:val="000000"/>
+                <w:sz w:val="19"/>
+                <w:szCs w:val="19"/>
+                <w:highlight w:val="white"/>
+              </w:rPr>
+            </w:pPr>
+            <w:r>
+              <w:rPr>
+                <w:rFonts w:ascii="Consolas" w:hAnsi="Consolas" w:cs="Consolas"/>
+                <w:color w:val="000000"/>
+                <w:sz w:val="19"/>
+                <w:szCs w:val="19"/>
+                <w:highlight w:val="white"/>
+              </w:rPr>
+              <w:t xml:space="preserve">                        };</w:t>
+            </w:r>
+          </w:p>
+          <w:p>
+            <w:pPr>
+              <w:cnfStyle w:val="000000100000" w:firstRow="0" w:lastRow="0" w:firstColumn="0" w:lastColumn="0" w:oddVBand="0" w:evenVBand="0" w:oddHBand="1" w:evenHBand="0" w:firstRowFirstColumn="0" w:firstRowLastColumn="0" w:lastRowFirstColumn="0" w:lastRowLastColumn="0"/>
+            </w:pPr>
+            <w:r>
+              <w:rPr>
+                <w:rFonts w:ascii="Consolas" w:hAnsi="Consolas" w:cs="Consolas"/>
+                <w:color w:val="000000"/>
+                <w:sz w:val="19"/>
+                <w:szCs w:val="19"/>
+                <w:highlight w:val="white"/>
+              </w:rPr>
+              <w:t xml:space="preserve">                        VRNavigationService.goto(</w:t>
+            </w:r>
+            <w:r>
+              <w:rPr>
+                <w:rFonts w:ascii="Consolas" w:hAnsi="Consolas" w:cs="Consolas"/>
+                <w:color w:val="A31515"/>
+                <w:sz w:val="19"/>
+                <w:szCs w:val="19"/>
+                <w:highlight w:val="white"/>
+              </w:rPr>
+              <w:t>"/BI/ZoneDetails"</w:t>
+            </w:r>
+            <w:r>
+              <w:rPr>
+                <w:rFonts w:ascii="Consolas" w:hAnsi="Consolas" w:cs="Consolas"/>
+                <w:color w:val="000000"/>
+                <w:sz w:val="19"/>
+                <w:szCs w:val="19"/>
+                <w:highlight w:val="white"/>
+              </w:rPr>
+              <w:t>, parameters);</w:t>
             </w:r>
           </w:p>
         </w:tc>
@@ -5049,7 +5295,7 @@
         <w:tc>
           <w:tcPr>
             <w:cnfStyle w:val="001000000000" w:firstRow="0" w:lastRow="0" w:firstColumn="1" w:lastColumn="0" w:oddVBand="0" w:evenVBand="0" w:oddHBand="0" w:evenHBand="0" w:firstRowFirstColumn="0" w:firstRowLastColumn="0" w:lastRowFirstColumn="0" w:lastRowLastColumn="0"/>
-            <w:tcW w:w="2695" w:type="dxa"/>
+            <w:tcW w:w="2320" w:type="dxa"/>
           </w:tcPr>
           <w:p>
             <w:r>
@@ -5066,7 +5312,7 @@
         </w:tc>
         <w:tc>
           <w:tcPr>
-            <w:tcW w:w="6655" w:type="dxa"/>
+            <w:tcW w:w="2715" w:type="dxa"/>
           </w:tcPr>
           <w:p>
             <w:pPr>
@@ -5074,6 +5320,86 @@
             </w:pPr>
             <w:r>
               <w:t>Retrieves the parameters sent to the page (when navigating to the page or when opening the page as a modal). the returned value is an object</w:t>
+            </w:r>
+          </w:p>
+        </w:tc>
+        <w:tc>
+          <w:tcPr>
+            <w:tcW w:w="4315" w:type="dxa"/>
+          </w:tcPr>
+          <w:p>
+            <w:pPr>
+              <w:autoSpaceDE w:val="0"/>
+              <w:autoSpaceDN w:val="0"/>
+              <w:adjustRightInd w:val="0"/>
+              <w:cnfStyle w:val="000000000000" w:firstRow="0" w:lastRow="0" w:firstColumn="0" w:lastColumn="0" w:oddVBand="0" w:evenVBand="0" w:oddHBand="0" w:evenHBand="0" w:firstRowFirstColumn="0" w:firstRowLastColumn="0" w:lastRowFirstColumn="0" w:lastRowLastColumn="0"/>
+              <w:rPr>
+                <w:rFonts w:ascii="Consolas" w:hAnsi="Consolas" w:cs="Consolas"/>
+                <w:color w:val="000000"/>
+                <w:sz w:val="19"/>
+                <w:szCs w:val="19"/>
+                <w:highlight w:val="white"/>
+              </w:rPr>
+            </w:pPr>
+            <w:r>
+              <w:rPr>
+                <w:rFonts w:ascii="Consolas" w:hAnsi="Consolas" w:cs="Consolas"/>
+                <w:color w:val="0000FF"/>
+                <w:sz w:val="19"/>
+                <w:szCs w:val="19"/>
+                <w:highlight w:val="white"/>
+              </w:rPr>
+              <w:t>var</w:t>
+            </w:r>
+            <w:r>
+              <w:rPr>
+                <w:rFonts w:ascii="Consolas" w:hAnsi="Consolas" w:cs="Consolas"/>
+                <w:color w:val="000000"/>
+                <w:sz w:val="19"/>
+                <w:szCs w:val="19"/>
+                <w:highlight w:val="white"/>
+              </w:rPr>
+              <w:t xml:space="preserve"> parameters = VRNavigationService.getParameters($scope);</w:t>
+            </w:r>
+          </w:p>
+          <w:p>
+            <w:pPr>
+              <w:autoSpaceDE w:val="0"/>
+              <w:autoSpaceDN w:val="0"/>
+              <w:adjustRightInd w:val="0"/>
+              <w:cnfStyle w:val="000000000000" w:firstRow="0" w:lastRow="0" w:firstColumn="0" w:lastColumn="0" w:oddVBand="0" w:evenVBand="0" w:oddHBand="0" w:evenHBand="0" w:firstRowFirstColumn="0" w:firstRowLastColumn="0" w:lastRowFirstColumn="0" w:lastRowLastColumn="0"/>
+              <w:rPr>
+                <w:rFonts w:ascii="Consolas" w:hAnsi="Consolas" w:cs="Consolas"/>
+                <w:color w:val="000000"/>
+                <w:sz w:val="19"/>
+                <w:szCs w:val="19"/>
+                <w:highlight w:val="white"/>
+              </w:rPr>
+            </w:pPr>
+            <w:r>
+              <w:rPr>
+                <w:rFonts w:ascii="Consolas" w:hAnsi="Consolas" w:cs="Consolas"/>
+                <w:color w:val="000000"/>
+                <w:sz w:val="19"/>
+                <w:szCs w:val="19"/>
+                <w:highlight w:val="white"/>
+              </w:rPr>
+              <w:t>zoneId = parameters.zoneId;</w:t>
+            </w:r>
+          </w:p>
+          <w:p>
+            <w:pPr>
+              <w:cnfStyle w:val="000000000000" w:firstRow="0" w:lastRow="0" w:firstColumn="0" w:lastColumn="0" w:oddVBand="0" w:evenVBand="0" w:oddHBand="0" w:evenHBand="0" w:firstRowFirstColumn="0" w:firstRowLastColumn="0" w:lastRowFirstColumn="0" w:lastRowLastColumn="0"/>
+            </w:pPr>
+            <w:r>
+              <w:rPr>
+                <w:rFonts w:ascii="Consolas" w:hAnsi="Consolas" w:cs="Consolas"/>
+                <w:color w:val="000000"/>
+                <w:sz w:val="19"/>
+                <w:szCs w:val="19"/>
+                <w:highlight w:val="white"/>
+              </w:rPr>
+              <w:t>$scope.zoneName = parameters.zoneName;</w:t>
             </w:r>
           </w:p>
         </w:tc>
@@ -5084,14 +5410,539 @@
       <w:pPr>
         <w:pStyle w:val="Heading2"/>
       </w:pPr>
-      <w:bookmarkStart w:id="15" w:name="_Toc419733402"/>
+      <w:bookmarkStart w:id="15" w:name="_Toc419804886"/>
+      <w:r>
+        <w:lastRenderedPageBreak/>
+        <w:t>VRNotificationService</w:t>
+      </w:r>
+      <w:bookmarkEnd w:id="15"/>
+    </w:p>
+    <w:tbl>
+      <w:tblPr>
+        <w:tblStyle w:val="GridTable4-Accent5"/>
+        <w:tblW w:w="0" w:type="auto"/>
+        <w:tblLayout w:type="fixed"/>
+        <w:tblLook w:val="04A0" w:firstRow="1" w:lastRow="0" w:firstColumn="1" w:lastColumn="0" w:noHBand="0" w:noVBand="1"/>
+      </w:tblPr>
+      <w:tblGrid>
+        <w:gridCol w:w="1885"/>
+        <w:gridCol w:w="2970"/>
+        <w:gridCol w:w="4495"/>
+      </w:tblGrid>
+      <w:tr>
+        <w:trPr>
+          <w:cnfStyle w:val="100000000000" w:firstRow="1" w:lastRow="0" w:firstColumn="0" w:lastColumn="0" w:oddVBand="0" w:evenVBand="0" w:oddHBand="0" w:evenHBand="0" w:firstRowFirstColumn="0" w:firstRowLastColumn="0" w:lastRowFirstColumn="0" w:lastRowLastColumn="0"/>
+        </w:trPr>
+        <w:tc>
+          <w:tcPr>
+            <w:cnfStyle w:val="001000000000" w:firstRow="0" w:lastRow="0" w:firstColumn="1" w:lastColumn="0" w:oddVBand="0" w:evenVBand="0" w:oddHBand="0" w:evenHBand="0" w:firstRowFirstColumn="0" w:firstRowLastColumn="0" w:lastRowFirstColumn="0" w:lastRowLastColumn="0"/>
+            <w:tcW w:w="1885" w:type="dxa"/>
+          </w:tcPr>
+          <w:p>
+            <w:r>
+              <w:t>Method Name</w:t>
+            </w:r>
+          </w:p>
+        </w:tc>
+        <w:tc>
+          <w:tcPr>
+            <w:tcW w:w="2970" w:type="dxa"/>
+          </w:tcPr>
+          <w:p>
+            <w:pPr>
+              <w:cnfStyle w:val="100000000000" w:firstRow="1" w:lastRow="0" w:firstColumn="0" w:lastColumn="0" w:oddVBand="0" w:evenVBand="0" w:oddHBand="0" w:evenHBand="0" w:firstRowFirstColumn="0" w:firstRowLastColumn="0" w:lastRowFirstColumn="0" w:lastRowLastColumn="0"/>
+            </w:pPr>
+            <w:r>
+              <w:t>Description</w:t>
+            </w:r>
+          </w:p>
+        </w:tc>
+        <w:tc>
+          <w:tcPr>
+            <w:tcW w:w="4495" w:type="dxa"/>
+          </w:tcPr>
+          <w:p>
+            <w:pPr>
+              <w:cnfStyle w:val="100000000000" w:firstRow="1" w:lastRow="0" w:firstColumn="0" w:lastColumn="0" w:oddVBand="0" w:evenVBand="0" w:oddHBand="0" w:evenHBand="0" w:firstRowFirstColumn="0" w:firstRowLastColumn="0" w:lastRowFirstColumn="0" w:lastRowLastColumn="0"/>
+            </w:pPr>
+            <w:r>
+              <w:t>Example Usage</w:t>
+            </w:r>
+          </w:p>
+        </w:tc>
+      </w:tr>
+      <w:tr>
+        <w:trPr>
+          <w:cnfStyle w:val="000000100000" w:firstRow="0" w:lastRow="0" w:firstColumn="0" w:lastColumn="0" w:oddVBand="0" w:evenVBand="0" w:oddHBand="1" w:evenHBand="0" w:firstRowFirstColumn="0" w:firstRowLastColumn="0" w:lastRowFirstColumn="0" w:lastRowLastColumn="0"/>
+        </w:trPr>
+        <w:tc>
+          <w:tcPr>
+            <w:cnfStyle w:val="001000000000" w:firstRow="0" w:lastRow="0" w:firstColumn="1" w:lastColumn="0" w:oddVBand="0" w:evenVBand="0" w:oddHBand="0" w:evenHBand="0" w:firstRowFirstColumn="0" w:firstRowLastColumn="0" w:lastRowFirstColumn="0" w:lastRowLastColumn="0"/>
+            <w:tcW w:w="1885" w:type="dxa"/>
+          </w:tcPr>
+          <w:p>
+            <w:r>
+              <w:rPr>
+                <w:rFonts w:ascii="Consolas" w:hAnsi="Consolas" w:cs="Consolas"/>
+                <w:color w:val="000000"/>
+                <w:sz w:val="19"/>
+                <w:szCs w:val="19"/>
+                <w:highlight w:val="white"/>
+              </w:rPr>
+              <w:t>showInformation(message)</w:t>
+            </w:r>
+          </w:p>
+        </w:tc>
+        <w:tc>
+          <w:tcPr>
+            <w:tcW w:w="2970" w:type="dxa"/>
+          </w:tcPr>
+          <w:p>
+            <w:pPr>
+              <w:cnfStyle w:val="000000100000" w:firstRow="0" w:lastRow="0" w:firstColumn="0" w:lastColumn="0" w:oddVBand="0" w:evenVBand="0" w:oddHBand="1" w:evenHBand="0" w:firstRowFirstColumn="0" w:firstRowLastColumn="0" w:lastRowFirstColumn="0" w:lastRowLastColumn="0"/>
+            </w:pPr>
+            <w:r>
+              <w:t>It notifies user with information message</w:t>
+            </w:r>
+          </w:p>
+        </w:tc>
+        <w:tc>
+          <w:tcPr>
+            <w:tcW w:w="4495" w:type="dxa"/>
+          </w:tcPr>
+          <w:p>
+            <w:pPr>
+              <w:cnfStyle w:val="000000100000" w:firstRow="0" w:lastRow="0" w:firstColumn="0" w:lastColumn="0" w:oddVBand="0" w:evenVBand="0" w:oddHBand="1" w:evenHBand="0" w:firstRowFirstColumn="0" w:firstRowLastColumn="0" w:lastRowFirstColumn="0" w:lastRowLastColumn="0"/>
+            </w:pPr>
+          </w:p>
+        </w:tc>
+      </w:tr>
+      <w:tr>
+        <w:tc>
+          <w:tcPr>
+            <w:cnfStyle w:val="001000000000" w:firstRow="0" w:lastRow="0" w:firstColumn="1" w:lastColumn="0" w:oddVBand="0" w:evenVBand="0" w:oddHBand="0" w:evenHBand="0" w:firstRowFirstColumn="0" w:firstRowLastColumn="0" w:lastRowFirstColumn="0" w:lastRowLastColumn="0"/>
+            <w:tcW w:w="1885" w:type="dxa"/>
+          </w:tcPr>
+          <w:p>
+            <w:r>
+              <w:rPr>
+                <w:rFonts w:ascii="Consolas" w:hAnsi="Consolas" w:cs="Consolas"/>
+                <w:color w:val="000000"/>
+                <w:sz w:val="19"/>
+                <w:szCs w:val="19"/>
+                <w:highlight w:val="white"/>
+              </w:rPr>
+              <w:t>showSuccess(message)</w:t>
+            </w:r>
+          </w:p>
+        </w:tc>
+        <w:tc>
+          <w:tcPr>
+            <w:tcW w:w="2970" w:type="dxa"/>
+          </w:tcPr>
+          <w:p>
+            <w:pPr>
+              <w:cnfStyle w:val="000000000000" w:firstRow="0" w:lastRow="0" w:firstColumn="0" w:lastColumn="0" w:oddVBand="0" w:evenVBand="0" w:oddHBand="0" w:evenHBand="0" w:firstRowFirstColumn="0" w:firstRowLastColumn="0" w:lastRowFirstColumn="0" w:lastRowLastColumn="0"/>
+            </w:pPr>
+            <w:r>
+              <w:t>It notifies user with success message</w:t>
+            </w:r>
+          </w:p>
+        </w:tc>
+        <w:tc>
+          <w:tcPr>
+            <w:tcW w:w="4495" w:type="dxa"/>
+          </w:tcPr>
+          <w:p>
+            <w:pPr>
+              <w:cnfStyle w:val="000000000000" w:firstRow="0" w:lastRow="0" w:firstColumn="0" w:lastColumn="0" w:oddVBand="0" w:evenVBand="0" w:oddHBand="0" w:evenHBand="0" w:firstRowFirstColumn="0" w:firstRowLastColumn="0" w:lastRowFirstColumn="0" w:lastRowLastColumn="0"/>
+            </w:pPr>
+          </w:p>
+        </w:tc>
+      </w:tr>
+      <w:tr>
+        <w:trPr>
+          <w:cnfStyle w:val="000000100000" w:firstRow="0" w:lastRow="0" w:firstColumn="0" w:lastColumn="0" w:oddVBand="0" w:evenVBand="0" w:oddHBand="1" w:evenHBand="0" w:firstRowFirstColumn="0" w:firstRowLastColumn="0" w:lastRowFirstColumn="0" w:lastRowLastColumn="0"/>
+        </w:trPr>
+        <w:tc>
+          <w:tcPr>
+            <w:cnfStyle w:val="001000000000" w:firstRow="0" w:lastRow="0" w:firstColumn="1" w:lastColumn="0" w:oddVBand="0" w:evenVBand="0" w:oddHBand="0" w:evenHBand="0" w:firstRowFirstColumn="0" w:firstRowLastColumn="0" w:lastRowFirstColumn="0" w:lastRowLastColumn="0"/>
+            <w:tcW w:w="1885" w:type="dxa"/>
+          </w:tcPr>
+          <w:p>
+            <w:r>
+              <w:rPr>
+                <w:rFonts w:ascii="Consolas" w:hAnsi="Consolas" w:cs="Consolas"/>
+                <w:color w:val="000000"/>
+                <w:sz w:val="19"/>
+                <w:szCs w:val="19"/>
+                <w:highlight w:val="white"/>
+              </w:rPr>
+              <w:t>showError(message)</w:t>
+            </w:r>
+          </w:p>
+        </w:tc>
+        <w:tc>
+          <w:tcPr>
+            <w:tcW w:w="2970" w:type="dxa"/>
+          </w:tcPr>
+          <w:p>
+            <w:pPr>
+              <w:cnfStyle w:val="000000100000" w:firstRow="0" w:lastRow="0" w:firstColumn="0" w:lastColumn="0" w:oddVBand="0" w:evenVBand="0" w:oddHBand="1" w:evenHBand="0" w:firstRowFirstColumn="0" w:firstRowLastColumn="0" w:lastRowFirstColumn="0" w:lastRowLastColumn="0"/>
+            </w:pPr>
+            <w:r>
+              <w:t>It notifies user with error message</w:t>
+            </w:r>
+          </w:p>
+        </w:tc>
+        <w:tc>
+          <w:tcPr>
+            <w:tcW w:w="4495" w:type="dxa"/>
+          </w:tcPr>
+          <w:p>
+            <w:pPr>
+              <w:cnfStyle w:val="000000100000" w:firstRow="0" w:lastRow="0" w:firstColumn="0" w:lastColumn="0" w:oddVBand="0" w:evenVBand="0" w:oddHBand="1" w:evenHBand="0" w:firstRowFirstColumn="0" w:firstRowLastColumn="0" w:lastRowFirstColumn="0" w:lastRowLastColumn="0"/>
+            </w:pPr>
+          </w:p>
+        </w:tc>
+      </w:tr>
+      <w:tr>
+        <w:tc>
+          <w:tcPr>
+            <w:cnfStyle w:val="001000000000" w:firstRow="0" w:lastRow="0" w:firstColumn="1" w:lastColumn="0" w:oddVBand="0" w:evenVBand="0" w:oddHBand="0" w:evenHBand="0" w:firstRowFirstColumn="0" w:firstRowLastColumn="0" w:lastRowFirstColumn="0" w:lastRowLastColumn="0"/>
+            <w:tcW w:w="1885" w:type="dxa"/>
+          </w:tcPr>
+          <w:p>
+            <w:r>
+              <w:rPr>
+                <w:rFonts w:ascii="Consolas" w:hAnsi="Consolas" w:cs="Consolas"/>
+                <w:color w:val="000000"/>
+                <w:sz w:val="19"/>
+                <w:szCs w:val="19"/>
+                <w:highlight w:val="white"/>
+              </w:rPr>
+              <w:t>showWarning(message)</w:t>
+            </w:r>
+          </w:p>
+        </w:tc>
+        <w:tc>
+          <w:tcPr>
+            <w:tcW w:w="2970" w:type="dxa"/>
+          </w:tcPr>
+          <w:p>
+            <w:pPr>
+              <w:cnfStyle w:val="000000000000" w:firstRow="0" w:lastRow="0" w:firstColumn="0" w:lastColumn="0" w:oddVBand="0" w:evenVBand="0" w:oddHBand="0" w:evenHBand="0" w:firstRowFirstColumn="0" w:firstRowLastColumn="0" w:lastRowFirstColumn="0" w:lastRowLastColumn="0"/>
+            </w:pPr>
+            <w:r>
+              <w:t>It notifies user with warning message</w:t>
+            </w:r>
+          </w:p>
+        </w:tc>
+        <w:tc>
+          <w:tcPr>
+            <w:tcW w:w="4495" w:type="dxa"/>
+          </w:tcPr>
+          <w:p>
+            <w:pPr>
+              <w:cnfStyle w:val="000000000000" w:firstRow="0" w:lastRow="0" w:firstColumn="0" w:lastColumn="0" w:oddVBand="0" w:evenVBand="0" w:oddHBand="0" w:evenHBand="0" w:firstRowFirstColumn="0" w:firstRowLastColumn="0" w:lastRowFirstColumn="0" w:lastRowLastColumn="0"/>
+            </w:pPr>
+          </w:p>
+        </w:tc>
+      </w:tr>
+      <w:tr>
+        <w:trPr>
+          <w:cnfStyle w:val="000000100000" w:firstRow="0" w:lastRow="0" w:firstColumn="0" w:lastColumn="0" w:oddVBand="0" w:evenVBand="0" w:oddHBand="1" w:evenHBand="0" w:firstRowFirstColumn="0" w:firstRowLastColumn="0" w:lastRowFirstColumn="0" w:lastRowLastColumn="0"/>
+        </w:trPr>
+        <w:tc>
+          <w:tcPr>
+            <w:cnfStyle w:val="001000000000" w:firstRow="0" w:lastRow="0" w:firstColumn="1" w:lastColumn="0" w:oddVBand="0" w:evenVBand="0" w:oddHBand="0" w:evenHBand="0" w:firstRowFirstColumn="0" w:firstRowLastColumn="0" w:lastRowFirstColumn="0" w:lastRowLastColumn="0"/>
+            <w:tcW w:w="1885" w:type="dxa"/>
+          </w:tcPr>
+          <w:p>
+            <w:pPr>
+              <w:rPr>
+                <w:rFonts w:ascii="Consolas" w:hAnsi="Consolas" w:cs="Consolas"/>
+                <w:color w:val="000000"/>
+                <w:sz w:val="19"/>
+                <w:szCs w:val="19"/>
+                <w:highlight w:val="white"/>
+              </w:rPr>
+            </w:pPr>
+            <w:r>
+              <w:rPr>
+                <w:rFonts w:ascii="Consolas" w:hAnsi="Consolas" w:cs="Consolas"/>
+                <w:color w:val="000000"/>
+                <w:sz w:val="19"/>
+                <w:szCs w:val="19"/>
+                <w:highlight w:val="white"/>
+              </w:rPr>
+              <w:t>showConfirmation(message)</w:t>
+            </w:r>
+          </w:p>
+        </w:tc>
+        <w:tc>
+          <w:tcPr>
+            <w:tcW w:w="2970" w:type="dxa"/>
+          </w:tcPr>
+          <w:p>
+            <w:pPr>
+              <w:cnfStyle w:val="000000100000" w:firstRow="0" w:lastRow="0" w:firstColumn="0" w:lastColumn="0" w:oddVBand="0" w:evenVBand="0" w:oddHBand="1" w:evenHBand="0" w:firstRowFirstColumn="0" w:firstRowLastColumn="0" w:lastRowFirstColumn="0" w:lastRowLastColumn="0"/>
+            </w:pPr>
+            <w:r>
+              <w:t xml:space="preserve">It shows confirmation dialog. It returns a promise </w:t>
+            </w:r>
+          </w:p>
+        </w:tc>
+        <w:tc>
+          <w:tcPr>
+            <w:tcW w:w="4495" w:type="dxa"/>
+          </w:tcPr>
+          <w:p>
+            <w:pPr>
+              <w:autoSpaceDE w:val="0"/>
+              <w:autoSpaceDN w:val="0"/>
+              <w:adjustRightInd w:val="0"/>
+              <w:cnfStyle w:val="000000100000" w:firstRow="0" w:lastRow="0" w:firstColumn="0" w:lastColumn="0" w:oddVBand="0" w:evenVBand="0" w:oddHBand="1" w:evenHBand="0" w:firstRowFirstColumn="0" w:firstRowLastColumn="0" w:lastRowFirstColumn="0" w:lastRowLastColumn="0"/>
+              <w:rPr>
+                <w:rFonts w:ascii="Consolas" w:hAnsi="Consolas" w:cs="Consolas"/>
+                <w:color w:val="000000"/>
+                <w:sz w:val="19"/>
+                <w:szCs w:val="19"/>
+                <w:highlight w:val="white"/>
+              </w:rPr>
+            </w:pPr>
+            <w:r>
+              <w:rPr>
+                <w:rFonts w:ascii="Consolas" w:hAnsi="Consolas" w:cs="Consolas"/>
+                <w:color w:val="000000"/>
+                <w:sz w:val="19"/>
+                <w:szCs w:val="19"/>
+                <w:highlight w:val="white"/>
+              </w:rPr>
+              <w:t>VRNotificationService.showConfirmation(</w:t>
+            </w:r>
+            <w:r>
+              <w:rPr>
+                <w:rFonts w:ascii="Consolas" w:hAnsi="Consolas" w:cs="Consolas"/>
+                <w:color w:val="A31515"/>
+                <w:sz w:val="19"/>
+                <w:szCs w:val="19"/>
+                <w:highlight w:val="white"/>
+              </w:rPr>
+              <w:t>'Are you sure you want to delete</w:t>
+            </w:r>
+            <w:r>
+              <w:rPr>
+                <w:rFonts w:ascii="Consolas" w:hAnsi="Consolas" w:cs="Consolas"/>
+                <w:color w:val="A31515"/>
+                <w:sz w:val="19"/>
+                <w:szCs w:val="19"/>
+                <w:highlight w:val="white"/>
+              </w:rPr>
+              <w:t xml:space="preserve"> the Rule</w:t>
+            </w:r>
+            <w:r>
+              <w:rPr>
+                <w:rFonts w:ascii="Consolas" w:hAnsi="Consolas" w:cs="Consolas"/>
+                <w:color w:val="A31515"/>
+                <w:sz w:val="19"/>
+                <w:szCs w:val="19"/>
+                <w:highlight w:val="white"/>
+              </w:rPr>
+              <w:t>?'</w:t>
+            </w:r>
+            <w:r>
+              <w:rPr>
+                <w:rFonts w:ascii="Consolas" w:hAnsi="Consolas" w:cs="Consolas"/>
+                <w:color w:val="000000"/>
+                <w:sz w:val="19"/>
+                <w:szCs w:val="19"/>
+                <w:highlight w:val="white"/>
+              </w:rPr>
+              <w:t>).then(</w:t>
+            </w:r>
+            <w:r>
+              <w:rPr>
+                <w:rFonts w:ascii="Consolas" w:hAnsi="Consolas" w:cs="Consolas"/>
+                <w:color w:val="0000FF"/>
+                <w:sz w:val="19"/>
+                <w:szCs w:val="19"/>
+                <w:highlight w:val="white"/>
+              </w:rPr>
+              <w:t>function</w:t>
+            </w:r>
+            <w:r>
+              <w:rPr>
+                <w:rFonts w:ascii="Consolas" w:hAnsi="Consolas" w:cs="Consolas"/>
+                <w:color w:val="000000"/>
+                <w:sz w:val="19"/>
+                <w:szCs w:val="19"/>
+                <w:highlight w:val="white"/>
+              </w:rPr>
+              <w:t xml:space="preserve"> (result) {</w:t>
+            </w:r>
+          </w:p>
+          <w:p>
+            <w:pPr>
+              <w:autoSpaceDE w:val="0"/>
+              <w:autoSpaceDN w:val="0"/>
+              <w:adjustRightInd w:val="0"/>
+              <w:cnfStyle w:val="000000100000" w:firstRow="0" w:lastRow="0" w:firstColumn="0" w:lastColumn="0" w:oddVBand="0" w:evenVBand="0" w:oddHBand="1" w:evenHBand="0" w:firstRowFirstColumn="0" w:firstRowLastColumn="0" w:lastRowFirstColumn="0" w:lastRowLastColumn="0"/>
+              <w:rPr>
+                <w:rFonts w:ascii="Consolas" w:hAnsi="Consolas" w:cs="Consolas"/>
+                <w:color w:val="000000"/>
+                <w:sz w:val="19"/>
+                <w:szCs w:val="19"/>
+                <w:highlight w:val="white"/>
+              </w:rPr>
+            </w:pPr>
+            <w:r>
+              <w:rPr>
+                <w:rFonts w:ascii="Consolas" w:hAnsi="Consolas" w:cs="Consolas"/>
+                <w:color w:val="0000FF"/>
+                <w:sz w:val="19"/>
+                <w:szCs w:val="19"/>
+                <w:highlight w:val="white"/>
+              </w:rPr>
+              <w:t>if</w:t>
+            </w:r>
+            <w:r>
+              <w:rPr>
+                <w:rFonts w:ascii="Consolas" w:hAnsi="Consolas" w:cs="Consolas"/>
+                <w:color w:val="000000"/>
+                <w:sz w:val="19"/>
+                <w:szCs w:val="19"/>
+                <w:highlight w:val="white"/>
+              </w:rPr>
+              <w:t xml:space="preserve"> (result)                            </w:t>
+            </w:r>
+            <w:r>
+              <w:rPr>
+                <w:rFonts w:ascii="Consolas" w:hAnsi="Consolas" w:cs="Consolas"/>
+                <w:color w:val="000000"/>
+                <w:sz w:val="19"/>
+                <w:szCs w:val="19"/>
+                <w:highlight w:val="white"/>
+              </w:rPr>
+              <w:t xml:space="preserve">  </w:t>
+            </w:r>
+            <w:r>
+              <w:rPr>
+                <w:rFonts w:ascii="Consolas" w:hAnsi="Consolas" w:cs="Consolas"/>
+                <w:color w:val="000000"/>
+                <w:sz w:val="19"/>
+                <w:szCs w:val="19"/>
+                <w:highlight w:val="white"/>
+              </w:rPr>
+              <w:t>console.log(</w:t>
+            </w:r>
+            <w:r>
+              <w:rPr>
+                <w:rFonts w:ascii="Consolas" w:hAnsi="Consolas" w:cs="Consolas"/>
+                <w:color w:val="A31515"/>
+                <w:sz w:val="19"/>
+                <w:szCs w:val="19"/>
+                <w:highlight w:val="white"/>
+              </w:rPr>
+              <w:t>'Confirmed'</w:t>
+            </w:r>
+            <w:r>
+              <w:rPr>
+                <w:rFonts w:ascii="Consolas" w:hAnsi="Consolas" w:cs="Consolas"/>
+                <w:color w:val="000000"/>
+                <w:sz w:val="19"/>
+                <w:szCs w:val="19"/>
+                <w:highlight w:val="white"/>
+              </w:rPr>
+              <w:t>);</w:t>
+            </w:r>
+          </w:p>
+          <w:p>
+            <w:pPr>
+              <w:autoSpaceDE w:val="0"/>
+              <w:autoSpaceDN w:val="0"/>
+              <w:adjustRightInd w:val="0"/>
+              <w:cnfStyle w:val="000000100000" w:firstRow="0" w:lastRow="0" w:firstColumn="0" w:lastColumn="0" w:oddVBand="0" w:evenVBand="0" w:oddHBand="1" w:evenHBand="0" w:firstRowFirstColumn="0" w:firstRowLastColumn="0" w:lastRowFirstColumn="0" w:lastRowLastColumn="0"/>
+              <w:rPr>
+                <w:rFonts w:ascii="Consolas" w:hAnsi="Consolas" w:cs="Consolas"/>
+                <w:color w:val="000000"/>
+                <w:sz w:val="19"/>
+                <w:szCs w:val="19"/>
+                <w:highlight w:val="white"/>
+              </w:rPr>
+            </w:pPr>
+            <w:r>
+              <w:rPr>
+                <w:rFonts w:ascii="Consolas" w:hAnsi="Consolas" w:cs="Consolas"/>
+                <w:color w:val="0000FF"/>
+                <w:sz w:val="19"/>
+                <w:szCs w:val="19"/>
+                <w:highlight w:val="white"/>
+              </w:rPr>
+              <w:t>else</w:t>
+            </w:r>
+            <w:r>
+              <w:rPr>
+                <w:rFonts w:ascii="Consolas" w:hAnsi="Consolas" w:cs="Consolas"/>
+                <w:color w:val="000000"/>
+                <w:sz w:val="19"/>
+                <w:szCs w:val="19"/>
+                <w:highlight w:val="white"/>
+              </w:rPr>
+              <w:t xml:space="preserve">                            console.log(</w:t>
+            </w:r>
+            <w:r>
+              <w:rPr>
+                <w:rFonts w:ascii="Consolas" w:hAnsi="Consolas" w:cs="Consolas"/>
+                <w:color w:val="A31515"/>
+                <w:sz w:val="19"/>
+                <w:szCs w:val="19"/>
+                <w:highlight w:val="white"/>
+              </w:rPr>
+              <w:t>'not confirmed'</w:t>
+            </w:r>
+            <w:r>
+              <w:rPr>
+                <w:rFonts w:ascii="Consolas" w:hAnsi="Consolas" w:cs="Consolas"/>
+                <w:color w:val="000000"/>
+                <w:sz w:val="19"/>
+                <w:szCs w:val="19"/>
+                <w:highlight w:val="white"/>
+              </w:rPr>
+              <w:t>);</w:t>
+            </w:r>
+          </w:p>
+          <w:p>
+            <w:pPr>
+              <w:cnfStyle w:val="000000100000" w:firstRow="0" w:lastRow="0" w:firstColumn="0" w:lastColumn="0" w:oddVBand="0" w:evenVBand="0" w:oddHBand="1" w:evenHBand="0" w:firstRowFirstColumn="0" w:firstRowLastColumn="0" w:lastRowFirstColumn="0" w:lastRowLastColumn="0"/>
+            </w:pPr>
+            <w:r>
+              <w:rPr>
+                <w:rFonts w:ascii="Consolas" w:hAnsi="Consolas" w:cs="Consolas"/>
+                <w:color w:val="000000"/>
+                <w:sz w:val="19"/>
+                <w:szCs w:val="19"/>
+                <w:highlight w:val="white"/>
+              </w:rPr>
+              <w:t xml:space="preserve">                    });</w:t>
+            </w:r>
+          </w:p>
+        </w:tc>
+      </w:tr>
+    </w:tbl>
+    <w:p/>
+    <w:p>
+      <w:pPr>
+        <w:pStyle w:val="Heading2"/>
+      </w:pPr>
+      <w:bookmarkStart w:id="16" w:name="_Toc419804887"/>
       <w:r>
         <w:rPr>
           <w:highlight w:val="white"/>
         </w:rPr>
         <w:t>VRModalService</w:t>
       </w:r>
-      <w:bookmarkEnd w:id="15"/>
+      <w:bookmarkEnd w:id="16"/>
     </w:p>
     <w:tbl>
       <w:tblPr>
@@ -5298,7 +6149,6 @@
                 <w:szCs w:val="19"/>
                 <w:highlight w:val="white"/>
               </w:rPr>
-              <w:lastRenderedPageBreak/>
               <w:t>useModalTemplate</w:t>
             </w:r>
             <w:r>
@@ -5416,13 +6266,70 @@
               </w:rPr>
               <w:t>: should be equal to function(modalScope). Can be used as a communication context between the page and the modal</w:t>
             </w:r>
+            <w:r>
+              <w:rPr>
+                <w:rFonts w:ascii="Consolas" w:hAnsi="Consolas" w:cs="Consolas"/>
+                <w:color w:val="000000"/>
+                <w:sz w:val="19"/>
+                <w:szCs w:val="19"/>
+              </w:rPr>
+              <w:t xml:space="preserve">. here are </w:t>
+            </w:r>
+            <w:r>
+              <w:rPr>
+                <w:rFonts w:ascii="Consolas" w:hAnsi="Consolas" w:cs="Consolas"/>
+                <w:color w:val="000000"/>
+                <w:sz w:val="19"/>
+                <w:szCs w:val="19"/>
+              </w:rPr>
+              <w:t>modalScope</w:t>
+            </w:r>
+            <w:r>
+              <w:rPr>
+                <w:rFonts w:ascii="Consolas" w:hAnsi="Consolas" w:cs="Consolas"/>
+                <w:color w:val="000000"/>
+                <w:sz w:val="19"/>
+                <w:szCs w:val="19"/>
+              </w:rPr>
+              <w:t xml:space="preserve"> available methods:</w:t>
+            </w:r>
+          </w:p>
+          <w:p>
+            <w:pPr>
+              <w:pStyle w:val="ListParagraph"/>
+              <w:numPr>
+                <w:ilvl w:val="2"/>
+                <w:numId w:val="2"/>
+              </w:numPr>
+              <w:cnfStyle w:val="000000100000" w:firstRow="0" w:lastRow="0" w:firstColumn="0" w:lastColumn="0" w:oddVBand="0" w:evenVBand="0" w:oddHBand="1" w:evenHBand="0" w:firstRowFirstColumn="0" w:firstRowLastColumn="0" w:lastRowFirstColumn="0" w:lastRowLastColumn="0"/>
+            </w:pPr>
+            <w:r>
+              <w:rPr>
+                <w:rFonts w:ascii="Consolas" w:hAnsi="Consolas" w:cs="Consolas"/>
+                <w:color w:val="000000"/>
+                <w:sz w:val="19"/>
+                <w:szCs w:val="19"/>
+                <w:highlight w:val="white"/>
+              </w:rPr>
+              <w:t>modalContext.closeModal</w:t>
+            </w:r>
+            <w:r>
+              <w:rPr>
+                <w:rFonts w:ascii="Consolas" w:hAnsi="Consolas" w:cs="Consolas"/>
+                <w:color w:val="000000"/>
+                <w:sz w:val="19"/>
+                <w:szCs w:val="19"/>
+              </w:rPr>
+              <w:t>(): it closes the modal</w:t>
+            </w:r>
+            <w:bookmarkStart w:id="17" w:name="_GoBack"/>
+            <w:bookmarkEnd w:id="17"/>
           </w:p>
         </w:tc>
       </w:tr>
     </w:tbl>
     <w:p>
       <w:r>
-        <w:lastRenderedPageBreak/>
         <w:t>Two options exists to be able to open a page as a modal:</w:t>
       </w:r>
     </w:p>
@@ -5572,6 +6479,7 @@
                 <w:szCs w:val="19"/>
                 <w:highlight w:val="white"/>
               </w:rPr>
+              <w:lastRenderedPageBreak/>
               <w:t>vr-modalbody</w:t>
             </w:r>
           </w:p>
@@ -5808,19 +6716,7 @@
           <w:szCs w:val="19"/>
           <w:highlight w:val="white"/>
         </w:rPr>
-        <w:t xml:space="preserve"> </w:t>
-      </w:r>
-      <w:bookmarkStart w:id="16" w:name="_GoBack"/>
-      <w:bookmarkEnd w:id="16"/>
-      <w:r>
-        <w:rPr>
-          <w:rFonts w:ascii="Consolas" w:hAnsi="Consolas" w:cs="Consolas"/>
-          <w:color w:val="0000FF"/>
-          <w:sz w:val="19"/>
-          <w:szCs w:val="19"/>
-          <w:highlight w:val="white"/>
-        </w:rPr>
-        <w:t>//Main Content Here</w:t>
+        <w:t xml:space="preserve"> //Main Content Here</w:t>
       </w:r>
     </w:p>
     <w:p>
@@ -5846,17 +6742,7 @@
           <w:szCs w:val="19"/>
           <w:highlight w:val="white"/>
         </w:rPr>
-        <w:t xml:space="preserve"> </w:t>
-      </w:r>
-      <w:r>
-        <w:rPr>
-          <w:rFonts w:ascii="Consolas" w:hAnsi="Consolas" w:cs="Consolas"/>
-          <w:color w:val="0000FF"/>
-          <w:sz w:val="19"/>
-          <w:szCs w:val="19"/>
-          <w:highlight w:val="white"/>
-        </w:rPr>
-        <w:t>//Main Content Here</w:t>
+        <w:t xml:space="preserve"> //Main Content Here</w:t>
       </w:r>
     </w:p>
     <w:p>
@@ -5882,17 +6768,7 @@
           <w:szCs w:val="19"/>
           <w:highlight w:val="white"/>
         </w:rPr>
-        <w:t xml:space="preserve"> </w:t>
-      </w:r>
-      <w:r>
-        <w:rPr>
-          <w:rFonts w:ascii="Consolas" w:hAnsi="Consolas" w:cs="Consolas"/>
-          <w:color w:val="0000FF"/>
-          <w:sz w:val="19"/>
-          <w:szCs w:val="19"/>
-          <w:highlight w:val="white"/>
-        </w:rPr>
-        <w:t>//Main Content Here</w:t>
+        <w:t xml:space="preserve"> //Main Content Here</w:t>
       </w:r>
     </w:p>
     <w:p>
@@ -6037,77 +6913,7 @@
           <w:szCs w:val="19"/>
           <w:highlight w:val="white"/>
         </w:rPr>
-        <w:t>&lt;</w:t>
-      </w:r>
-      <w:r>
-        <w:rPr>
-          <w:rFonts w:ascii="Consolas" w:hAnsi="Consolas" w:cs="Consolas"/>
-          <w:color w:val="800000"/>
-          <w:sz w:val="19"/>
-          <w:szCs w:val="19"/>
-          <w:highlight w:val="white"/>
-        </w:rPr>
-        <w:t>vr-actionbar</w:t>
-      </w:r>
-      <w:r>
-        <w:rPr>
-          <w:rFonts w:ascii="Consolas" w:hAnsi="Consolas" w:cs="Consolas"/>
-          <w:color w:val="000000"/>
-          <w:sz w:val="19"/>
-          <w:szCs w:val="19"/>
-          <w:highlight w:val="white"/>
-        </w:rPr>
-        <w:t xml:space="preserve"> </w:t>
-      </w:r>
-      <w:r>
-        <w:rPr>
-          <w:rFonts w:ascii="Consolas" w:hAnsi="Consolas" w:cs="Consolas"/>
-          <w:color w:val="FF0000"/>
-          <w:sz w:val="19"/>
-          <w:szCs w:val="19"/>
-          <w:highlight w:val="white"/>
-        </w:rPr>
-        <w:t>showcollapsebutton</w:t>
-      </w:r>
-      <w:r>
-        <w:rPr>
-          <w:rFonts w:ascii="Consolas" w:hAnsi="Consolas" w:cs="Consolas"/>
-          <w:color w:val="0000FF"/>
-          <w:sz w:val="19"/>
-          <w:szCs w:val="19"/>
-          <w:highlight w:val="white"/>
-        </w:rPr>
-        <w:t>="false"</w:t>
-      </w:r>
-      <w:r>
-        <w:rPr>
-          <w:rFonts w:ascii="Consolas" w:hAnsi="Consolas" w:cs="Consolas"/>
-          <w:color w:val="000000"/>
-          <w:sz w:val="19"/>
-          <w:szCs w:val="19"/>
-          <w:highlight w:val="white"/>
-        </w:rPr>
-        <w:t xml:space="preserve"> </w:t>
-      </w:r>
-      <w:r>
-        <w:rPr>
-          <w:rFonts w:ascii="Consolas" w:hAnsi="Consolas" w:cs="Consolas"/>
-          <w:color w:val="FF0000"/>
-          <w:sz w:val="19"/>
-          <w:szCs w:val="19"/>
-          <w:highlight w:val="white"/>
-        </w:rPr>
-        <w:t>issectioncollapsed</w:t>
-      </w:r>
-      <w:r>
-        <w:rPr>
-          <w:rFonts w:ascii="Consolas" w:hAnsi="Consolas" w:cs="Consolas"/>
-          <w:color w:val="0000FF"/>
-          <w:sz w:val="19"/>
-          <w:szCs w:val="19"/>
-          <w:highlight w:val="white"/>
-        </w:rPr>
-        <w:t>="false"&gt;</w:t>
+        <w:t>//ACTION BAR HERE</w:t>
       </w:r>
     </w:p>
     <w:p>
@@ -6132,7 +6938,7 @@
           <w:szCs w:val="19"/>
           <w:highlight w:val="white"/>
         </w:rPr>
-        <w:t xml:space="preserve">            </w:t>
+        <w:t xml:space="preserve">        </w:t>
       </w:r>
       <w:r>
         <w:rPr>
@@ -6142,47 +6948,7 @@
           <w:szCs w:val="19"/>
           <w:highlight w:val="white"/>
         </w:rPr>
-        <w:t>&lt;</w:t>
-      </w:r>
-      <w:r>
-        <w:rPr>
-          <w:rFonts w:ascii="Consolas" w:hAnsi="Consolas" w:cs="Consolas"/>
-          <w:color w:val="800000"/>
-          <w:sz w:val="19"/>
-          <w:szCs w:val="19"/>
-          <w:highlight w:val="white"/>
-        </w:rPr>
-        <w:t>div</w:t>
-      </w:r>
-      <w:r>
-        <w:rPr>
-          <w:rFonts w:ascii="Consolas" w:hAnsi="Consolas" w:cs="Consolas"/>
-          <w:color w:val="000000"/>
-          <w:sz w:val="19"/>
-          <w:szCs w:val="19"/>
-          <w:highlight w:val="white"/>
-        </w:rPr>
-        <w:t xml:space="preserve"> </w:t>
-      </w:r>
-      <w:r>
-        <w:rPr>
-          <w:rFonts w:ascii="Consolas" w:hAnsi="Consolas" w:cs="Consolas"/>
-          <w:color w:val="FF0000"/>
-          <w:sz w:val="19"/>
-          <w:szCs w:val="19"/>
-          <w:highlight w:val="white"/>
-        </w:rPr>
-        <w:t>transclude-to</w:t>
-      </w:r>
-      <w:r>
-        <w:rPr>
-          <w:rFonts w:ascii="Consolas" w:hAnsi="Consolas" w:cs="Consolas"/>
-          <w:color w:val="0000FF"/>
-          <w:sz w:val="19"/>
-          <w:szCs w:val="19"/>
-          <w:highlight w:val="white"/>
-        </w:rPr>
-        <w:t>="buttons"&gt;</w:t>
+        <w:t>//ACTION BAR HERE</w:t>
       </w:r>
     </w:p>
     <w:p>
@@ -6207,7 +6973,7 @@
           <w:szCs w:val="19"/>
           <w:highlight w:val="white"/>
         </w:rPr>
-        <w:t xml:space="preserve">                </w:t>
+        <w:t xml:space="preserve">        </w:t>
       </w:r>
       <w:r>
         <w:rPr>
@@ -6217,127 +6983,7 @@
           <w:szCs w:val="19"/>
           <w:highlight w:val="white"/>
         </w:rPr>
-        <w:t>&lt;</w:t>
-      </w:r>
-      <w:r>
-        <w:rPr>
-          <w:rFonts w:ascii="Consolas" w:hAnsi="Consolas" w:cs="Consolas"/>
-          <w:color w:val="800000"/>
-          <w:sz w:val="19"/>
-          <w:szCs w:val="19"/>
-          <w:highlight w:val="white"/>
-        </w:rPr>
-        <w:t>vr-button</w:t>
-      </w:r>
-      <w:r>
-        <w:rPr>
-          <w:rFonts w:ascii="Consolas" w:hAnsi="Consolas" w:cs="Consolas"/>
-          <w:color w:val="000000"/>
-          <w:sz w:val="19"/>
-          <w:szCs w:val="19"/>
-          <w:highlight w:val="white"/>
-        </w:rPr>
-        <w:t xml:space="preserve"> </w:t>
-      </w:r>
-      <w:r>
-        <w:rPr>
-          <w:rFonts w:ascii="Consolas" w:hAnsi="Consolas" w:cs="Consolas"/>
-          <w:color w:val="FF0000"/>
-          <w:sz w:val="19"/>
-          <w:szCs w:val="19"/>
-          <w:highlight w:val="white"/>
-        </w:rPr>
-        <w:t>type</w:t>
-      </w:r>
-      <w:r>
-        <w:rPr>
-          <w:rFonts w:ascii="Consolas" w:hAnsi="Consolas" w:cs="Consolas"/>
-          <w:color w:val="0000FF"/>
-          <w:sz w:val="19"/>
-          <w:szCs w:val="19"/>
-          <w:highlight w:val="white"/>
-        </w:rPr>
-        <w:t>="Save"</w:t>
-      </w:r>
-      <w:r>
-        <w:rPr>
-          <w:rFonts w:ascii="Consolas" w:hAnsi="Consolas" w:cs="Consolas"/>
-          <w:color w:val="000000"/>
-          <w:sz w:val="19"/>
-          <w:szCs w:val="19"/>
-          <w:highlight w:val="white"/>
-        </w:rPr>
-        <w:t xml:space="preserve"> </w:t>
-      </w:r>
-      <w:r>
-        <w:rPr>
-          <w:rFonts w:ascii="Consolas" w:hAnsi="Consolas" w:cs="Consolas"/>
-          <w:color w:val="FF0000"/>
-          <w:sz w:val="19"/>
-          <w:szCs w:val="19"/>
-          <w:highlight w:val="white"/>
-        </w:rPr>
-        <w:t>data-onclick</w:t>
-      </w:r>
-      <w:r>
-        <w:rPr>
-          <w:rFonts w:ascii="Consolas" w:hAnsi="Consolas" w:cs="Consolas"/>
-          <w:color w:val="0000FF"/>
-          <w:sz w:val="19"/>
-          <w:szCs w:val="19"/>
-          <w:highlight w:val="white"/>
-        </w:rPr>
-        <w:t>="save"</w:t>
-      </w:r>
-      <w:r>
-        <w:rPr>
-          <w:rFonts w:ascii="Consolas" w:hAnsi="Consolas" w:cs="Consolas"/>
-          <w:color w:val="000000"/>
-          <w:sz w:val="19"/>
-          <w:szCs w:val="19"/>
-          <w:highlight w:val="white"/>
-        </w:rPr>
-        <w:t xml:space="preserve"> </w:t>
-      </w:r>
-      <w:r>
-        <w:rPr>
-          <w:rFonts w:ascii="Consolas" w:hAnsi="Consolas" w:cs="Consolas"/>
-          <w:color w:val="FF0000"/>
-          <w:sz w:val="19"/>
-          <w:szCs w:val="19"/>
-          <w:highlight w:val="white"/>
-        </w:rPr>
-        <w:t>formname</w:t>
-      </w:r>
-      <w:r>
-        <w:rPr>
-          <w:rFonts w:ascii="Consolas" w:hAnsi="Consolas" w:cs="Consolas"/>
-          <w:color w:val="0000FF"/>
-          <w:sz w:val="19"/>
-          <w:szCs w:val="19"/>
-          <w:highlight w:val="white"/>
-        </w:rPr>
-        <w:t>="formChartSettings"&gt;&lt;/</w:t>
-      </w:r>
-      <w:r>
-        <w:rPr>
-          <w:rFonts w:ascii="Consolas" w:hAnsi="Consolas" w:cs="Consolas"/>
-          <w:color w:val="800000"/>
-          <w:sz w:val="19"/>
-          <w:szCs w:val="19"/>
-          <w:highlight w:val="white"/>
-        </w:rPr>
-        <w:t>vr-button</w:t>
-      </w:r>
-      <w:r>
-        <w:rPr>
-          <w:rFonts w:ascii="Consolas" w:hAnsi="Consolas" w:cs="Consolas"/>
-          <w:color w:val="0000FF"/>
-          <w:sz w:val="19"/>
-          <w:szCs w:val="19"/>
-          <w:highlight w:val="white"/>
-        </w:rPr>
-        <w:t>&gt;</w:t>
+        <w:t>//ACTION BAR HERE</w:t>
       </w:r>
     </w:p>
     <w:p>
@@ -6362,7 +7008,7 @@
           <w:szCs w:val="19"/>
           <w:highlight w:val="white"/>
         </w:rPr>
-        <w:t xml:space="preserve">                </w:t>
+        <w:t xml:space="preserve">        </w:t>
       </w:r>
       <w:r>
         <w:rPr>
@@ -6372,97 +7018,7 @@
           <w:szCs w:val="19"/>
           <w:highlight w:val="white"/>
         </w:rPr>
-        <w:t>&lt;</w:t>
-      </w:r>
-      <w:r>
-        <w:rPr>
-          <w:rFonts w:ascii="Consolas" w:hAnsi="Consolas" w:cs="Consolas"/>
-          <w:color w:val="800000"/>
-          <w:sz w:val="19"/>
-          <w:szCs w:val="19"/>
-          <w:highlight w:val="white"/>
-        </w:rPr>
-        <w:t>vr-button</w:t>
-      </w:r>
-      <w:r>
-        <w:rPr>
-          <w:rFonts w:ascii="Consolas" w:hAnsi="Consolas" w:cs="Consolas"/>
-          <w:color w:val="000000"/>
-          <w:sz w:val="19"/>
-          <w:szCs w:val="19"/>
-          <w:highlight w:val="white"/>
-        </w:rPr>
-        <w:t xml:space="preserve"> </w:t>
-      </w:r>
-      <w:r>
-        <w:rPr>
-          <w:rFonts w:ascii="Consolas" w:hAnsi="Consolas" w:cs="Consolas"/>
-          <w:color w:val="FF0000"/>
-          <w:sz w:val="19"/>
-          <w:szCs w:val="19"/>
-          <w:highlight w:val="white"/>
-        </w:rPr>
-        <w:t>type</w:t>
-      </w:r>
-      <w:r>
-        <w:rPr>
-          <w:rFonts w:ascii="Consolas" w:hAnsi="Consolas" w:cs="Consolas"/>
-          <w:color w:val="0000FF"/>
-          <w:sz w:val="19"/>
-          <w:szCs w:val="19"/>
-          <w:highlight w:val="white"/>
-        </w:rPr>
-        <w:t>="Close"</w:t>
-      </w:r>
-      <w:r>
-        <w:rPr>
-          <w:rFonts w:ascii="Consolas" w:hAnsi="Consolas" w:cs="Consolas"/>
-          <w:color w:val="000000"/>
-          <w:sz w:val="19"/>
-          <w:szCs w:val="19"/>
-          <w:highlight w:val="white"/>
-        </w:rPr>
-        <w:t xml:space="preserve"> </w:t>
-      </w:r>
-      <w:r>
-        <w:rPr>
-          <w:rFonts w:ascii="Consolas" w:hAnsi="Consolas" w:cs="Consolas"/>
-          <w:color w:val="FF0000"/>
-          <w:sz w:val="19"/>
-          <w:szCs w:val="19"/>
-          <w:highlight w:val="white"/>
-        </w:rPr>
-        <w:t>data-onclick</w:t>
-      </w:r>
-      <w:r>
-        <w:rPr>
-          <w:rFonts w:ascii="Consolas" w:hAnsi="Consolas" w:cs="Consolas"/>
-          <w:color w:val="0000FF"/>
-          <w:sz w:val="19"/>
-          <w:szCs w:val="19"/>
-          <w:highlight w:val="white"/>
-        </w:rPr>
-        <w:t>="$hide"&gt;&lt;/</w:t>
-      </w:r>
-      <w:r>
-        <w:rPr>
-          <w:rFonts w:ascii="Consolas" w:hAnsi="Consolas" w:cs="Consolas"/>
-          <w:color w:val="800000"/>
-          <w:sz w:val="19"/>
-          <w:szCs w:val="19"/>
-          <w:highlight w:val="white"/>
-        </w:rPr>
-        <w:t>vr-button</w:t>
-      </w:r>
-      <w:r>
-        <w:rPr>
-          <w:rFonts w:ascii="Consolas" w:hAnsi="Consolas" w:cs="Consolas"/>
-          <w:color w:val="0000FF"/>
-          <w:sz w:val="19"/>
-          <w:szCs w:val="19"/>
-          <w:highlight w:val="white"/>
-        </w:rPr>
-        <w:t>&gt;</w:t>
+        <w:t>//ACTION BAR HERE</w:t>
       </w:r>
     </w:p>
     <w:p>
@@ -6479,101 +7035,6 @@
           <w:highlight w:val="white"/>
         </w:rPr>
       </w:pPr>
-      <w:r>
-        <w:rPr>
-          <w:rFonts w:ascii="Consolas" w:hAnsi="Consolas" w:cs="Consolas"/>
-          <w:color w:val="000000"/>
-          <w:sz w:val="19"/>
-          <w:szCs w:val="19"/>
-          <w:highlight w:val="white"/>
-        </w:rPr>
-        <w:t xml:space="preserve">            </w:t>
-      </w:r>
-      <w:r>
-        <w:rPr>
-          <w:rFonts w:ascii="Consolas" w:hAnsi="Consolas" w:cs="Consolas"/>
-          <w:color w:val="0000FF"/>
-          <w:sz w:val="19"/>
-          <w:szCs w:val="19"/>
-          <w:highlight w:val="white"/>
-        </w:rPr>
-        <w:t>&lt;/</w:t>
-      </w:r>
-      <w:r>
-        <w:rPr>
-          <w:rFonts w:ascii="Consolas" w:hAnsi="Consolas" w:cs="Consolas"/>
-          <w:color w:val="800000"/>
-          <w:sz w:val="19"/>
-          <w:szCs w:val="19"/>
-          <w:highlight w:val="white"/>
-        </w:rPr>
-        <w:t>div</w:t>
-      </w:r>
-      <w:r>
-        <w:rPr>
-          <w:rFonts w:ascii="Consolas" w:hAnsi="Consolas" w:cs="Consolas"/>
-          <w:color w:val="0000FF"/>
-          <w:sz w:val="19"/>
-          <w:szCs w:val="19"/>
-          <w:highlight w:val="white"/>
-        </w:rPr>
-        <w:t>&gt;</w:t>
-      </w:r>
-    </w:p>
-    <w:p>
-      <w:pPr>
-        <w:autoSpaceDE w:val="0"/>
-        <w:autoSpaceDN w:val="0"/>
-        <w:adjustRightInd w:val="0"/>
-        <w:spacing w:after="0" w:line="240" w:lineRule="auto"/>
-        <w:rPr>
-          <w:rFonts w:ascii="Consolas" w:hAnsi="Consolas" w:cs="Consolas"/>
-          <w:color w:val="000000"/>
-          <w:sz w:val="19"/>
-          <w:szCs w:val="19"/>
-          <w:highlight w:val="white"/>
-        </w:rPr>
-      </w:pPr>
-      <w:r>
-        <w:rPr>
-          <w:rFonts w:ascii="Consolas" w:hAnsi="Consolas" w:cs="Consolas"/>
-          <w:color w:val="000000"/>
-          <w:sz w:val="19"/>
-          <w:szCs w:val="19"/>
-          <w:highlight w:val="white"/>
-        </w:rPr>
-        <w:t xml:space="preserve">        </w:t>
-      </w:r>
-      <w:r>
-        <w:rPr>
-          <w:rFonts w:ascii="Consolas" w:hAnsi="Consolas" w:cs="Consolas"/>
-          <w:color w:val="0000FF"/>
-          <w:sz w:val="19"/>
-          <w:szCs w:val="19"/>
-          <w:highlight w:val="white"/>
-        </w:rPr>
-        <w:t>&lt;/</w:t>
-      </w:r>
-      <w:r>
-        <w:rPr>
-          <w:rFonts w:ascii="Consolas" w:hAnsi="Consolas" w:cs="Consolas"/>
-          <w:color w:val="800000"/>
-          <w:sz w:val="19"/>
-          <w:szCs w:val="19"/>
-          <w:highlight w:val="white"/>
-        </w:rPr>
-        <w:t>vr-actionbar</w:t>
-      </w:r>
-      <w:r>
-        <w:rPr>
-          <w:rFonts w:ascii="Consolas" w:hAnsi="Consolas" w:cs="Consolas"/>
-          <w:color w:val="0000FF"/>
-          <w:sz w:val="19"/>
-          <w:szCs w:val="19"/>
-          <w:highlight w:val="white"/>
-        </w:rPr>
-        <w:t>&gt;</w:t>
-      </w:r>
     </w:p>
     <w:p>
       <w:pPr>
@@ -6702,7 +7163,7 @@
         <w:rFonts w:ascii="Courier New" w:hAnsi="Courier New" w:cs="Courier New" w:hint="default"/>
       </w:rPr>
     </w:lvl>
-    <w:lvl w:ilvl="2" w:tplc="04090005" w:tentative="1">
+    <w:lvl w:ilvl="2" w:tplc="04090005">
       <w:start w:val="1"/>
       <w:numFmt w:val="bullet"/>
       <w:lvlText w:val=""/>
@@ -7973,7 +8434,7 @@
 </file>
 
 <file path=customXml/itemProps1.xml><?xml version="1.0" encoding="utf-8"?>
-<ds:datastoreItem xmlns:ds="http://schemas.openxmlformats.org/officeDocument/2006/customXml" ds:itemID="{26538B6A-4486-425E-AB98-9C98E57F4BB7}">
+<ds:datastoreItem xmlns:ds="http://schemas.openxmlformats.org/officeDocument/2006/customXml" ds:itemID="{598BEF35-C975-4D12-8D38-D7E681FEC51D}">
   <ds:schemaRefs>
     <ds:schemaRef ds:uri="http://schemas.openxmlformats.org/officeDocument/2006/bibliography"/>
   </ds:schemaRefs>

</xml_diff>

<commit_message>
update vanrise directives documentation
git-tfs-id: [http://developmentvlan:8585/tfs/vanrise.collection]$/;C26501
</commit_message>
<xml_diff>
--- a/TOneV2/Documents/Vanrise Directives.docx
+++ b/TOneV2/Documents/Vanrise Directives.docx
@@ -31,8 +31,6 @@
           <w:r>
             <w:t>Contents</w:t>
           </w:r>
-          <w:bookmarkStart w:id="0" w:name="_GoBack"/>
-          <w:bookmarkEnd w:id="0"/>
         </w:p>
         <w:p>
           <w:pPr>
@@ -1804,18 +1802,18 @@
       <w:pPr>
         <w:pStyle w:val="Heading1"/>
       </w:pPr>
-      <w:bookmarkStart w:id="1" w:name="_Toc428878787"/>
+      <w:bookmarkStart w:id="0" w:name="_Toc428878787"/>
       <w:r>
         <w:lastRenderedPageBreak/>
         <w:t>Directives</w:t>
       </w:r>
-      <w:bookmarkEnd w:id="1"/>
+      <w:bookmarkEnd w:id="0"/>
     </w:p>
     <w:p>
       <w:pPr>
         <w:pStyle w:val="Heading2"/>
       </w:pPr>
-      <w:bookmarkStart w:id="2" w:name="_Toc428878788"/>
+      <w:bookmarkStart w:id="1" w:name="_Toc428878788"/>
       <w:proofErr w:type="spellStart"/>
       <w:proofErr w:type="gramStart"/>
       <w:r>
@@ -1825,7 +1823,7 @@
       <w:r>
         <w:t>-form</w:t>
       </w:r>
-      <w:bookmarkEnd w:id="2"/>
+      <w:bookmarkEnd w:id="1"/>
       <w:proofErr w:type="gramEnd"/>
     </w:p>
     <w:tbl>
@@ -1950,7 +1948,7 @@
       <w:pPr>
         <w:pStyle w:val="Heading2"/>
       </w:pPr>
-      <w:bookmarkStart w:id="3" w:name="_Toc428878789"/>
+      <w:bookmarkStart w:id="2" w:name="_Toc428878789"/>
       <w:proofErr w:type="spellStart"/>
       <w:proofErr w:type="gramStart"/>
       <w:r>
@@ -1967,7 +1965,7 @@
       <w:r>
         <w:t>:</w:t>
       </w:r>
-      <w:bookmarkEnd w:id="3"/>
+      <w:bookmarkEnd w:id="2"/>
     </w:p>
     <w:p/>
     <w:tbl>
@@ -2794,7 +2792,7 @@
       <w:pPr>
         <w:pStyle w:val="Heading2"/>
       </w:pPr>
-      <w:bookmarkStart w:id="4" w:name="_Toc428878790"/>
+      <w:bookmarkStart w:id="3" w:name="_Toc428878790"/>
       <w:proofErr w:type="spellStart"/>
       <w:r>
         <w:t>vr</w:t>
@@ -2803,7 +2801,7 @@
       <w:r>
         <w:t>-textbox</w:t>
       </w:r>
-      <w:bookmarkEnd w:id="4"/>
+      <w:bookmarkEnd w:id="3"/>
     </w:p>
     <w:tbl>
       <w:tblPr>
@@ -3476,11 +3474,562 @@
       <w:pPr>
         <w:pStyle w:val="Heading2"/>
       </w:pPr>
-      <w:bookmarkStart w:id="5" w:name="_Toc428878791"/>
+      <w:bookmarkStart w:id="4" w:name="_Toc428878791"/>
       <w:proofErr w:type="spellStart"/>
       <w:r>
         <w:lastRenderedPageBreak/>
         <w:t>vr-datetimepicker</w:t>
+      </w:r>
+      <w:bookmarkEnd w:id="4"/>
+      <w:proofErr w:type="spellEnd"/>
+    </w:p>
+    <w:tbl>
+      <w:tblPr>
+        <w:tblStyle w:val="GridTable4-Accent5"/>
+        <w:tblW w:w="0" w:type="auto"/>
+        <w:tblLook w:val="04A0" w:firstRow="1" w:lastRow="0" w:firstColumn="1" w:lastColumn="0" w:noHBand="0" w:noVBand="1"/>
+      </w:tblPr>
+      <w:tblGrid>
+        <w:gridCol w:w="1975"/>
+        <w:gridCol w:w="2430"/>
+        <w:gridCol w:w="1620"/>
+        <w:gridCol w:w="3325"/>
+      </w:tblGrid>
+      <w:tr>
+        <w:trPr>
+          <w:cnfStyle w:val="100000000000" w:firstRow="1" w:lastRow="0" w:firstColumn="0" w:lastColumn="0" w:oddVBand="0" w:evenVBand="0" w:oddHBand="0" w:evenHBand="0" w:firstRowFirstColumn="0" w:firstRowLastColumn="0" w:lastRowFirstColumn="0" w:lastRowLastColumn="0"/>
+        </w:trPr>
+        <w:tc>
+          <w:tcPr>
+            <w:cnfStyle w:val="001000000000" w:firstRow="0" w:lastRow="0" w:firstColumn="1" w:lastColumn="0" w:oddVBand="0" w:evenVBand="0" w:oddHBand="0" w:evenHBand="0" w:firstRowFirstColumn="0" w:firstRowLastColumn="0" w:lastRowFirstColumn="0" w:lastRowLastColumn="0"/>
+            <w:tcW w:w="1975" w:type="dxa"/>
+          </w:tcPr>
+          <w:p>
+            <w:r>
+              <w:t>Name</w:t>
+            </w:r>
+          </w:p>
+        </w:tc>
+        <w:tc>
+          <w:tcPr>
+            <w:tcW w:w="2430" w:type="dxa"/>
+          </w:tcPr>
+          <w:p>
+            <w:pPr>
+              <w:cnfStyle w:val="100000000000" w:firstRow="1" w:lastRow="0" w:firstColumn="0" w:lastColumn="0" w:oddVBand="0" w:evenVBand="0" w:oddHBand="0" w:evenHBand="0" w:firstRowFirstColumn="0" w:firstRowLastColumn="0" w:lastRowFirstColumn="0" w:lastRowLastColumn="0"/>
+            </w:pPr>
+            <w:r>
+              <w:t>Description</w:t>
+            </w:r>
+          </w:p>
+        </w:tc>
+        <w:tc>
+          <w:tcPr>
+            <w:tcW w:w="1620" w:type="dxa"/>
+          </w:tcPr>
+          <w:p>
+            <w:pPr>
+              <w:cnfStyle w:val="100000000000" w:firstRow="1" w:lastRow="0" w:firstColumn="0" w:lastColumn="0" w:oddVBand="0" w:evenVBand="0" w:oddHBand="0" w:evenHBand="0" w:firstRowFirstColumn="0" w:firstRowLastColumn="0" w:lastRowFirstColumn="0" w:lastRowLastColumn="0"/>
+            </w:pPr>
+            <w:r>
+              <w:t>Default Value</w:t>
+            </w:r>
+          </w:p>
+        </w:tc>
+        <w:tc>
+          <w:tcPr>
+            <w:tcW w:w="3325" w:type="dxa"/>
+          </w:tcPr>
+          <w:p>
+            <w:pPr>
+              <w:cnfStyle w:val="100000000000" w:firstRow="1" w:lastRow="0" w:firstColumn="0" w:lastColumn="0" w:oddVBand="0" w:evenVBand="0" w:oddHBand="0" w:evenHBand="0" w:firstRowFirstColumn="0" w:firstRowLastColumn="0" w:lastRowFirstColumn="0" w:lastRowLastColumn="0"/>
+            </w:pPr>
+            <w:r>
+              <w:t>Notes</w:t>
+            </w:r>
+          </w:p>
+        </w:tc>
+      </w:tr>
+      <w:tr>
+        <w:trPr>
+          <w:cnfStyle w:val="000000100000" w:firstRow="0" w:lastRow="0" w:firstColumn="0" w:lastColumn="0" w:oddVBand="0" w:evenVBand="0" w:oddHBand="1" w:evenHBand="0" w:firstRowFirstColumn="0" w:firstRowLastColumn="0" w:lastRowFirstColumn="0" w:lastRowLastColumn="0"/>
+        </w:trPr>
+        <w:tc>
+          <w:tcPr>
+            <w:cnfStyle w:val="001000000000" w:firstRow="0" w:lastRow="0" w:firstColumn="1" w:lastColumn="0" w:oddVBand="0" w:evenVBand="0" w:oddHBand="0" w:evenHBand="0" w:firstRowFirstColumn="0" w:firstRowLastColumn="0" w:lastRowFirstColumn="0" w:lastRowLastColumn="0"/>
+            <w:tcW w:w="1975" w:type="dxa"/>
+          </w:tcPr>
+          <w:p>
+            <w:r>
+              <w:t>label</w:t>
+            </w:r>
+          </w:p>
+        </w:tc>
+        <w:tc>
+          <w:tcPr>
+            <w:tcW w:w="2430" w:type="dxa"/>
+          </w:tcPr>
+          <w:p>
+            <w:pPr>
+              <w:cnfStyle w:val="000000100000" w:firstRow="0" w:lastRow="0" w:firstColumn="0" w:lastColumn="0" w:oddVBand="0" w:evenVBand="0" w:oddHBand="1" w:evenHBand="0" w:firstRowFirstColumn="0" w:firstRowLastColumn="0" w:lastRowFirstColumn="0" w:lastRowLastColumn="0"/>
+            </w:pPr>
+            <w:r>
+              <w:t>The display text</w:t>
+            </w:r>
+          </w:p>
+        </w:tc>
+        <w:tc>
+          <w:tcPr>
+            <w:tcW w:w="1620" w:type="dxa"/>
+          </w:tcPr>
+          <w:p>
+            <w:pPr>
+              <w:cnfStyle w:val="000000100000" w:firstRow="0" w:lastRow="0" w:firstColumn="0" w:lastColumn="0" w:oddVBand="0" w:evenVBand="0" w:oddHBand="1" w:evenHBand="0" w:firstRowFirstColumn="0" w:firstRowLastColumn="0" w:lastRowFirstColumn="0" w:lastRowLastColumn="0"/>
+            </w:pPr>
+          </w:p>
+        </w:tc>
+        <w:tc>
+          <w:tcPr>
+            <w:tcW w:w="3325" w:type="dxa"/>
+          </w:tcPr>
+          <w:p>
+            <w:pPr>
+              <w:cnfStyle w:val="000000100000" w:firstRow="0" w:lastRow="0" w:firstColumn="0" w:lastColumn="0" w:oddVBand="0" w:evenVBand="0" w:oddHBand="1" w:evenHBand="0" w:firstRowFirstColumn="0" w:firstRowLastColumn="0" w:lastRowFirstColumn="0" w:lastRowLastColumn="0"/>
+            </w:pPr>
+          </w:p>
+        </w:tc>
+      </w:tr>
+      <w:tr>
+        <w:tc>
+          <w:tcPr>
+            <w:cnfStyle w:val="001000000000" w:firstRow="0" w:lastRow="0" w:firstColumn="1" w:lastColumn="0" w:oddVBand="0" w:evenVBand="0" w:oddHBand="0" w:evenHBand="0" w:firstRowFirstColumn="0" w:firstRowLastColumn="0" w:lastRowFirstColumn="0" w:lastRowLastColumn="0"/>
+            <w:tcW w:w="1975" w:type="dxa"/>
+          </w:tcPr>
+          <w:p>
+            <w:r>
+              <w:t>type</w:t>
+            </w:r>
+          </w:p>
+        </w:tc>
+        <w:tc>
+          <w:tcPr>
+            <w:tcW w:w="2430" w:type="dxa"/>
+          </w:tcPr>
+          <w:p>
+            <w:pPr>
+              <w:cnfStyle w:val="000000000000" w:firstRow="0" w:lastRow="0" w:firstColumn="0" w:lastColumn="0" w:oddVBand="0" w:evenVBand="0" w:oddHBand="0" w:evenHBand="0" w:firstRowFirstColumn="0" w:firstRowLastColumn="0" w:lastRowFirstColumn="0" w:lastRowLastColumn="0"/>
+            </w:pPr>
+            <w:r>
+              <w:t>date/time/</w:t>
+            </w:r>
+            <w:proofErr w:type="spellStart"/>
+            <w:r>
+              <w:t>dateTime</w:t>
+            </w:r>
+            <w:proofErr w:type="spellEnd"/>
+          </w:p>
+        </w:tc>
+        <w:tc>
+          <w:tcPr>
+            <w:tcW w:w="1620" w:type="dxa"/>
+          </w:tcPr>
+          <w:p>
+            <w:pPr>
+              <w:cnfStyle w:val="000000000000" w:firstRow="0" w:lastRow="0" w:firstColumn="0" w:lastColumn="0" w:oddVBand="0" w:evenVBand="0" w:oddHBand="0" w:evenHBand="0" w:firstRowFirstColumn="0" w:firstRowLastColumn="0" w:lastRowFirstColumn="0" w:lastRowLastColumn="0"/>
+            </w:pPr>
+            <w:r>
+              <w:t>Default value is date</w:t>
+            </w:r>
+          </w:p>
+        </w:tc>
+        <w:tc>
+          <w:tcPr>
+            <w:tcW w:w="3325" w:type="dxa"/>
+          </w:tcPr>
+          <w:p>
+            <w:pPr>
+              <w:cnfStyle w:val="000000000000" w:firstRow="0" w:lastRow="0" w:firstColumn="0" w:lastColumn="0" w:oddVBand="0" w:evenVBand="0" w:oddHBand="0" w:evenHBand="0" w:firstRowFirstColumn="0" w:firstRowLastColumn="0" w:lastRowFirstColumn="0" w:lastRowLastColumn="0"/>
+            </w:pPr>
+          </w:p>
+        </w:tc>
+      </w:tr>
+      <w:tr>
+        <w:trPr>
+          <w:cnfStyle w:val="000000100000" w:firstRow="0" w:lastRow="0" w:firstColumn="0" w:lastColumn="0" w:oddVBand="0" w:evenVBand="0" w:oddHBand="1" w:evenHBand="0" w:firstRowFirstColumn="0" w:firstRowLastColumn="0" w:lastRowFirstColumn="0" w:lastRowLastColumn="0"/>
+        </w:trPr>
+        <w:tc>
+          <w:tcPr>
+            <w:cnfStyle w:val="001000000000" w:firstRow="0" w:lastRow="0" w:firstColumn="1" w:lastColumn="0" w:oddVBand="0" w:evenVBand="0" w:oddHBand="0" w:evenHBand="0" w:firstRowFirstColumn="0" w:firstRowLastColumn="0" w:lastRowFirstColumn="0" w:lastRowLastColumn="0"/>
+            <w:tcW w:w="1975" w:type="dxa"/>
+          </w:tcPr>
+          <w:p>
+            <w:r>
+              <w:t>value</w:t>
+            </w:r>
+          </w:p>
+        </w:tc>
+        <w:tc>
+          <w:tcPr>
+            <w:tcW w:w="2430" w:type="dxa"/>
+          </w:tcPr>
+          <w:p>
+            <w:pPr>
+              <w:cnfStyle w:val="000000100000" w:firstRow="0" w:lastRow="0" w:firstColumn="0" w:lastColumn="0" w:oddVBand="0" w:evenVBand="0" w:oddHBand="1" w:evenHBand="0" w:firstRowFirstColumn="0" w:firstRowLastColumn="0" w:lastRowFirstColumn="0" w:lastRowLastColumn="0"/>
+            </w:pPr>
+            <w:r>
+              <w:t>Of type Date</w:t>
+            </w:r>
+          </w:p>
+        </w:tc>
+        <w:tc>
+          <w:tcPr>
+            <w:tcW w:w="1620" w:type="dxa"/>
+          </w:tcPr>
+          <w:p>
+            <w:pPr>
+              <w:cnfStyle w:val="000000100000" w:firstRow="0" w:lastRow="0" w:firstColumn="0" w:lastColumn="0" w:oddVBand="0" w:evenVBand="0" w:oddHBand="1" w:evenHBand="0" w:firstRowFirstColumn="0" w:firstRowLastColumn="0" w:lastRowFirstColumn="0" w:lastRowLastColumn="0"/>
+            </w:pPr>
+          </w:p>
+        </w:tc>
+        <w:tc>
+          <w:tcPr>
+            <w:tcW w:w="3325" w:type="dxa"/>
+          </w:tcPr>
+          <w:p>
+            <w:pPr>
+              <w:cnfStyle w:val="000000100000" w:firstRow="0" w:lastRow="0" w:firstColumn="0" w:lastColumn="0" w:oddVBand="0" w:evenVBand="0" w:oddHBand="1" w:evenHBand="0" w:firstRowFirstColumn="0" w:firstRowLastColumn="0" w:lastRowFirstColumn="0" w:lastRowLastColumn="0"/>
+            </w:pPr>
+          </w:p>
+        </w:tc>
+      </w:tr>
+      <w:tr>
+        <w:tc>
+          <w:tcPr>
+            <w:cnfStyle w:val="001000000000" w:firstRow="0" w:lastRow="0" w:firstColumn="1" w:lastColumn="0" w:oddVBand="0" w:evenVBand="0" w:oddHBand="0" w:evenHBand="0" w:firstRowFirstColumn="0" w:firstRowLastColumn="0" w:lastRowFirstColumn="0" w:lastRowLastColumn="0"/>
+            <w:tcW w:w="1975" w:type="dxa"/>
+          </w:tcPr>
+          <w:p>
+            <w:r>
+              <w:t>hint</w:t>
+            </w:r>
+          </w:p>
+        </w:tc>
+        <w:tc>
+          <w:tcPr>
+            <w:tcW w:w="2430" w:type="dxa"/>
+          </w:tcPr>
+          <w:p>
+            <w:pPr>
+              <w:cnfStyle w:val="000000000000" w:firstRow="0" w:lastRow="0" w:firstColumn="0" w:lastColumn="0" w:oddVBand="0" w:evenVBand="0" w:oddHBand="0" w:evenHBand="0" w:firstRowFirstColumn="0" w:firstRowLastColumn="0" w:lastRowFirstColumn="0" w:lastRowLastColumn="0"/>
+            </w:pPr>
+            <w:r>
+              <w:t>Text value , valid html content, reference to a scope variable</w:t>
+            </w:r>
+          </w:p>
+        </w:tc>
+        <w:tc>
+          <w:tcPr>
+            <w:tcW w:w="1620" w:type="dxa"/>
+          </w:tcPr>
+          <w:p>
+            <w:pPr>
+              <w:cnfStyle w:val="000000000000" w:firstRow="0" w:lastRow="0" w:firstColumn="0" w:lastColumn="0" w:oddVBand="0" w:evenVBand="0" w:oddHBand="0" w:evenHBand="0" w:firstRowFirstColumn="0" w:firstRowLastColumn="0" w:lastRowFirstColumn="0" w:lastRowLastColumn="0"/>
+            </w:pPr>
+            <w:r>
+              <w:t>No default value</w:t>
+            </w:r>
+          </w:p>
+        </w:tc>
+        <w:tc>
+          <w:tcPr>
+            <w:tcW w:w="3325" w:type="dxa"/>
+          </w:tcPr>
+          <w:p>
+            <w:pPr>
+              <w:cnfStyle w:val="000000000000" w:firstRow="0" w:lastRow="0" w:firstColumn="0" w:lastColumn="0" w:oddVBand="0" w:evenVBand="0" w:oddHBand="0" w:evenHBand="0" w:firstRowFirstColumn="0" w:firstRowLastColumn="0" w:lastRowFirstColumn="0" w:lastRowLastColumn="0"/>
+            </w:pPr>
+            <w:r>
+              <w:t>Display a small exclamation mark on the left of the control and when the user hover a hint popover will be shown.</w:t>
+            </w:r>
+          </w:p>
+        </w:tc>
+      </w:tr>
+      <w:tr>
+        <w:trPr>
+          <w:cnfStyle w:val="000000100000" w:firstRow="0" w:lastRow="0" w:firstColumn="0" w:lastColumn="0" w:oddVBand="0" w:evenVBand="0" w:oddHBand="1" w:evenHBand="0" w:firstRowFirstColumn="0" w:firstRowLastColumn="0" w:lastRowFirstColumn="0" w:lastRowLastColumn="0"/>
+        </w:trPr>
+        <w:tc>
+          <w:tcPr>
+            <w:cnfStyle w:val="001000000000" w:firstRow="0" w:lastRow="0" w:firstColumn="1" w:lastColumn="0" w:oddVBand="0" w:evenVBand="0" w:oddHBand="0" w:evenHBand="0" w:firstRowFirstColumn="0" w:firstRowLastColumn="0" w:lastRowFirstColumn="0" w:lastRowLastColumn="0"/>
+            <w:tcW w:w="1975" w:type="dxa"/>
+          </w:tcPr>
+          <w:p/>
+        </w:tc>
+        <w:tc>
+          <w:tcPr>
+            <w:tcW w:w="2430" w:type="dxa"/>
+          </w:tcPr>
+          <w:p>
+            <w:pPr>
+              <w:cnfStyle w:val="000000100000" w:firstRow="0" w:lastRow="0" w:firstColumn="0" w:lastColumn="0" w:oddVBand="0" w:evenVBand="0" w:oddHBand="1" w:evenHBand="0" w:firstRowFirstColumn="0" w:firstRowLastColumn="0" w:lastRowFirstColumn="0" w:lastRowLastColumn="0"/>
+            </w:pPr>
+          </w:p>
+        </w:tc>
+        <w:tc>
+          <w:tcPr>
+            <w:tcW w:w="1620" w:type="dxa"/>
+          </w:tcPr>
+          <w:p>
+            <w:pPr>
+              <w:cnfStyle w:val="000000100000" w:firstRow="0" w:lastRow="0" w:firstColumn="0" w:lastColumn="0" w:oddVBand="0" w:evenVBand="0" w:oddHBand="1" w:evenHBand="0" w:firstRowFirstColumn="0" w:firstRowLastColumn="0" w:lastRowFirstColumn="0" w:lastRowLastColumn="0"/>
+            </w:pPr>
+          </w:p>
+        </w:tc>
+        <w:tc>
+          <w:tcPr>
+            <w:tcW w:w="3325" w:type="dxa"/>
+          </w:tcPr>
+          <w:p>
+            <w:pPr>
+              <w:cnfStyle w:val="000000100000" w:firstRow="0" w:lastRow="0" w:firstColumn="0" w:lastColumn="0" w:oddVBand="0" w:evenVBand="0" w:oddHBand="1" w:evenHBand="0" w:firstRowFirstColumn="0" w:firstRowLastColumn="0" w:lastRowFirstColumn="0" w:lastRowLastColumn="0"/>
+            </w:pPr>
+          </w:p>
+        </w:tc>
+      </w:tr>
+      <w:tr>
+        <w:tc>
+          <w:tcPr>
+            <w:cnfStyle w:val="001000000000" w:firstRow="0" w:lastRow="0" w:firstColumn="1" w:lastColumn="0" w:oddVBand="0" w:evenVBand="0" w:oddHBand="0" w:evenHBand="0" w:firstRowFirstColumn="0" w:firstRowLastColumn="0" w:lastRowFirstColumn="0" w:lastRowLastColumn="0"/>
+            <w:tcW w:w="1975" w:type="dxa"/>
+          </w:tcPr>
+          <w:p>
+            <w:proofErr w:type="spellStart"/>
+            <w:r>
+              <w:t>onvaluechanged</w:t>
+            </w:r>
+            <w:proofErr w:type="spellEnd"/>
+          </w:p>
+        </w:tc>
+        <w:tc>
+          <w:tcPr>
+            <w:tcW w:w="2430" w:type="dxa"/>
+          </w:tcPr>
+          <w:p>
+            <w:pPr>
+              <w:cnfStyle w:val="000000000000" w:firstRow="0" w:lastRow="0" w:firstColumn="0" w:lastColumn="0" w:oddVBand="0" w:evenVBand="0" w:oddHBand="0" w:evenHBand="0" w:firstRowFirstColumn="0" w:firstRowLastColumn="0" w:lastRowFirstColumn="0" w:lastRowLastColumn="0"/>
+            </w:pPr>
+            <w:r>
+              <w:t>=function()</w:t>
+            </w:r>
+          </w:p>
+        </w:tc>
+        <w:tc>
+          <w:tcPr>
+            <w:tcW w:w="1620" w:type="dxa"/>
+          </w:tcPr>
+          <w:p>
+            <w:pPr>
+              <w:cnfStyle w:val="000000000000" w:firstRow="0" w:lastRow="0" w:firstColumn="0" w:lastColumn="0" w:oddVBand="0" w:evenVBand="0" w:oddHBand="0" w:evenHBand="0" w:firstRowFirstColumn="0" w:firstRowLastColumn="0" w:lastRowFirstColumn="0" w:lastRowLastColumn="0"/>
+            </w:pPr>
+          </w:p>
+        </w:tc>
+        <w:tc>
+          <w:tcPr>
+            <w:tcW w:w="3325" w:type="dxa"/>
+          </w:tcPr>
+          <w:p>
+            <w:pPr>
+              <w:cnfStyle w:val="000000000000" w:firstRow="0" w:lastRow="0" w:firstColumn="0" w:lastColumn="0" w:oddVBand="0" w:evenVBand="0" w:oddHBand="0" w:evenHBand="0" w:firstRowFirstColumn="0" w:firstRowLastColumn="0" w:lastRowFirstColumn="0" w:lastRowLastColumn="0"/>
+            </w:pPr>
+          </w:p>
+        </w:tc>
+      </w:tr>
+      <w:tr>
+        <w:trPr>
+          <w:cnfStyle w:val="000000100000" w:firstRow="0" w:lastRow="0" w:firstColumn="0" w:lastColumn="0" w:oddVBand="0" w:evenVBand="0" w:oddHBand="1" w:evenHBand="0" w:firstRowFirstColumn="0" w:firstRowLastColumn="0" w:lastRowFirstColumn="0" w:lastRowLastColumn="0"/>
+        </w:trPr>
+        <w:tc>
+          <w:tcPr>
+            <w:cnfStyle w:val="001000000000" w:firstRow="0" w:lastRow="0" w:firstColumn="1" w:lastColumn="0" w:oddVBand="0" w:evenVBand="0" w:oddHBand="0" w:evenHBand="0" w:firstRowFirstColumn="0" w:firstRowLastColumn="0" w:lastRowFirstColumn="0" w:lastRowLastColumn="0"/>
+            <w:tcW w:w="1975" w:type="dxa"/>
+          </w:tcPr>
+          <w:p>
+            <w:proofErr w:type="spellStart"/>
+            <w:r>
+              <w:t>onblurdatetime</w:t>
+            </w:r>
+            <w:proofErr w:type="spellEnd"/>
+          </w:p>
+        </w:tc>
+        <w:tc>
+          <w:tcPr>
+            <w:tcW w:w="2430" w:type="dxa"/>
+          </w:tcPr>
+          <w:p>
+            <w:pPr>
+              <w:cnfStyle w:val="000000100000" w:firstRow="0" w:lastRow="0" w:firstColumn="0" w:lastColumn="0" w:oddVBand="0" w:evenVBand="0" w:oddHBand="1" w:evenHBand="0" w:firstRowFirstColumn="0" w:firstRowLastColumn="0" w:lastRowFirstColumn="0" w:lastRowLastColumn="0"/>
+            </w:pPr>
+            <w:r>
+              <w:t>=function()</w:t>
+            </w:r>
+          </w:p>
+        </w:tc>
+        <w:tc>
+          <w:tcPr>
+            <w:tcW w:w="1620" w:type="dxa"/>
+          </w:tcPr>
+          <w:p>
+            <w:pPr>
+              <w:cnfStyle w:val="000000100000" w:firstRow="0" w:lastRow="0" w:firstColumn="0" w:lastColumn="0" w:oddVBand="0" w:evenVBand="0" w:oddHBand="1" w:evenHBand="0" w:firstRowFirstColumn="0" w:firstRowLastColumn="0" w:lastRowFirstColumn="0" w:lastRowLastColumn="0"/>
+            </w:pPr>
+          </w:p>
+        </w:tc>
+        <w:tc>
+          <w:tcPr>
+            <w:tcW w:w="3325" w:type="dxa"/>
+          </w:tcPr>
+          <w:p>
+            <w:pPr>
+              <w:cnfStyle w:val="000000100000" w:firstRow="0" w:lastRow="0" w:firstColumn="0" w:lastColumn="0" w:oddVBand="0" w:evenVBand="0" w:oddHBand="1" w:evenHBand="0" w:firstRowFirstColumn="0" w:firstRowLastColumn="0" w:lastRowFirstColumn="0" w:lastRowLastColumn="0"/>
+            </w:pPr>
+            <w:r>
+              <w:t xml:space="preserve">Fire when leaving the input of the </w:t>
+            </w:r>
+            <w:proofErr w:type="spellStart"/>
+            <w:r>
+              <w:t>datetimepicker</w:t>
+            </w:r>
+            <w:proofErr w:type="spellEnd"/>
+            <w:r>
+              <w:t>.</w:t>
+            </w:r>
+          </w:p>
+        </w:tc>
+      </w:tr>
+      <w:tr>
+        <w:tc>
+          <w:tcPr>
+            <w:cnfStyle w:val="001000000000" w:firstRow="0" w:lastRow="0" w:firstColumn="1" w:lastColumn="0" w:oddVBand="0" w:evenVBand="0" w:oddHBand="0" w:evenHBand="0" w:firstRowFirstColumn="0" w:firstRowLastColumn="0" w:lastRowFirstColumn="0" w:lastRowLastColumn="0"/>
+            <w:tcW w:w="1975" w:type="dxa"/>
+          </w:tcPr>
+          <w:p>
+            <w:proofErr w:type="spellStart"/>
+            <w:r>
+              <w:t>isrequired</w:t>
+            </w:r>
+            <w:proofErr w:type="spellEnd"/>
+          </w:p>
+        </w:tc>
+        <w:tc>
+          <w:tcPr>
+            <w:tcW w:w="2430" w:type="dxa"/>
+          </w:tcPr>
+          <w:p>
+            <w:pPr>
+              <w:cnfStyle w:val="000000000000" w:firstRow="0" w:lastRow="0" w:firstColumn="0" w:lastColumn="0" w:oddVBand="0" w:evenVBand="0" w:oddHBand="0" w:evenHBand="0" w:firstRowFirstColumn="0" w:firstRowLastColumn="0" w:lastRowFirstColumn="0" w:lastRowLastColumn="0"/>
+            </w:pPr>
+            <w:r>
+              <w:t>True/false</w:t>
+            </w:r>
+          </w:p>
+        </w:tc>
+        <w:tc>
+          <w:tcPr>
+            <w:tcW w:w="1620" w:type="dxa"/>
+          </w:tcPr>
+          <w:p>
+            <w:pPr>
+              <w:cnfStyle w:val="000000000000" w:firstRow="0" w:lastRow="0" w:firstColumn="0" w:lastColumn="0" w:oddVBand="0" w:evenVBand="0" w:oddHBand="0" w:evenHBand="0" w:firstRowFirstColumn="0" w:firstRowLastColumn="0" w:lastRowFirstColumn="0" w:lastRowLastColumn="0"/>
+            </w:pPr>
+            <w:r>
+              <w:t>false</w:t>
+            </w:r>
+          </w:p>
+        </w:tc>
+        <w:tc>
+          <w:tcPr>
+            <w:tcW w:w="3325" w:type="dxa"/>
+          </w:tcPr>
+          <w:p>
+            <w:pPr>
+              <w:cnfStyle w:val="000000000000" w:firstRow="0" w:lastRow="0" w:firstColumn="0" w:lastColumn="0" w:oddVBand="0" w:evenVBand="0" w:oddHBand="0" w:evenHBand="0" w:firstRowFirstColumn="0" w:firstRowLastColumn="0" w:lastRowFirstColumn="0" w:lastRowLastColumn="0"/>
+            </w:pPr>
+          </w:p>
+        </w:tc>
+      </w:tr>
+      <w:tr>
+        <w:trPr>
+          <w:cnfStyle w:val="000000100000" w:firstRow="0" w:lastRow="0" w:firstColumn="0" w:lastColumn="0" w:oddVBand="0" w:evenVBand="0" w:oddHBand="1" w:evenHBand="0" w:firstRowFirstColumn="0" w:firstRowLastColumn="0" w:lastRowFirstColumn="0" w:lastRowLastColumn="0"/>
+        </w:trPr>
+        <w:tc>
+          <w:tcPr>
+            <w:cnfStyle w:val="001000000000" w:firstRow="0" w:lastRow="0" w:firstColumn="1" w:lastColumn="0" w:oddVBand="0" w:evenVBand="0" w:oddHBand="0" w:evenHBand="0" w:firstRowFirstColumn="0" w:firstRowLastColumn="0" w:lastRowFirstColumn="0" w:lastRowLastColumn="0"/>
+            <w:tcW w:w="1975" w:type="dxa"/>
+          </w:tcPr>
+          <w:p>
+            <w:proofErr w:type="spellStart"/>
+            <w:r>
+              <w:t>customvalidate</w:t>
+            </w:r>
+            <w:proofErr w:type="spellEnd"/>
+          </w:p>
+        </w:tc>
+        <w:tc>
+          <w:tcPr>
+            <w:tcW w:w="2430" w:type="dxa"/>
+          </w:tcPr>
+          <w:p>
+            <w:pPr>
+              <w:cnfStyle w:val="000000100000" w:firstRow="0" w:lastRow="0" w:firstColumn="0" w:lastColumn="0" w:oddVBand="0" w:evenVBand="0" w:oddHBand="1" w:evenHBand="0" w:firstRowFirstColumn="0" w:firstRowLastColumn="0" w:lastRowFirstColumn="0" w:lastRowLastColumn="0"/>
+            </w:pPr>
+            <w:r>
+              <w:t>=function()</w:t>
+            </w:r>
+          </w:p>
+          <w:p>
+            <w:pPr>
+              <w:cnfStyle w:val="000000100000" w:firstRow="0" w:lastRow="0" w:firstColumn="0" w:lastColumn="0" w:oddVBand="0" w:evenVBand="0" w:oddHBand="1" w:evenHBand="0" w:firstRowFirstColumn="0" w:firstRowLastColumn="0" w:lastRowFirstColumn="0" w:lastRowLastColumn="0"/>
+            </w:pPr>
+            <w:r>
+              <w:t>Used for custom validation. Should return true or false</w:t>
+            </w:r>
+          </w:p>
+        </w:tc>
+        <w:tc>
+          <w:tcPr>
+            <w:tcW w:w="1620" w:type="dxa"/>
+          </w:tcPr>
+          <w:p>
+            <w:pPr>
+              <w:cnfStyle w:val="000000100000" w:firstRow="0" w:lastRow="0" w:firstColumn="0" w:lastColumn="0" w:oddVBand="0" w:evenVBand="0" w:oddHBand="1" w:evenHBand="0" w:firstRowFirstColumn="0" w:firstRowLastColumn="0" w:lastRowFirstColumn="0" w:lastRowLastColumn="0"/>
+            </w:pPr>
+          </w:p>
+        </w:tc>
+        <w:tc>
+          <w:tcPr>
+            <w:tcW w:w="3325" w:type="dxa"/>
+          </w:tcPr>
+          <w:p>
+            <w:pPr>
+              <w:cnfStyle w:val="000000100000" w:firstRow="0" w:lastRow="0" w:firstColumn="0" w:lastColumn="0" w:oddVBand="0" w:evenVBand="0" w:oddHBand="1" w:evenHBand="0" w:firstRowFirstColumn="0" w:firstRowLastColumn="0" w:lastRowFirstColumn="0" w:lastRowLastColumn="0"/>
+            </w:pPr>
+          </w:p>
+        </w:tc>
+      </w:tr>
+    </w:tbl>
+    <w:p/>
+    <w:p/>
+    <w:p>
+      <w:pPr>
+        <w:pStyle w:val="Heading2"/>
+      </w:pPr>
+      <w:bookmarkStart w:id="5" w:name="_Toc428878792"/>
+      <w:proofErr w:type="spellStart"/>
+      <w:r>
+        <w:t>vr-</w:t>
+      </w:r>
+      <w:r>
+        <w:t>fileupload</w:t>
       </w:r>
       <w:bookmarkEnd w:id="5"/>
       <w:proofErr w:type="spellEnd"/>
@@ -3609,7 +4158,7 @@
           </w:tcPr>
           <w:p>
             <w:r>
-              <w:t>type</w:t>
+              <w:t>value</w:t>
             </w:r>
           </w:p>
         </w:tc>
@@ -3622,13 +4171,16 @@
               <w:cnfStyle w:val="000000000000" w:firstRow="0" w:lastRow="0" w:firstColumn="0" w:lastColumn="0" w:oddVBand="0" w:evenVBand="0" w:oddHBand="0" w:evenHBand="0" w:firstRowFirstColumn="0" w:firstRowLastColumn="0" w:lastRowFirstColumn="0" w:lastRowLastColumn="0"/>
             </w:pPr>
             <w:r>
-              <w:t>date/time/</w:t>
+              <w:t>Object that contains the attribute “</w:t>
             </w:r>
             <w:proofErr w:type="spellStart"/>
             <w:r>
-              <w:t>dateTime</w:t>
+              <w:t>fileId</w:t>
             </w:r>
             <w:proofErr w:type="spellEnd"/>
+            <w:r>
+              <w:t xml:space="preserve">” that relate the control to the appropriate file in the data base </w:t>
+            </w:r>
           </w:p>
         </w:tc>
         <w:tc>
@@ -3640,7 +4192,7 @@
               <w:cnfStyle w:val="000000000000" w:firstRow="0" w:lastRow="0" w:firstColumn="0" w:lastColumn="0" w:oddVBand="0" w:evenVBand="0" w:oddHBand="0" w:evenHBand="0" w:firstRowFirstColumn="0" w:firstRowLastColumn="0" w:lastRowFirstColumn="0" w:lastRowLastColumn="0"/>
             </w:pPr>
             <w:r>
-              <w:t>Default value is date</w:t>
+              <w:t>The default value is a null object</w:t>
             </w:r>
           </w:p>
         </w:tc>
@@ -3666,7 +4218,7 @@
           </w:tcPr>
           <w:p>
             <w:r>
-              <w:t>value</w:t>
+              <w:t>hint</w:t>
             </w:r>
           </w:p>
         </w:tc>
@@ -3679,7 +4231,7 @@
               <w:cnfStyle w:val="000000100000" w:firstRow="0" w:lastRow="0" w:firstColumn="0" w:lastColumn="0" w:oddVBand="0" w:evenVBand="0" w:oddHBand="1" w:evenHBand="0" w:firstRowFirstColumn="0" w:firstRowLastColumn="0" w:lastRowFirstColumn="0" w:lastRowLastColumn="0"/>
             </w:pPr>
             <w:r>
-              <w:t>Of type Date</w:t>
+              <w:t>Text value , valid html content, reference to a scope variable</w:t>
             </w:r>
           </w:p>
         </w:tc>
@@ -3691,6 +4243,9 @@
             <w:pPr>
               <w:cnfStyle w:val="000000100000" w:firstRow="0" w:lastRow="0" w:firstColumn="0" w:lastColumn="0" w:oddVBand="0" w:evenVBand="0" w:oddHBand="1" w:evenHBand="0" w:firstRowFirstColumn="0" w:firstRowLastColumn="0" w:lastRowFirstColumn="0" w:lastRowLastColumn="0"/>
             </w:pPr>
+            <w:r>
+              <w:t>No default value</w:t>
+            </w:r>
           </w:p>
         </w:tc>
         <w:tc>
@@ -3701,6 +4256,9 @@
             <w:pPr>
               <w:cnfStyle w:val="000000100000" w:firstRow="0" w:lastRow="0" w:firstColumn="0" w:lastColumn="0" w:oddVBand="0" w:evenVBand="0" w:oddHBand="1" w:evenHBand="0" w:firstRowFirstColumn="0" w:firstRowLastColumn="0" w:lastRowFirstColumn="0" w:lastRowLastColumn="0"/>
             </w:pPr>
+            <w:r>
+              <w:t>Display a small exclamation mark on the left of the control and when the user hover a hint popover will be shown.</w:t>
+            </w:r>
           </w:p>
         </w:tc>
       </w:tr>
@@ -3712,7 +4270,7 @@
           </w:tcPr>
           <w:p>
             <w:r>
-              <w:t>hint</w:t>
+              <w:t>extension</w:t>
             </w:r>
           </w:p>
         </w:tc>
@@ -3725,7 +4283,52 @@
               <w:cnfStyle w:val="000000000000" w:firstRow="0" w:lastRow="0" w:firstColumn="0" w:lastColumn="0" w:oddVBand="0" w:evenVBand="0" w:oddHBand="0" w:evenHBand="0" w:firstRowFirstColumn="0" w:firstRowLastColumn="0" w:lastRowFirstColumn="0" w:lastRowLastColumn="0"/>
             </w:pPr>
             <w:r>
-              <w:t>Text value , valid html content, reference to a scope variable</w:t>
+              <w:t xml:space="preserve">String value </w:t>
+            </w:r>
+          </w:p>
+          <w:p>
+            <w:pPr>
+              <w:cnfStyle w:val="000000000000" w:firstRow="0" w:lastRow="0" w:firstColumn="0" w:lastColumn="0" w:oddVBand="0" w:evenVBand="0" w:oddHBand="0" w:evenHBand="0" w:firstRowFirstColumn="0" w:firstRowLastColumn="0" w:lastRowFirstColumn="0" w:lastRowLastColumn="0"/>
+            </w:pPr>
+            <w:r>
+              <w:t xml:space="preserve">Either a common value </w:t>
+            </w:r>
+          </w:p>
+          <w:p>
+            <w:pPr>
+              <w:cnfStyle w:val="000000000000" w:firstRow="0" w:lastRow="0" w:firstColumn="0" w:lastColumn="0" w:oddVBand="0" w:evenVBand="0" w:oddHBand="0" w:evenHBand="0" w:firstRowFirstColumn="0" w:firstRowLastColumn="0" w:lastRowFirstColumn="0" w:lastRowLastColumn="0"/>
+            </w:pPr>
+            <w:proofErr w:type="spellStart"/>
+            <w:r>
+              <w:t>Ex:’Images’,’reports’,’all</w:t>
+            </w:r>
+            <w:proofErr w:type="spellEnd"/>
+            <w:r>
+              <w:t xml:space="preserve">’ </w:t>
+            </w:r>
+          </w:p>
+          <w:p>
+            <w:pPr>
+              <w:cnfStyle w:val="000000000000" w:firstRow="0" w:lastRow="0" w:firstColumn="0" w:lastColumn="0" w:oddVBand="0" w:evenVBand="0" w:oddHBand="0" w:evenHBand="0" w:firstRowFirstColumn="0" w:firstRowLastColumn="0" w:lastRowFirstColumn="0" w:lastRowLastColumn="0"/>
+            </w:pPr>
+            <w:r>
+              <w:t xml:space="preserve">Or a string of separated  commas </w:t>
+            </w:r>
+          </w:p>
+          <w:p>
+            <w:pPr>
+              <w:cnfStyle w:val="000000000000" w:firstRow="0" w:lastRow="0" w:firstColumn="0" w:lastColumn="0" w:oddVBand="0" w:evenVBand="0" w:oddHBand="0" w:evenHBand="0" w:firstRowFirstColumn="0" w:firstRowLastColumn="0" w:lastRowFirstColumn="0" w:lastRowLastColumn="0"/>
+            </w:pPr>
+            <w:r>
+              <w:t>Ex:’</w:t>
+            </w:r>
+            <w:proofErr w:type="spellStart"/>
+            <w:r>
+              <w:t>pdf,xls,doc,docx,cs</w:t>
+            </w:r>
+            <w:proofErr w:type="spellEnd"/>
+            <w:r>
+              <w:t>’</w:t>
             </w:r>
           </w:p>
         </w:tc>
@@ -3738,8 +4341,13 @@
               <w:cnfStyle w:val="000000000000" w:firstRow="0" w:lastRow="0" w:firstColumn="0" w:lastColumn="0" w:oddVBand="0" w:evenVBand="0" w:oddHBand="0" w:evenHBand="0" w:firstRowFirstColumn="0" w:firstRowLastColumn="0" w:lastRowFirstColumn="0" w:lastRowLastColumn="0"/>
             </w:pPr>
             <w:r>
-              <w:t>No default value</w:t>
-            </w:r>
+              <w:t>Default value is all.</w:t>
+            </w:r>
+          </w:p>
+          <w:p>
+            <w:pPr>
+              <w:cnfStyle w:val="000000000000" w:firstRow="0" w:lastRow="0" w:firstColumn="0" w:lastColumn="0" w:oddVBand="0" w:evenVBand="0" w:oddHBand="0" w:evenHBand="0" w:firstRowFirstColumn="0" w:firstRowLastColumn="0" w:lastRowFirstColumn="0" w:lastRowLastColumn="0"/>
+            </w:pPr>
           </w:p>
         </w:tc>
         <w:tc>
@@ -3751,7 +4359,7 @@
               <w:cnfStyle w:val="000000000000" w:firstRow="0" w:lastRow="0" w:firstColumn="0" w:lastColumn="0" w:oddVBand="0" w:evenVBand="0" w:oddHBand="0" w:evenHBand="0" w:firstRowFirstColumn="0" w:firstRowLastColumn="0" w:lastRowFirstColumn="0" w:lastRowLastColumn="0"/>
             </w:pPr>
             <w:r>
-              <w:t>Display a small exclamation mark on the left of the control and when the user hover a hint popover will be shown.</w:t>
+              <w:t>When the attribute is an All value the user can chose any file type</w:t>
             </w:r>
           </w:p>
         </w:tc>
@@ -3765,7 +4373,13 @@
             <w:cnfStyle w:val="001000000000" w:firstRow="0" w:lastRow="0" w:firstColumn="1" w:lastColumn="0" w:oddVBand="0" w:evenVBand="0" w:oddHBand="0" w:evenHBand="0" w:firstRowFirstColumn="0" w:firstRowLastColumn="0" w:lastRowFirstColumn="0" w:lastRowLastColumn="0"/>
             <w:tcW w:w="1975" w:type="dxa"/>
           </w:tcPr>
-          <w:p/>
+          <w:p>
+            <w:proofErr w:type="spellStart"/>
+            <w:r>
+              <w:t>isrequired</w:t>
+            </w:r>
+            <w:proofErr w:type="spellEnd"/>
+          </w:p>
         </w:tc>
         <w:tc>
           <w:tcPr>
@@ -3775,6 +4389,9 @@
             <w:pPr>
               <w:cnfStyle w:val="000000100000" w:firstRow="0" w:lastRow="0" w:firstColumn="0" w:lastColumn="0" w:oddVBand="0" w:evenVBand="0" w:oddHBand="1" w:evenHBand="0" w:firstRowFirstColumn="0" w:firstRowLastColumn="0" w:lastRowFirstColumn="0" w:lastRowLastColumn="0"/>
             </w:pPr>
+            <w:r>
+              <w:t>True/false</w:t>
+            </w:r>
           </w:p>
         </w:tc>
         <w:tc>
@@ -3785,226 +4402,9 @@
             <w:pPr>
               <w:cnfStyle w:val="000000100000" w:firstRow="0" w:lastRow="0" w:firstColumn="0" w:lastColumn="0" w:oddVBand="0" w:evenVBand="0" w:oddHBand="1" w:evenHBand="0" w:firstRowFirstColumn="0" w:firstRowLastColumn="0" w:lastRowFirstColumn="0" w:lastRowLastColumn="0"/>
             </w:pPr>
-          </w:p>
-        </w:tc>
-        <w:tc>
-          <w:tcPr>
-            <w:tcW w:w="3325" w:type="dxa"/>
-          </w:tcPr>
-          <w:p>
-            <w:pPr>
-              <w:cnfStyle w:val="000000100000" w:firstRow="0" w:lastRow="0" w:firstColumn="0" w:lastColumn="0" w:oddVBand="0" w:evenVBand="0" w:oddHBand="1" w:evenHBand="0" w:firstRowFirstColumn="0" w:firstRowLastColumn="0" w:lastRowFirstColumn="0" w:lastRowLastColumn="0"/>
-            </w:pPr>
-          </w:p>
-        </w:tc>
-      </w:tr>
-      <w:tr>
-        <w:tc>
-          <w:tcPr>
-            <w:cnfStyle w:val="001000000000" w:firstRow="0" w:lastRow="0" w:firstColumn="1" w:lastColumn="0" w:oddVBand="0" w:evenVBand="0" w:oddHBand="0" w:evenHBand="0" w:firstRowFirstColumn="0" w:firstRowLastColumn="0" w:lastRowFirstColumn="0" w:lastRowLastColumn="0"/>
-            <w:tcW w:w="1975" w:type="dxa"/>
-          </w:tcPr>
-          <w:p>
-            <w:proofErr w:type="spellStart"/>
-            <w:r>
-              <w:t>onvaluechanged</w:t>
-            </w:r>
-            <w:proofErr w:type="spellEnd"/>
-          </w:p>
-        </w:tc>
-        <w:tc>
-          <w:tcPr>
-            <w:tcW w:w="2430" w:type="dxa"/>
-          </w:tcPr>
-          <w:p>
-            <w:pPr>
-              <w:cnfStyle w:val="000000000000" w:firstRow="0" w:lastRow="0" w:firstColumn="0" w:lastColumn="0" w:oddVBand="0" w:evenVBand="0" w:oddHBand="0" w:evenHBand="0" w:firstRowFirstColumn="0" w:firstRowLastColumn="0" w:lastRowFirstColumn="0" w:lastRowLastColumn="0"/>
-            </w:pPr>
-            <w:r>
-              <w:t>=function()</w:t>
-            </w:r>
-          </w:p>
-        </w:tc>
-        <w:tc>
-          <w:tcPr>
-            <w:tcW w:w="1620" w:type="dxa"/>
-          </w:tcPr>
-          <w:p>
-            <w:pPr>
-              <w:cnfStyle w:val="000000000000" w:firstRow="0" w:lastRow="0" w:firstColumn="0" w:lastColumn="0" w:oddVBand="0" w:evenVBand="0" w:oddHBand="0" w:evenHBand="0" w:firstRowFirstColumn="0" w:firstRowLastColumn="0" w:lastRowFirstColumn="0" w:lastRowLastColumn="0"/>
-            </w:pPr>
-          </w:p>
-        </w:tc>
-        <w:tc>
-          <w:tcPr>
-            <w:tcW w:w="3325" w:type="dxa"/>
-          </w:tcPr>
-          <w:p>
-            <w:pPr>
-              <w:cnfStyle w:val="000000000000" w:firstRow="0" w:lastRow="0" w:firstColumn="0" w:lastColumn="0" w:oddVBand="0" w:evenVBand="0" w:oddHBand="0" w:evenHBand="0" w:firstRowFirstColumn="0" w:firstRowLastColumn="0" w:lastRowFirstColumn="0" w:lastRowLastColumn="0"/>
-            </w:pPr>
-          </w:p>
-        </w:tc>
-      </w:tr>
-      <w:tr>
-        <w:trPr>
-          <w:cnfStyle w:val="000000100000" w:firstRow="0" w:lastRow="0" w:firstColumn="0" w:lastColumn="0" w:oddVBand="0" w:evenVBand="0" w:oddHBand="1" w:evenHBand="0" w:firstRowFirstColumn="0" w:firstRowLastColumn="0" w:lastRowFirstColumn="0" w:lastRowLastColumn="0"/>
-        </w:trPr>
-        <w:tc>
-          <w:tcPr>
-            <w:cnfStyle w:val="001000000000" w:firstRow="0" w:lastRow="0" w:firstColumn="1" w:lastColumn="0" w:oddVBand="0" w:evenVBand="0" w:oddHBand="0" w:evenHBand="0" w:firstRowFirstColumn="0" w:firstRowLastColumn="0" w:lastRowFirstColumn="0" w:lastRowLastColumn="0"/>
-            <w:tcW w:w="1975" w:type="dxa"/>
-          </w:tcPr>
-          <w:p>
-            <w:proofErr w:type="spellStart"/>
-            <w:r>
-              <w:t>onblurdatetime</w:t>
-            </w:r>
-            <w:proofErr w:type="spellEnd"/>
-          </w:p>
-        </w:tc>
-        <w:tc>
-          <w:tcPr>
-            <w:tcW w:w="2430" w:type="dxa"/>
-          </w:tcPr>
-          <w:p>
-            <w:pPr>
-              <w:cnfStyle w:val="000000100000" w:firstRow="0" w:lastRow="0" w:firstColumn="0" w:lastColumn="0" w:oddVBand="0" w:evenVBand="0" w:oddHBand="1" w:evenHBand="0" w:firstRowFirstColumn="0" w:firstRowLastColumn="0" w:lastRowFirstColumn="0" w:lastRowLastColumn="0"/>
-            </w:pPr>
-            <w:r>
-              <w:t>=function()</w:t>
-            </w:r>
-          </w:p>
-        </w:tc>
-        <w:tc>
-          <w:tcPr>
-            <w:tcW w:w="1620" w:type="dxa"/>
-          </w:tcPr>
-          <w:p>
-            <w:pPr>
-              <w:cnfStyle w:val="000000100000" w:firstRow="0" w:lastRow="0" w:firstColumn="0" w:lastColumn="0" w:oddVBand="0" w:evenVBand="0" w:oddHBand="1" w:evenHBand="0" w:firstRowFirstColumn="0" w:firstRowLastColumn="0" w:lastRowFirstColumn="0" w:lastRowLastColumn="0"/>
-            </w:pPr>
-          </w:p>
-        </w:tc>
-        <w:tc>
-          <w:tcPr>
-            <w:tcW w:w="3325" w:type="dxa"/>
-          </w:tcPr>
-          <w:p>
-            <w:pPr>
-              <w:cnfStyle w:val="000000100000" w:firstRow="0" w:lastRow="0" w:firstColumn="0" w:lastColumn="0" w:oddVBand="0" w:evenVBand="0" w:oddHBand="1" w:evenHBand="0" w:firstRowFirstColumn="0" w:firstRowLastColumn="0" w:lastRowFirstColumn="0" w:lastRowLastColumn="0"/>
-            </w:pPr>
-            <w:r>
-              <w:t xml:space="preserve">Fire when leaving the input of the </w:t>
-            </w:r>
-            <w:proofErr w:type="spellStart"/>
-            <w:r>
-              <w:t>datetimepicker</w:t>
-            </w:r>
-            <w:proofErr w:type="spellEnd"/>
-            <w:r>
-              <w:t>.</w:t>
-            </w:r>
-          </w:p>
-        </w:tc>
-      </w:tr>
-      <w:tr>
-        <w:tc>
-          <w:tcPr>
-            <w:cnfStyle w:val="001000000000" w:firstRow="0" w:lastRow="0" w:firstColumn="1" w:lastColumn="0" w:oddVBand="0" w:evenVBand="0" w:oddHBand="0" w:evenHBand="0" w:firstRowFirstColumn="0" w:firstRowLastColumn="0" w:lastRowFirstColumn="0" w:lastRowLastColumn="0"/>
-            <w:tcW w:w="1975" w:type="dxa"/>
-          </w:tcPr>
-          <w:p>
-            <w:proofErr w:type="spellStart"/>
-            <w:r>
-              <w:t>isrequired</w:t>
-            </w:r>
-            <w:proofErr w:type="spellEnd"/>
-          </w:p>
-        </w:tc>
-        <w:tc>
-          <w:tcPr>
-            <w:tcW w:w="2430" w:type="dxa"/>
-          </w:tcPr>
-          <w:p>
-            <w:pPr>
-              <w:cnfStyle w:val="000000000000" w:firstRow="0" w:lastRow="0" w:firstColumn="0" w:lastColumn="0" w:oddVBand="0" w:evenVBand="0" w:oddHBand="0" w:evenHBand="0" w:firstRowFirstColumn="0" w:firstRowLastColumn="0" w:lastRowFirstColumn="0" w:lastRowLastColumn="0"/>
-            </w:pPr>
-            <w:r>
-              <w:t>True/false</w:t>
-            </w:r>
-          </w:p>
-        </w:tc>
-        <w:tc>
-          <w:tcPr>
-            <w:tcW w:w="1620" w:type="dxa"/>
-          </w:tcPr>
-          <w:p>
-            <w:pPr>
-              <w:cnfStyle w:val="000000000000" w:firstRow="0" w:lastRow="0" w:firstColumn="0" w:lastColumn="0" w:oddVBand="0" w:evenVBand="0" w:oddHBand="0" w:evenHBand="0" w:firstRowFirstColumn="0" w:firstRowLastColumn="0" w:lastRowFirstColumn="0" w:lastRowLastColumn="0"/>
-            </w:pPr>
             <w:r>
               <w:t>false</w:t>
             </w:r>
-          </w:p>
-        </w:tc>
-        <w:tc>
-          <w:tcPr>
-            <w:tcW w:w="3325" w:type="dxa"/>
-          </w:tcPr>
-          <w:p>
-            <w:pPr>
-              <w:cnfStyle w:val="000000000000" w:firstRow="0" w:lastRow="0" w:firstColumn="0" w:lastColumn="0" w:oddVBand="0" w:evenVBand="0" w:oddHBand="0" w:evenHBand="0" w:firstRowFirstColumn="0" w:firstRowLastColumn="0" w:lastRowFirstColumn="0" w:lastRowLastColumn="0"/>
-            </w:pPr>
-          </w:p>
-        </w:tc>
-      </w:tr>
-      <w:tr>
-        <w:trPr>
-          <w:cnfStyle w:val="000000100000" w:firstRow="0" w:lastRow="0" w:firstColumn="0" w:lastColumn="0" w:oddVBand="0" w:evenVBand="0" w:oddHBand="1" w:evenHBand="0" w:firstRowFirstColumn="0" w:firstRowLastColumn="0" w:lastRowFirstColumn="0" w:lastRowLastColumn="0"/>
-        </w:trPr>
-        <w:tc>
-          <w:tcPr>
-            <w:cnfStyle w:val="001000000000" w:firstRow="0" w:lastRow="0" w:firstColumn="1" w:lastColumn="0" w:oddVBand="0" w:evenVBand="0" w:oddHBand="0" w:evenHBand="0" w:firstRowFirstColumn="0" w:firstRowLastColumn="0" w:lastRowFirstColumn="0" w:lastRowLastColumn="0"/>
-            <w:tcW w:w="1975" w:type="dxa"/>
-          </w:tcPr>
-          <w:p>
-            <w:proofErr w:type="spellStart"/>
-            <w:r>
-              <w:t>customvalidate</w:t>
-            </w:r>
-            <w:proofErr w:type="spellEnd"/>
-          </w:p>
-        </w:tc>
-        <w:tc>
-          <w:tcPr>
-            <w:tcW w:w="2430" w:type="dxa"/>
-          </w:tcPr>
-          <w:p>
-            <w:pPr>
-              <w:cnfStyle w:val="000000100000" w:firstRow="0" w:lastRow="0" w:firstColumn="0" w:lastColumn="0" w:oddVBand="0" w:evenVBand="0" w:oddHBand="1" w:evenHBand="0" w:firstRowFirstColumn="0" w:firstRowLastColumn="0" w:lastRowFirstColumn="0" w:lastRowLastColumn="0"/>
-            </w:pPr>
-            <w:r>
-              <w:t>=function()</w:t>
-            </w:r>
-          </w:p>
-          <w:p>
-            <w:pPr>
-              <w:cnfStyle w:val="000000100000" w:firstRow="0" w:lastRow="0" w:firstColumn="0" w:lastColumn="0" w:oddVBand="0" w:evenVBand="0" w:oddHBand="1" w:evenHBand="0" w:firstRowFirstColumn="0" w:firstRowLastColumn="0" w:lastRowFirstColumn="0" w:lastRowLastColumn="0"/>
-            </w:pPr>
-            <w:r>
-              <w:t>Used for custom validation. Should return true or false</w:t>
-            </w:r>
-          </w:p>
-        </w:tc>
-        <w:tc>
-          <w:tcPr>
-            <w:tcW w:w="1620" w:type="dxa"/>
-          </w:tcPr>
-          <w:p>
-            <w:pPr>
-              <w:cnfStyle w:val="000000100000" w:firstRow="0" w:lastRow="0" w:firstColumn="0" w:lastColumn="0" w:oddVBand="0" w:evenVBand="0" w:oddHBand="1" w:evenHBand="0" w:firstRowFirstColumn="0" w:firstRowLastColumn="0" w:lastRowFirstColumn="0" w:lastRowLastColumn="0"/>
-            </w:pPr>
           </w:p>
         </w:tc>
         <w:tc>
@@ -4023,18 +4423,505 @@
     <w:p/>
     <w:p>
       <w:pPr>
+        <w:rPr>
+          <w:rFonts w:ascii="Consolas" w:hAnsi="Consolas" w:cs="Consolas"/>
+          <w:color w:val="0000FF"/>
+          <w:sz w:val="19"/>
+          <w:szCs w:val="19"/>
+          <w:highlight w:val="white"/>
+        </w:rPr>
+      </w:pPr>
+      <w:r>
+        <w:t>Ex:</w:t>
+      </w:r>
+      <w:r>
+        <w:rPr>
+          <w:rFonts w:ascii="Consolas" w:hAnsi="Consolas" w:cs="Consolas"/>
+          <w:color w:val="0000FF"/>
+          <w:sz w:val="19"/>
+          <w:szCs w:val="19"/>
+          <w:highlight w:val="white"/>
+        </w:rPr>
+        <w:t xml:space="preserve"> </w:t>
+      </w:r>
+    </w:p>
+    <w:p>
+      <w:pPr>
+        <w:rPr>
+          <w:rFonts w:ascii="Consolas" w:hAnsi="Consolas" w:cs="Consolas"/>
+          <w:color w:val="0000FF"/>
+          <w:sz w:val="19"/>
+          <w:szCs w:val="19"/>
+          <w:highlight w:val="white"/>
+        </w:rPr>
+      </w:pPr>
+      <w:r>
+        <w:rPr>
+          <w:rFonts w:ascii="Consolas" w:hAnsi="Consolas" w:cs="Consolas"/>
+          <w:sz w:val="19"/>
+          <w:szCs w:val="19"/>
+          <w:highlight w:val="white"/>
+        </w:rPr>
+        <w:lastRenderedPageBreak/>
+        <w:t xml:space="preserve">In the </w:t>
+      </w:r>
+      <w:r>
+        <w:rPr>
+          <w:rFonts w:ascii="Consolas" w:hAnsi="Consolas" w:cs="Consolas"/>
+          <w:sz w:val="19"/>
+          <w:szCs w:val="19"/>
+          <w:highlight w:val="white"/>
+        </w:rPr>
+        <w:t>controller</w:t>
+      </w:r>
+      <w:r>
+        <w:rPr>
+          <w:rFonts w:ascii="Consolas" w:hAnsi="Consolas" w:cs="Consolas"/>
+          <w:color w:val="0000FF"/>
+          <w:sz w:val="19"/>
+          <w:szCs w:val="19"/>
+          <w:highlight w:val="white"/>
+        </w:rPr>
+        <w:t>:</w:t>
+      </w:r>
+      <w:r>
+        <w:rPr>
+          <w:rFonts w:ascii="Consolas" w:hAnsi="Consolas" w:cs="Consolas"/>
+          <w:color w:val="0000FF"/>
+          <w:sz w:val="19"/>
+          <w:szCs w:val="19"/>
+          <w:highlight w:val="white"/>
+        </w:rPr>
+        <w:t xml:space="preserve"> $</w:t>
+      </w:r>
+      <w:proofErr w:type="spellStart"/>
+      <w:r>
+        <w:rPr>
+          <w:rFonts w:ascii="Consolas" w:hAnsi="Consolas" w:cs="Consolas"/>
+          <w:color w:val="0000FF"/>
+          <w:sz w:val="19"/>
+          <w:szCs w:val="19"/>
+          <w:highlight w:val="white"/>
+        </w:rPr>
+        <w:t>scope.CompanyLogo</w:t>
+      </w:r>
+      <w:proofErr w:type="spellEnd"/>
+      <w:r>
+        <w:rPr>
+          <w:rFonts w:ascii="Consolas" w:hAnsi="Consolas" w:cs="Consolas"/>
+          <w:color w:val="0000FF"/>
+          <w:sz w:val="19"/>
+          <w:szCs w:val="19"/>
+          <w:highlight w:val="white"/>
+        </w:rPr>
+        <w:t xml:space="preserve"> = {fileId:1};</w:t>
+      </w:r>
+    </w:p>
+    <w:p>
+      <w:pPr>
+        <w:rPr>
+          <w:rFonts w:ascii="Consolas" w:hAnsi="Consolas" w:cs="Consolas"/>
+          <w:color w:val="0000FF"/>
+          <w:sz w:val="19"/>
+          <w:szCs w:val="19"/>
+        </w:rPr>
+      </w:pPr>
+      <w:r>
+        <w:rPr>
+          <w:rFonts w:ascii="Consolas" w:hAnsi="Consolas" w:cs="Consolas"/>
+          <w:sz w:val="19"/>
+          <w:szCs w:val="19"/>
+          <w:highlight w:val="white"/>
+        </w:rPr>
+        <w:t>In the view</w:t>
+      </w:r>
+      <w:r>
+        <w:rPr>
+          <w:rFonts w:ascii="Consolas" w:hAnsi="Consolas" w:cs="Consolas"/>
+          <w:color w:val="0000FF"/>
+          <w:sz w:val="19"/>
+          <w:szCs w:val="19"/>
+          <w:highlight w:val="white"/>
+        </w:rPr>
+        <w:t xml:space="preserve"> </w:t>
+      </w:r>
+      <w:r>
+        <w:rPr>
+          <w:rFonts w:ascii="Consolas" w:hAnsi="Consolas" w:cs="Consolas"/>
+          <w:color w:val="0000FF"/>
+          <w:sz w:val="19"/>
+          <w:szCs w:val="19"/>
+          <w:highlight w:val="white"/>
+        </w:rPr>
+        <w:t>:&lt;</w:t>
+      </w:r>
+      <w:proofErr w:type="spellStart"/>
+      <w:r>
+        <w:rPr>
+          <w:rFonts w:ascii="Consolas" w:hAnsi="Consolas" w:cs="Consolas"/>
+          <w:color w:val="800000"/>
+          <w:sz w:val="19"/>
+          <w:szCs w:val="19"/>
+          <w:highlight w:val="white"/>
+        </w:rPr>
+        <w:t>vr-fileupload</w:t>
+      </w:r>
+      <w:proofErr w:type="spellEnd"/>
+      <w:r>
+        <w:rPr>
+          <w:rFonts w:ascii="Consolas" w:hAnsi="Consolas" w:cs="Consolas"/>
+          <w:color w:val="000000"/>
+          <w:sz w:val="19"/>
+          <w:szCs w:val="19"/>
+          <w:highlight w:val="white"/>
+        </w:rPr>
+        <w:t xml:space="preserve"> </w:t>
+      </w:r>
+      <w:r>
+        <w:rPr>
+          <w:rFonts w:ascii="Consolas" w:hAnsi="Consolas" w:cs="Consolas"/>
+          <w:color w:val="FF0000"/>
+          <w:sz w:val="19"/>
+          <w:szCs w:val="19"/>
+          <w:highlight w:val="white"/>
+        </w:rPr>
+        <w:t>extension</w:t>
+      </w:r>
+      <w:r>
+        <w:rPr>
+          <w:rFonts w:ascii="Consolas" w:hAnsi="Consolas" w:cs="Consolas"/>
+          <w:color w:val="0000FF"/>
+          <w:sz w:val="19"/>
+          <w:szCs w:val="19"/>
+          <w:highlight w:val="white"/>
+        </w:rPr>
+        <w:t>="images"</w:t>
+      </w:r>
+      <w:r>
+        <w:rPr>
+          <w:rFonts w:ascii="Consolas" w:hAnsi="Consolas" w:cs="Consolas"/>
+          <w:color w:val="000000"/>
+          <w:sz w:val="19"/>
+          <w:szCs w:val="19"/>
+          <w:highlight w:val="white"/>
+        </w:rPr>
+        <w:t xml:space="preserve"> </w:t>
+      </w:r>
+      <w:r>
+        <w:rPr>
+          <w:rFonts w:ascii="Consolas" w:hAnsi="Consolas" w:cs="Consolas"/>
+          <w:color w:val="FF0000"/>
+          <w:sz w:val="19"/>
+          <w:szCs w:val="19"/>
+          <w:highlight w:val="white"/>
+        </w:rPr>
+        <w:t>value</w:t>
+      </w:r>
+      <w:r>
+        <w:rPr>
+          <w:rFonts w:ascii="Consolas" w:hAnsi="Consolas" w:cs="Consolas"/>
+          <w:color w:val="0000FF"/>
+          <w:sz w:val="19"/>
+          <w:szCs w:val="19"/>
+          <w:highlight w:val="white"/>
+        </w:rPr>
+        <w:t>="</w:t>
+      </w:r>
+      <w:proofErr w:type="spellStart"/>
+      <w:r>
+        <w:rPr>
+          <w:rFonts w:ascii="Consolas" w:hAnsi="Consolas" w:cs="Consolas"/>
+          <w:color w:val="0000FF"/>
+          <w:sz w:val="19"/>
+          <w:szCs w:val="19"/>
+          <w:highlight w:val="white"/>
+        </w:rPr>
+        <w:t>CompanyLogo</w:t>
+      </w:r>
+      <w:proofErr w:type="spellEnd"/>
+      <w:r>
+        <w:rPr>
+          <w:rFonts w:ascii="Consolas" w:hAnsi="Consolas" w:cs="Consolas"/>
+          <w:color w:val="0000FF"/>
+          <w:sz w:val="19"/>
+          <w:szCs w:val="19"/>
+          <w:highlight w:val="white"/>
+        </w:rPr>
+        <w:t>"&gt;</w:t>
+      </w:r>
+      <w:r>
+        <w:rPr>
+          <w:rFonts w:ascii="Consolas" w:hAnsi="Consolas" w:cs="Consolas"/>
+          <w:color w:val="000000"/>
+          <w:sz w:val="19"/>
+          <w:szCs w:val="19"/>
+          <w:highlight w:val="white"/>
+        </w:rPr>
+        <w:t xml:space="preserve"> </w:t>
+      </w:r>
+      <w:r>
+        <w:rPr>
+          <w:rFonts w:ascii="Consolas" w:hAnsi="Consolas" w:cs="Consolas"/>
+          <w:color w:val="0000FF"/>
+          <w:sz w:val="19"/>
+          <w:szCs w:val="19"/>
+          <w:highlight w:val="white"/>
+        </w:rPr>
+        <w:t>&lt;/</w:t>
+      </w:r>
+      <w:proofErr w:type="spellStart"/>
+      <w:r>
+        <w:rPr>
+          <w:rFonts w:ascii="Consolas" w:hAnsi="Consolas" w:cs="Consolas"/>
+          <w:color w:val="800000"/>
+          <w:sz w:val="19"/>
+          <w:szCs w:val="19"/>
+          <w:highlight w:val="white"/>
+        </w:rPr>
+        <w:t>vr-fileupload</w:t>
+      </w:r>
+      <w:proofErr w:type="spellEnd"/>
+      <w:r>
+        <w:rPr>
+          <w:rFonts w:ascii="Consolas" w:hAnsi="Consolas" w:cs="Consolas"/>
+          <w:color w:val="0000FF"/>
+          <w:sz w:val="19"/>
+          <w:szCs w:val="19"/>
+          <w:highlight w:val="white"/>
+        </w:rPr>
+        <w:t>&gt;</w:t>
+      </w:r>
+    </w:p>
+    <w:p>
+      <w:pPr>
+        <w:rPr>
+          <w:rFonts w:ascii="Consolas" w:hAnsi="Consolas" w:cs="Consolas"/>
+          <w:color w:val="0000FF"/>
+          <w:sz w:val="19"/>
+          <w:szCs w:val="19"/>
+        </w:rPr>
+      </w:pPr>
+      <w:r>
+        <w:rPr>
+          <w:rFonts w:ascii="Consolas" w:hAnsi="Consolas" w:cs="Consolas"/>
+          <w:color w:val="0000FF"/>
+          <w:sz w:val="19"/>
+          <w:szCs w:val="19"/>
+        </w:rPr>
+        <w:t>extension can be :</w:t>
+      </w:r>
+    </w:p>
+    <w:p>
+      <w:pPr>
+        <w:rPr>
+          <w:rFonts w:ascii="Consolas" w:hAnsi="Consolas" w:cs="Consolas"/>
+          <w:color w:val="0000FF"/>
+          <w:sz w:val="19"/>
+          <w:szCs w:val="19"/>
+        </w:rPr>
+      </w:pPr>
+      <w:r>
+        <w:rPr>
+          <w:rFonts w:ascii="Consolas" w:hAnsi="Consolas" w:cs="Consolas"/>
+          <w:color w:val="0000FF"/>
+          <w:sz w:val="19"/>
+          <w:szCs w:val="19"/>
+        </w:rPr>
+        <w:t>- “images” Allow just(</w:t>
+      </w:r>
+      <w:proofErr w:type="spellStart"/>
+      <w:r>
+        <w:rPr>
+          <w:rFonts w:ascii="Consolas" w:hAnsi="Consolas" w:cs="Consolas"/>
+          <w:color w:val="0000FF"/>
+          <w:sz w:val="19"/>
+          <w:szCs w:val="19"/>
+        </w:rPr>
+        <w:t>png,jpg,gif,bmp</w:t>
+      </w:r>
+      <w:proofErr w:type="spellEnd"/>
+      <w:r>
+        <w:rPr>
+          <w:rFonts w:ascii="Consolas" w:hAnsi="Consolas" w:cs="Consolas"/>
+          <w:color w:val="0000FF"/>
+          <w:sz w:val="19"/>
+          <w:szCs w:val="19"/>
+        </w:rPr>
+        <w:t>).</w:t>
+      </w:r>
+    </w:p>
+    <w:p>
+      <w:pPr>
+        <w:rPr>
+          <w:rFonts w:ascii="Consolas" w:hAnsi="Consolas" w:cs="Consolas"/>
+          <w:color w:val="0000FF"/>
+          <w:sz w:val="19"/>
+          <w:szCs w:val="19"/>
+        </w:rPr>
+      </w:pPr>
+      <w:r>
+        <w:rPr>
+          <w:rFonts w:ascii="Consolas" w:hAnsi="Consolas" w:cs="Consolas"/>
+          <w:color w:val="0000FF"/>
+          <w:sz w:val="19"/>
+          <w:szCs w:val="19"/>
+        </w:rPr>
+        <w:t>- “reports” Allow just(</w:t>
+      </w:r>
+      <w:proofErr w:type="spellStart"/>
+      <w:r>
+        <w:rPr>
+          <w:rFonts w:ascii="Consolas" w:hAnsi="Consolas" w:cs="Consolas"/>
+          <w:color w:val="0000FF"/>
+          <w:sz w:val="19"/>
+          <w:szCs w:val="19"/>
+        </w:rPr>
+        <w:t>xls</w:t>
+      </w:r>
+      <w:proofErr w:type="spellEnd"/>
+      <w:r>
+        <w:rPr>
+          <w:rFonts w:ascii="Consolas" w:hAnsi="Consolas" w:cs="Consolas"/>
+          <w:color w:val="0000FF"/>
+          <w:sz w:val="19"/>
+          <w:szCs w:val="19"/>
+        </w:rPr>
+        <w:t xml:space="preserve">, </w:t>
+      </w:r>
+      <w:proofErr w:type="spellStart"/>
+      <w:r>
+        <w:rPr>
+          <w:rFonts w:ascii="Consolas" w:hAnsi="Consolas" w:cs="Consolas"/>
+          <w:color w:val="0000FF"/>
+          <w:sz w:val="19"/>
+          <w:szCs w:val="19"/>
+        </w:rPr>
+        <w:t>xlsx</w:t>
+      </w:r>
+      <w:proofErr w:type="spellEnd"/>
+      <w:r>
+        <w:rPr>
+          <w:rFonts w:ascii="Consolas" w:hAnsi="Consolas" w:cs="Consolas"/>
+          <w:color w:val="0000FF"/>
+          <w:sz w:val="19"/>
+          <w:szCs w:val="19"/>
+        </w:rPr>
+        <w:t xml:space="preserve">, </w:t>
+      </w:r>
+      <w:r>
+        <w:rPr>
+          <w:rFonts w:ascii="Consolas" w:hAnsi="Consolas" w:cs="Consolas"/>
+          <w:color w:val="0000FF"/>
+          <w:sz w:val="19"/>
+          <w:szCs w:val="19"/>
+        </w:rPr>
+        <w:t>pdf</w:t>
+      </w:r>
+      <w:r>
+        <w:rPr>
+          <w:rFonts w:ascii="Consolas" w:hAnsi="Consolas" w:cs="Consolas"/>
+          <w:color w:val="0000FF"/>
+          <w:sz w:val="19"/>
+          <w:szCs w:val="19"/>
+        </w:rPr>
+        <w:t xml:space="preserve">, </w:t>
+      </w:r>
+      <w:r>
+        <w:rPr>
+          <w:rFonts w:ascii="Consolas" w:hAnsi="Consolas" w:cs="Consolas"/>
+          <w:color w:val="0000FF"/>
+          <w:sz w:val="19"/>
+          <w:szCs w:val="19"/>
+        </w:rPr>
+        <w:t>csv).</w:t>
+      </w:r>
+    </w:p>
+    <w:p>
+      <w:pPr>
+        <w:rPr>
+          <w:rFonts w:ascii="Consolas" w:hAnsi="Consolas" w:cs="Consolas"/>
+          <w:color w:val="0000FF"/>
+          <w:sz w:val="19"/>
+          <w:szCs w:val="19"/>
+        </w:rPr>
+      </w:pPr>
+      <w:r>
+        <w:rPr>
+          <w:rFonts w:ascii="Consolas" w:hAnsi="Consolas" w:cs="Consolas"/>
+          <w:color w:val="0000FF"/>
+          <w:sz w:val="19"/>
+          <w:szCs w:val="19"/>
+        </w:rPr>
+        <w:t>- custom string separated</w:t>
+      </w:r>
+      <w:r>
+        <w:rPr>
+          <w:rFonts w:ascii="Consolas" w:hAnsi="Consolas" w:cs="Consolas"/>
+          <w:color w:val="0000FF"/>
+          <w:sz w:val="19"/>
+          <w:szCs w:val="19"/>
+        </w:rPr>
+        <w:t xml:space="preserve"> commas </w:t>
+      </w:r>
+      <w:r>
+        <w:rPr>
+          <w:rFonts w:ascii="Consolas" w:hAnsi="Consolas" w:cs="Consolas"/>
+          <w:color w:val="0000FF"/>
+          <w:sz w:val="19"/>
+          <w:szCs w:val="19"/>
+        </w:rPr>
+        <w:t>“</w:t>
+      </w:r>
+      <w:proofErr w:type="spellStart"/>
+      <w:r>
+        <w:rPr>
+          <w:rFonts w:ascii="Consolas" w:hAnsi="Consolas" w:cs="Consolas"/>
+          <w:color w:val="0000FF"/>
+          <w:sz w:val="19"/>
+          <w:szCs w:val="19"/>
+        </w:rPr>
+        <w:t>pdf,png,doc</w:t>
+      </w:r>
+      <w:proofErr w:type="spellEnd"/>
+      <w:r>
+        <w:rPr>
+          <w:rFonts w:ascii="Consolas" w:hAnsi="Consolas" w:cs="Consolas"/>
+          <w:color w:val="0000FF"/>
+          <w:sz w:val="19"/>
+          <w:szCs w:val="19"/>
+        </w:rPr>
+        <w:t>”.</w:t>
+      </w:r>
+    </w:p>
+    <w:p>
+      <w:pPr>
+        <w:rPr>
+          <w:rFonts w:ascii="Consolas" w:hAnsi="Consolas" w:cs="Consolas"/>
+          <w:color w:val="0000FF"/>
+          <w:sz w:val="19"/>
+          <w:szCs w:val="19"/>
+        </w:rPr>
+      </w:pPr>
+    </w:p>
+    <w:p>
+      <w:pPr>
         <w:pStyle w:val="Heading2"/>
       </w:pPr>
-      <w:bookmarkStart w:id="6" w:name="_Toc428878792"/>
+      <w:bookmarkStart w:id="6" w:name="_Toc428878793"/>
       <w:proofErr w:type="spellStart"/>
-      <w:r>
-        <w:t>vr-</w:t>
-      </w:r>
-      <w:r>
-        <w:t>fileupload</w:t>
+      <w:proofErr w:type="gramStart"/>
+      <w:r>
+        <w:t>v</w:t>
+      </w:r>
+      <w:r>
+        <w:t>r</w:t>
+      </w:r>
+      <w:proofErr w:type="spellEnd"/>
+      <w:r>
+        <w:t>-numeric</w:t>
       </w:r>
       <w:bookmarkEnd w:id="6"/>
-      <w:proofErr w:type="spellEnd"/>
+      <w:proofErr w:type="gramEnd"/>
     </w:p>
     <w:tbl>
       <w:tblPr>
@@ -4159,9 +5046,11 @@
             <w:tcW w:w="1975" w:type="dxa"/>
           </w:tcPr>
           <w:p>
-            <w:r>
-              <w:t>value</w:t>
-            </w:r>
+            <w:proofErr w:type="spellStart"/>
+            <w:r>
+              <w:t>maxvalue</w:t>
+            </w:r>
+            <w:proofErr w:type="spellEnd"/>
           </w:p>
         </w:tc>
         <w:tc>
@@ -4173,15 +5062,7 @@
               <w:cnfStyle w:val="000000000000" w:firstRow="0" w:lastRow="0" w:firstColumn="0" w:lastColumn="0" w:oddVBand="0" w:evenVBand="0" w:oddHBand="0" w:evenHBand="0" w:firstRowFirstColumn="0" w:firstRowLastColumn="0" w:lastRowFirstColumn="0" w:lastRowLastColumn="0"/>
             </w:pPr>
             <w:r>
-              <w:t>Object that contains the attribute “</w:t>
-            </w:r>
-            <w:proofErr w:type="spellStart"/>
-            <w:r>
-              <w:t>fileId</w:t>
-            </w:r>
-            <w:proofErr w:type="spellEnd"/>
-            <w:r>
-              <w:t xml:space="preserve">” that relate the control to the appropriate file in the data base </w:t>
+              <w:t>this attribute precise the maximum value allowed</w:t>
             </w:r>
           </w:p>
         </w:tc>
@@ -4194,7 +5075,10 @@
               <w:cnfStyle w:val="000000000000" w:firstRow="0" w:lastRow="0" w:firstColumn="0" w:lastColumn="0" w:oddVBand="0" w:evenVBand="0" w:oddHBand="0" w:evenHBand="0" w:firstRowFirstColumn="0" w:firstRowLastColumn="0" w:lastRowFirstColumn="0" w:lastRowLastColumn="0"/>
             </w:pPr>
             <w:r>
-              <w:t>The default value is a null object</w:t>
+              <w:t xml:space="preserve"> </w:t>
+            </w:r>
+            <w:r>
+              <w:t>undefined</w:t>
             </w:r>
           </w:p>
         </w:tc>
@@ -4219,9 +5103,11 @@
             <w:tcW w:w="1975" w:type="dxa"/>
           </w:tcPr>
           <w:p>
-            <w:r>
-              <w:t>hint</w:t>
-            </w:r>
+            <w:proofErr w:type="spellStart"/>
+            <w:r>
+              <w:t>minvalue</w:t>
+            </w:r>
+            <w:proofErr w:type="spellEnd"/>
           </w:p>
         </w:tc>
         <w:tc>
@@ -4233,7 +5119,7 @@
               <w:cnfStyle w:val="000000100000" w:firstRow="0" w:lastRow="0" w:firstColumn="0" w:lastColumn="0" w:oddVBand="0" w:evenVBand="0" w:oddHBand="1" w:evenHBand="0" w:firstRowFirstColumn="0" w:firstRowLastColumn="0" w:lastRowFirstColumn="0" w:lastRowLastColumn="0"/>
             </w:pPr>
             <w:r>
-              <w:t>Text value , valid html content, reference to a scope variable</w:t>
+              <w:t>this attribute precise the minimum  value allowed</w:t>
             </w:r>
           </w:p>
         </w:tc>
@@ -4246,7 +5132,7 @@
               <w:cnfStyle w:val="000000100000" w:firstRow="0" w:lastRow="0" w:firstColumn="0" w:lastColumn="0" w:oddVBand="0" w:evenVBand="0" w:oddHBand="1" w:evenHBand="0" w:firstRowFirstColumn="0" w:firstRowLastColumn="0" w:lastRowFirstColumn="0" w:lastRowLastColumn="0"/>
             </w:pPr>
             <w:r>
-              <w:t>No default value</w:t>
+              <w:t>undefined</w:t>
             </w:r>
           </w:p>
         </w:tc>
@@ -4258,9 +5144,6 @@
             <w:pPr>
               <w:cnfStyle w:val="000000100000" w:firstRow="0" w:lastRow="0" w:firstColumn="0" w:lastColumn="0" w:oddVBand="0" w:evenVBand="0" w:oddHBand="1" w:evenHBand="0" w:firstRowFirstColumn="0" w:firstRowLastColumn="0" w:lastRowFirstColumn="0" w:lastRowLastColumn="0"/>
             </w:pPr>
-            <w:r>
-              <w:t>Display a small exclamation mark on the left of the control and when the user hover a hint popover will be shown.</w:t>
-            </w:r>
           </w:p>
         </w:tc>
       </w:tr>
@@ -4271,9 +5154,18 @@
             <w:tcW w:w="1975" w:type="dxa"/>
           </w:tcPr>
           <w:p>
-            <w:r>
-              <w:t>extension</w:t>
-            </w:r>
+            <w:proofErr w:type="spellStart"/>
+            <w:r>
+              <w:rPr>
+                <w:rFonts w:ascii="Consolas" w:hAnsi="Consolas" w:cs="Consolas"/>
+                <w:color w:val="000000"/>
+                <w:sz w:val="19"/>
+                <w:szCs w:val="19"/>
+                <w:highlight w:val="white"/>
+              </w:rPr>
+              <w:t>stepvalue</w:t>
+            </w:r>
+            <w:proofErr w:type="spellEnd"/>
           </w:p>
         </w:tc>
         <w:tc>
@@ -4284,85 +5176,42 @@
             <w:pPr>
               <w:cnfStyle w:val="000000000000" w:firstRow="0" w:lastRow="0" w:firstColumn="0" w:lastColumn="0" w:oddVBand="0" w:evenVBand="0" w:oddHBand="0" w:evenHBand="0" w:firstRowFirstColumn="0" w:firstRowLastColumn="0" w:lastRowFirstColumn="0" w:lastRowLastColumn="0"/>
             </w:pPr>
-            <w:r>
-              <w:t xml:space="preserve">String value </w:t>
-            </w:r>
-          </w:p>
+            <w:proofErr w:type="gramStart"/>
+            <w:r>
+              <w:t>this</w:t>
+            </w:r>
+            <w:proofErr w:type="gramEnd"/>
+            <w:r>
+              <w:t xml:space="preserve"> attribute precise the step value </w:t>
+            </w:r>
+            <w:proofErr w:type="spellStart"/>
+            <w:r>
+              <w:t>whwn</w:t>
+            </w:r>
+            <w:proofErr w:type="spellEnd"/>
+            <w:r>
+              <w:t xml:space="preserve"> clicking up or down icon.</w:t>
+            </w:r>
+          </w:p>
+        </w:tc>
+        <w:tc>
+          <w:tcPr>
+            <w:tcW w:w="1620" w:type="dxa"/>
+          </w:tcPr>
           <w:p>
             <w:pPr>
               <w:cnfStyle w:val="000000000000" w:firstRow="0" w:lastRow="0" w:firstColumn="0" w:lastColumn="0" w:oddVBand="0" w:evenVBand="0" w:oddHBand="0" w:evenHBand="0" w:firstRowFirstColumn="0" w:firstRowLastColumn="0" w:lastRowFirstColumn="0" w:lastRowLastColumn="0"/>
             </w:pPr>
-            <w:r>
-              <w:t xml:space="preserve">Either a common value </w:t>
-            </w:r>
-          </w:p>
+          </w:p>
+        </w:tc>
+        <w:tc>
+          <w:tcPr>
+            <w:tcW w:w="3325" w:type="dxa"/>
+          </w:tcPr>
           <w:p>
             <w:pPr>
               <w:cnfStyle w:val="000000000000" w:firstRow="0" w:lastRow="0" w:firstColumn="0" w:lastColumn="0" w:oddVBand="0" w:evenVBand="0" w:oddHBand="0" w:evenHBand="0" w:firstRowFirstColumn="0" w:firstRowLastColumn="0" w:lastRowFirstColumn="0" w:lastRowLastColumn="0"/>
             </w:pPr>
-            <w:proofErr w:type="spellStart"/>
-            <w:r>
-              <w:t>Ex:’Images’,’reports’,’all</w:t>
-            </w:r>
-            <w:proofErr w:type="spellEnd"/>
-            <w:r>
-              <w:t xml:space="preserve">’ </w:t>
-            </w:r>
-          </w:p>
-          <w:p>
-            <w:pPr>
-              <w:cnfStyle w:val="000000000000" w:firstRow="0" w:lastRow="0" w:firstColumn="0" w:lastColumn="0" w:oddVBand="0" w:evenVBand="0" w:oddHBand="0" w:evenHBand="0" w:firstRowFirstColumn="0" w:firstRowLastColumn="0" w:lastRowFirstColumn="0" w:lastRowLastColumn="0"/>
-            </w:pPr>
-            <w:r>
-              <w:t xml:space="preserve">Or a string of separated  commas </w:t>
-            </w:r>
-          </w:p>
-          <w:p>
-            <w:pPr>
-              <w:cnfStyle w:val="000000000000" w:firstRow="0" w:lastRow="0" w:firstColumn="0" w:lastColumn="0" w:oddVBand="0" w:evenVBand="0" w:oddHBand="0" w:evenHBand="0" w:firstRowFirstColumn="0" w:firstRowLastColumn="0" w:lastRowFirstColumn="0" w:lastRowLastColumn="0"/>
-            </w:pPr>
-            <w:r>
-              <w:t>Ex:’</w:t>
-            </w:r>
-            <w:proofErr w:type="spellStart"/>
-            <w:r>
-              <w:t>pdf,xls,doc,docx,cs</w:t>
-            </w:r>
-            <w:proofErr w:type="spellEnd"/>
-            <w:r>
-              <w:t>’</w:t>
-            </w:r>
-          </w:p>
-        </w:tc>
-        <w:tc>
-          <w:tcPr>
-            <w:tcW w:w="1620" w:type="dxa"/>
-          </w:tcPr>
-          <w:p>
-            <w:pPr>
-              <w:cnfStyle w:val="000000000000" w:firstRow="0" w:lastRow="0" w:firstColumn="0" w:lastColumn="0" w:oddVBand="0" w:evenVBand="0" w:oddHBand="0" w:evenHBand="0" w:firstRowFirstColumn="0" w:firstRowLastColumn="0" w:lastRowFirstColumn="0" w:lastRowLastColumn="0"/>
-            </w:pPr>
-            <w:r>
-              <w:t>Default value is all.</w:t>
-            </w:r>
-          </w:p>
-          <w:p>
-            <w:pPr>
-              <w:cnfStyle w:val="000000000000" w:firstRow="0" w:lastRow="0" w:firstColumn="0" w:lastColumn="0" w:oddVBand="0" w:evenVBand="0" w:oddHBand="0" w:evenHBand="0" w:firstRowFirstColumn="0" w:firstRowLastColumn="0" w:lastRowFirstColumn="0" w:lastRowLastColumn="0"/>
-            </w:pPr>
-          </w:p>
-        </w:tc>
-        <w:tc>
-          <w:tcPr>
-            <w:tcW w:w="3325" w:type="dxa"/>
-          </w:tcPr>
-          <w:p>
-            <w:pPr>
-              <w:cnfStyle w:val="000000000000" w:firstRow="0" w:lastRow="0" w:firstColumn="0" w:lastColumn="0" w:oddVBand="0" w:evenVBand="0" w:oddHBand="0" w:evenHBand="0" w:firstRowFirstColumn="0" w:firstRowLastColumn="0" w:lastRowFirstColumn="0" w:lastRowLastColumn="0"/>
-            </w:pPr>
-            <w:r>
-              <w:t>When the attribute is an All value the user can chose any file type</w:t>
-            </w:r>
           </w:p>
         </w:tc>
       </w:tr>
@@ -4376,8 +5225,357 @@
             <w:tcW w:w="1975" w:type="dxa"/>
           </w:tcPr>
           <w:p>
+            <w:r>
+              <w:t>value</w:t>
+            </w:r>
+          </w:p>
+        </w:tc>
+        <w:tc>
+          <w:tcPr>
+            <w:tcW w:w="2430" w:type="dxa"/>
+          </w:tcPr>
+          <w:p>
+            <w:pPr>
+              <w:cnfStyle w:val="000000100000" w:firstRow="0" w:lastRow="0" w:firstColumn="0" w:lastColumn="0" w:oddVBand="0" w:evenVBand="0" w:oddHBand="1" w:evenHBand="0" w:firstRowFirstColumn="0" w:firstRowLastColumn="0" w:lastRowFirstColumn="0" w:lastRowLastColumn="0"/>
+            </w:pPr>
+            <w:r>
+              <w:t>Numeric value</w:t>
+            </w:r>
+          </w:p>
+        </w:tc>
+        <w:tc>
+          <w:tcPr>
+            <w:tcW w:w="1620" w:type="dxa"/>
+          </w:tcPr>
+          <w:p>
+            <w:pPr>
+              <w:cnfStyle w:val="000000100000" w:firstRow="0" w:lastRow="0" w:firstColumn="0" w:lastColumn="0" w:oddVBand="0" w:evenVBand="0" w:oddHBand="1" w:evenHBand="0" w:firstRowFirstColumn="0" w:firstRowLastColumn="0" w:lastRowFirstColumn="0" w:lastRowLastColumn="0"/>
+            </w:pPr>
+          </w:p>
+        </w:tc>
+        <w:tc>
+          <w:tcPr>
+            <w:tcW w:w="3325" w:type="dxa"/>
+          </w:tcPr>
+          <w:p>
+            <w:pPr>
+              <w:cnfStyle w:val="000000100000" w:firstRow="0" w:lastRow="0" w:firstColumn="0" w:lastColumn="0" w:oddVBand="0" w:evenVBand="0" w:oddHBand="1" w:evenHBand="0" w:firstRowFirstColumn="0" w:firstRowLastColumn="0" w:lastRowFirstColumn="0" w:lastRowLastColumn="0"/>
+            </w:pPr>
+          </w:p>
+        </w:tc>
+      </w:tr>
+      <w:tr>
+        <w:tc>
+          <w:tcPr>
+            <w:cnfStyle w:val="001000000000" w:firstRow="0" w:lastRow="0" w:firstColumn="1" w:lastColumn="0" w:oddVBand="0" w:evenVBand="0" w:oddHBand="0" w:evenHBand="0" w:firstRowFirstColumn="0" w:firstRowLastColumn="0" w:lastRowFirstColumn="0" w:lastRowLastColumn="0"/>
+            <w:tcW w:w="1975" w:type="dxa"/>
+          </w:tcPr>
+          <w:p>
+            <w:r>
+              <w:rPr>
+                <w:rFonts w:ascii="Consolas" w:hAnsi="Consolas" w:cs="Consolas"/>
+                <w:color w:val="000000"/>
+                <w:sz w:val="19"/>
+                <w:szCs w:val="19"/>
+                <w:highlight w:val="white"/>
+              </w:rPr>
+              <w:t>unit</w:t>
+            </w:r>
+          </w:p>
+        </w:tc>
+        <w:tc>
+          <w:tcPr>
+            <w:tcW w:w="2430" w:type="dxa"/>
+          </w:tcPr>
+          <w:p>
+            <w:pPr>
+              <w:cnfStyle w:val="000000000000" w:firstRow="0" w:lastRow="0" w:firstColumn="0" w:lastColumn="0" w:oddVBand="0" w:evenVBand="0" w:oddHBand="0" w:evenHBand="0" w:firstRowFirstColumn="0" w:firstRowLastColumn="0" w:lastRowFirstColumn="0" w:lastRowLastColumn="0"/>
+            </w:pPr>
+            <w:r>
+              <w:t xml:space="preserve">Unit of measures in this input ex: $ , % , Min </w:t>
+            </w:r>
+          </w:p>
+        </w:tc>
+        <w:tc>
+          <w:tcPr>
+            <w:tcW w:w="1620" w:type="dxa"/>
+          </w:tcPr>
+          <w:p>
+            <w:pPr>
+              <w:cnfStyle w:val="000000000000" w:firstRow="0" w:lastRow="0" w:firstColumn="0" w:lastColumn="0" w:oddVBand="0" w:evenVBand="0" w:oddHBand="0" w:evenHBand="0" w:firstRowFirstColumn="0" w:firstRowLastColumn="0" w:lastRowFirstColumn="0" w:lastRowLastColumn="0"/>
+            </w:pPr>
+          </w:p>
+        </w:tc>
+        <w:tc>
+          <w:tcPr>
+            <w:tcW w:w="3325" w:type="dxa"/>
+          </w:tcPr>
+          <w:p>
+            <w:pPr>
+              <w:cnfStyle w:val="000000000000" w:firstRow="0" w:lastRow="0" w:firstColumn="0" w:lastColumn="0" w:oddVBand="0" w:evenVBand="0" w:oddHBand="0" w:evenHBand="0" w:firstRowFirstColumn="0" w:firstRowLastColumn="0" w:lastRowFirstColumn="0" w:lastRowLastColumn="0"/>
+            </w:pPr>
+          </w:p>
+        </w:tc>
+      </w:tr>
+      <w:tr>
+        <w:trPr>
+          <w:cnfStyle w:val="000000100000" w:firstRow="0" w:lastRow="0" w:firstColumn="0" w:lastColumn="0" w:oddVBand="0" w:evenVBand="0" w:oddHBand="1" w:evenHBand="0" w:firstRowFirstColumn="0" w:firstRowLastColumn="0" w:lastRowFirstColumn="0" w:lastRowLastColumn="0"/>
+        </w:trPr>
+        <w:tc>
+          <w:tcPr>
+            <w:cnfStyle w:val="001000000000" w:firstRow="0" w:lastRow="0" w:firstColumn="1" w:lastColumn="0" w:oddVBand="0" w:evenVBand="0" w:oddHBand="0" w:evenHBand="0" w:firstRowFirstColumn="0" w:firstRowLastColumn="0" w:lastRowFirstColumn="0" w:lastRowLastColumn="0"/>
+            <w:tcW w:w="1975" w:type="dxa"/>
+          </w:tcPr>
+          <w:p>
+            <w:pPr>
+              <w:rPr>
+                <w:rFonts w:ascii="Consolas" w:hAnsi="Consolas" w:cs="Consolas"/>
+                <w:color w:val="000000"/>
+                <w:sz w:val="19"/>
+                <w:szCs w:val="19"/>
+                <w:highlight w:val="white"/>
+              </w:rPr>
+            </w:pPr>
             <w:proofErr w:type="spellStart"/>
             <w:r>
+              <w:rPr>
+                <w:rFonts w:ascii="Consolas" w:hAnsi="Consolas" w:cs="Consolas"/>
+                <w:color w:val="000000"/>
+                <w:sz w:val="19"/>
+                <w:szCs w:val="19"/>
+              </w:rPr>
+              <w:t>upcolor</w:t>
+            </w:r>
+            <w:proofErr w:type="spellEnd"/>
+          </w:p>
+        </w:tc>
+        <w:tc>
+          <w:tcPr>
+            <w:tcW w:w="2430" w:type="dxa"/>
+          </w:tcPr>
+          <w:p>
+            <w:pPr>
+              <w:cnfStyle w:val="000000100000" w:firstRow="0" w:lastRow="0" w:firstColumn="0" w:lastColumn="0" w:oddVBand="0" w:evenVBand="0" w:oddHBand="1" w:evenHBand="0" w:firstRowFirstColumn="0" w:firstRowLastColumn="0" w:lastRowFirstColumn="0" w:lastRowLastColumn="0"/>
+            </w:pPr>
+            <w:r>
+              <w:t>A string color or color in hexadecimal format to set the color of the up arrow ex: yellow , #</w:t>
+            </w:r>
+            <w:r>
+              <w:t>009900</w:t>
+            </w:r>
+          </w:p>
+        </w:tc>
+        <w:tc>
+          <w:tcPr>
+            <w:tcW w:w="1620" w:type="dxa"/>
+          </w:tcPr>
+          <w:p>
+            <w:pPr>
+              <w:cnfStyle w:val="000000100000" w:firstRow="0" w:lastRow="0" w:firstColumn="0" w:lastColumn="0" w:oddVBand="0" w:evenVBand="0" w:oddHBand="1" w:evenHBand="0" w:firstRowFirstColumn="0" w:firstRowLastColumn="0" w:lastRowFirstColumn="0" w:lastRowLastColumn="0"/>
+            </w:pPr>
+            <w:r>
+              <w:t>green</w:t>
+            </w:r>
+          </w:p>
+        </w:tc>
+        <w:tc>
+          <w:tcPr>
+            <w:tcW w:w="3325" w:type="dxa"/>
+          </w:tcPr>
+          <w:p>
+            <w:pPr>
+              <w:cnfStyle w:val="000000100000" w:firstRow="0" w:lastRow="0" w:firstColumn="0" w:lastColumn="0" w:oddVBand="0" w:evenVBand="0" w:oddHBand="1" w:evenHBand="0" w:firstRowFirstColumn="0" w:firstRowLastColumn="0" w:lastRowFirstColumn="0" w:lastRowLastColumn="0"/>
+            </w:pPr>
+          </w:p>
+        </w:tc>
+      </w:tr>
+      <w:tr>
+        <w:tc>
+          <w:tcPr>
+            <w:cnfStyle w:val="001000000000" w:firstRow="0" w:lastRow="0" w:firstColumn="1" w:lastColumn="0" w:oddVBand="0" w:evenVBand="0" w:oddHBand="0" w:evenHBand="0" w:firstRowFirstColumn="0" w:firstRowLastColumn="0" w:lastRowFirstColumn="0" w:lastRowLastColumn="0"/>
+            <w:tcW w:w="1975" w:type="dxa"/>
+          </w:tcPr>
+          <w:p>
+            <w:pPr>
+              <w:rPr>
+                <w:rFonts w:ascii="Consolas" w:hAnsi="Consolas" w:cs="Consolas"/>
+                <w:color w:val="000000"/>
+                <w:sz w:val="19"/>
+                <w:szCs w:val="19"/>
+              </w:rPr>
+            </w:pPr>
+            <w:proofErr w:type="spellStart"/>
+            <w:r>
+              <w:rPr>
+                <w:rFonts w:ascii="Consolas" w:hAnsi="Consolas" w:cs="Consolas"/>
+                <w:color w:val="000000"/>
+                <w:sz w:val="19"/>
+                <w:szCs w:val="19"/>
+                <w:highlight w:val="white"/>
+              </w:rPr>
+              <w:t>downcolor</w:t>
+            </w:r>
+            <w:proofErr w:type="spellEnd"/>
+          </w:p>
+        </w:tc>
+        <w:tc>
+          <w:tcPr>
+            <w:tcW w:w="2430" w:type="dxa"/>
+          </w:tcPr>
+          <w:p>
+            <w:pPr>
+              <w:cnfStyle w:val="000000000000" w:firstRow="0" w:lastRow="0" w:firstColumn="0" w:lastColumn="0" w:oddVBand="0" w:evenVBand="0" w:oddHBand="0" w:evenHBand="0" w:firstRowFirstColumn="0" w:firstRowLastColumn="0" w:lastRowFirstColumn="0" w:lastRowLastColumn="0"/>
+            </w:pPr>
+            <w:r>
+              <w:t>A string color or color in hexadecimal format to set the color of the down arrow ex: red , #FF0000</w:t>
+            </w:r>
+          </w:p>
+        </w:tc>
+        <w:tc>
+          <w:tcPr>
+            <w:tcW w:w="1620" w:type="dxa"/>
+          </w:tcPr>
+          <w:p>
+            <w:pPr>
+              <w:cnfStyle w:val="000000000000" w:firstRow="0" w:lastRow="0" w:firstColumn="0" w:lastColumn="0" w:oddVBand="0" w:evenVBand="0" w:oddHBand="0" w:evenHBand="0" w:firstRowFirstColumn="0" w:firstRowLastColumn="0" w:lastRowFirstColumn="0" w:lastRowLastColumn="0"/>
+            </w:pPr>
+            <w:r>
+              <w:t>red</w:t>
+            </w:r>
+          </w:p>
+        </w:tc>
+        <w:tc>
+          <w:tcPr>
+            <w:tcW w:w="3325" w:type="dxa"/>
+          </w:tcPr>
+          <w:p>
+            <w:pPr>
+              <w:cnfStyle w:val="000000000000" w:firstRow="0" w:lastRow="0" w:firstColumn="0" w:lastColumn="0" w:oddVBand="0" w:evenVBand="0" w:oddHBand="0" w:evenHBand="0" w:firstRowFirstColumn="0" w:firstRowLastColumn="0" w:lastRowFirstColumn="0" w:lastRowLastColumn="0"/>
+            </w:pPr>
+          </w:p>
+        </w:tc>
+      </w:tr>
+      <w:tr>
+        <w:trPr>
+          <w:cnfStyle w:val="000000100000" w:firstRow="0" w:lastRow="0" w:firstColumn="0" w:lastColumn="0" w:oddVBand="0" w:evenVBand="0" w:oddHBand="1" w:evenHBand="0" w:firstRowFirstColumn="0" w:firstRowLastColumn="0" w:lastRowFirstColumn="0" w:lastRowLastColumn="0"/>
+        </w:trPr>
+        <w:tc>
+          <w:tcPr>
+            <w:cnfStyle w:val="001000000000" w:firstRow="0" w:lastRow="0" w:firstColumn="1" w:lastColumn="0" w:oddVBand="0" w:evenVBand="0" w:oddHBand="0" w:evenHBand="0" w:firstRowFirstColumn="0" w:firstRowLastColumn="0" w:lastRowFirstColumn="0" w:lastRowLastColumn="0"/>
+            <w:tcW w:w="1975" w:type="dxa"/>
+          </w:tcPr>
+          <w:p>
+            <w:r>
+              <w:t>hint</w:t>
+            </w:r>
+          </w:p>
+        </w:tc>
+        <w:tc>
+          <w:tcPr>
+            <w:tcW w:w="2430" w:type="dxa"/>
+          </w:tcPr>
+          <w:p>
+            <w:pPr>
+              <w:cnfStyle w:val="000000100000" w:firstRow="0" w:lastRow="0" w:firstColumn="0" w:lastColumn="0" w:oddVBand="0" w:evenVBand="0" w:oddHBand="1" w:evenHBand="0" w:firstRowFirstColumn="0" w:firstRowLastColumn="0" w:lastRowFirstColumn="0" w:lastRowLastColumn="0"/>
+            </w:pPr>
+            <w:r>
+              <w:t>Text value , valid html content, reference to a scope variable</w:t>
+            </w:r>
+          </w:p>
+        </w:tc>
+        <w:tc>
+          <w:tcPr>
+            <w:tcW w:w="1620" w:type="dxa"/>
+          </w:tcPr>
+          <w:p>
+            <w:pPr>
+              <w:cnfStyle w:val="000000100000" w:firstRow="0" w:lastRow="0" w:firstColumn="0" w:lastColumn="0" w:oddVBand="0" w:evenVBand="0" w:oddHBand="1" w:evenHBand="0" w:firstRowFirstColumn="0" w:firstRowLastColumn="0" w:lastRowFirstColumn="0" w:lastRowLastColumn="0"/>
+            </w:pPr>
+            <w:r>
+              <w:t>No default value</w:t>
+            </w:r>
+          </w:p>
+        </w:tc>
+        <w:tc>
+          <w:tcPr>
+            <w:tcW w:w="3325" w:type="dxa"/>
+          </w:tcPr>
+          <w:p>
+            <w:pPr>
+              <w:cnfStyle w:val="000000100000" w:firstRow="0" w:lastRow="0" w:firstColumn="0" w:lastColumn="0" w:oddVBand="0" w:evenVBand="0" w:oddHBand="1" w:evenHBand="0" w:firstRowFirstColumn="0" w:firstRowLastColumn="0" w:lastRowFirstColumn="0" w:lastRowLastColumn="0"/>
+            </w:pPr>
+            <w:r>
+              <w:t xml:space="preserve">Display a small </w:t>
+            </w:r>
+            <w:r>
+              <w:t>exclamation mark</w:t>
+            </w:r>
+            <w:r>
+              <w:t xml:space="preserve"> on the left of the control and when the user hover a hint popover will be shown.</w:t>
+            </w:r>
+          </w:p>
+        </w:tc>
+      </w:tr>
+      <w:tr>
+        <w:tc>
+          <w:tcPr>
+            <w:cnfStyle w:val="001000000000" w:firstRow="0" w:lastRow="0" w:firstColumn="1" w:lastColumn="0" w:oddVBand="0" w:evenVBand="0" w:oddHBand="0" w:evenHBand="0" w:firstRowFirstColumn="0" w:firstRowLastColumn="0" w:lastRowFirstColumn="0" w:lastRowLastColumn="0"/>
+            <w:tcW w:w="1975" w:type="dxa"/>
+          </w:tcPr>
+          <w:p>
+            <w:proofErr w:type="spellStart"/>
+            <w:r>
+              <w:t>onvaluechanged</w:t>
+            </w:r>
+            <w:proofErr w:type="spellEnd"/>
+          </w:p>
+        </w:tc>
+        <w:tc>
+          <w:tcPr>
+            <w:tcW w:w="2430" w:type="dxa"/>
+          </w:tcPr>
+          <w:p>
+            <w:pPr>
+              <w:cnfStyle w:val="000000000000" w:firstRow="0" w:lastRow="0" w:firstColumn="0" w:lastColumn="0" w:oddVBand="0" w:evenVBand="0" w:oddHBand="0" w:evenHBand="0" w:firstRowFirstColumn="0" w:firstRowLastColumn="0" w:lastRowFirstColumn="0" w:lastRowLastColumn="0"/>
+            </w:pPr>
+            <w:r>
+              <w:t>=function()</w:t>
+            </w:r>
+          </w:p>
+        </w:tc>
+        <w:tc>
+          <w:tcPr>
+            <w:tcW w:w="1620" w:type="dxa"/>
+          </w:tcPr>
+          <w:p>
+            <w:pPr>
+              <w:cnfStyle w:val="000000000000" w:firstRow="0" w:lastRow="0" w:firstColumn="0" w:lastColumn="0" w:oddVBand="0" w:evenVBand="0" w:oddHBand="0" w:evenHBand="0" w:firstRowFirstColumn="0" w:firstRowLastColumn="0" w:lastRowFirstColumn="0" w:lastRowLastColumn="0"/>
+            </w:pPr>
+          </w:p>
+        </w:tc>
+        <w:tc>
+          <w:tcPr>
+            <w:tcW w:w="3325" w:type="dxa"/>
+          </w:tcPr>
+          <w:p>
+            <w:pPr>
+              <w:cnfStyle w:val="000000000000" w:firstRow="0" w:lastRow="0" w:firstColumn="0" w:lastColumn="0" w:oddVBand="0" w:evenVBand="0" w:oddHBand="0" w:evenHBand="0" w:firstRowFirstColumn="0" w:firstRowLastColumn="0" w:lastRowFirstColumn="0" w:lastRowLastColumn="0"/>
+            </w:pPr>
+          </w:p>
+        </w:tc>
+      </w:tr>
+      <w:tr>
+        <w:trPr>
+          <w:cnfStyle w:val="000000100000" w:firstRow="0" w:lastRow="0" w:firstColumn="0" w:lastColumn="0" w:oddVBand="0" w:evenVBand="0" w:oddHBand="1" w:evenHBand="0" w:firstRowFirstColumn="0" w:firstRowLastColumn="0" w:lastRowFirstColumn="0" w:lastRowLastColumn="0"/>
+        </w:trPr>
+        <w:tc>
+          <w:tcPr>
+            <w:cnfStyle w:val="001000000000" w:firstRow="0" w:lastRow="0" w:firstColumn="1" w:lastColumn="0" w:oddVBand="0" w:evenVBand="0" w:oddHBand="0" w:evenHBand="0" w:firstRowFirstColumn="0" w:firstRowLastColumn="0" w:lastRowFirstColumn="0" w:lastRowLastColumn="0"/>
+            <w:tcW w:w="1975" w:type="dxa"/>
+          </w:tcPr>
+          <w:p>
+            <w:proofErr w:type="spellStart"/>
+            <w:r>
               <w:t>isrequired</w:t>
             </w:r>
             <w:proofErr w:type="spellEnd"/>
@@ -4391,9 +5589,6 @@
             <w:pPr>
               <w:cnfStyle w:val="000000100000" w:firstRow="0" w:lastRow="0" w:firstColumn="0" w:lastColumn="0" w:oddVBand="0" w:evenVBand="0" w:oddHBand="1" w:evenHBand="0" w:firstRowFirstColumn="0" w:firstRowLastColumn="0" w:lastRowFirstColumn="0" w:lastRowLastColumn="0"/>
             </w:pPr>
-            <w:r>
-              <w:t>True/false</w:t>
-            </w:r>
           </w:p>
         </w:tc>
         <w:tc>
@@ -4416,15 +5611,84 @@
           <w:p>
             <w:pPr>
               <w:cnfStyle w:val="000000100000" w:firstRow="0" w:lastRow="0" w:firstColumn="0" w:lastColumn="0" w:oddVBand="0" w:evenVBand="0" w:oddHBand="1" w:evenHBand="0" w:firstRowFirstColumn="0" w:firstRowLastColumn="0" w:lastRowFirstColumn="0" w:lastRowLastColumn="0"/>
+            </w:pPr>
+          </w:p>
+        </w:tc>
+      </w:tr>
+      <w:tr>
+        <w:tc>
+          <w:tcPr>
+            <w:cnfStyle w:val="001000000000" w:firstRow="0" w:lastRow="0" w:firstColumn="1" w:lastColumn="0" w:oddVBand="0" w:evenVBand="0" w:oddHBand="0" w:evenHBand="0" w:firstRowFirstColumn="0" w:firstRowLastColumn="0" w:lastRowFirstColumn="0" w:lastRowLastColumn="0"/>
+            <w:tcW w:w="1975" w:type="dxa"/>
+          </w:tcPr>
+          <w:p>
+            <w:proofErr w:type="spellStart"/>
+            <w:r>
+              <w:t>customvalidate</w:t>
+            </w:r>
+            <w:proofErr w:type="spellEnd"/>
+          </w:p>
+        </w:tc>
+        <w:tc>
+          <w:tcPr>
+            <w:tcW w:w="2430" w:type="dxa"/>
+          </w:tcPr>
+          <w:p>
+            <w:pPr>
+              <w:cnfStyle w:val="000000000000" w:firstRow="0" w:lastRow="0" w:firstColumn="0" w:lastColumn="0" w:oddVBand="0" w:evenVBand="0" w:oddHBand="0" w:evenHBand="0" w:firstRowFirstColumn="0" w:firstRowLastColumn="0" w:lastRowFirstColumn="0" w:lastRowLastColumn="0"/>
+            </w:pPr>
+            <w:r>
+              <w:t>=function()</w:t>
+            </w:r>
+          </w:p>
+          <w:p>
+            <w:pPr>
+              <w:cnfStyle w:val="000000000000" w:firstRow="0" w:lastRow="0" w:firstColumn="0" w:lastColumn="0" w:oddVBand="0" w:evenVBand="0" w:oddHBand="0" w:evenHBand="0" w:firstRowFirstColumn="0" w:firstRowLastColumn="0" w:lastRowFirstColumn="0" w:lastRowLastColumn="0"/>
+            </w:pPr>
+            <w:r>
+              <w:t>Used for custom validation. Should return true or false</w:t>
+            </w:r>
+          </w:p>
+        </w:tc>
+        <w:tc>
+          <w:tcPr>
+            <w:tcW w:w="1620" w:type="dxa"/>
+          </w:tcPr>
+          <w:p>
+            <w:pPr>
+              <w:cnfStyle w:val="000000000000" w:firstRow="0" w:lastRow="0" w:firstColumn="0" w:lastColumn="0" w:oddVBand="0" w:evenVBand="0" w:oddHBand="0" w:evenHBand="0" w:firstRowFirstColumn="0" w:firstRowLastColumn="0" w:lastRowFirstColumn="0" w:lastRowLastColumn="0"/>
+            </w:pPr>
+          </w:p>
+        </w:tc>
+        <w:tc>
+          <w:tcPr>
+            <w:tcW w:w="3325" w:type="dxa"/>
+          </w:tcPr>
+          <w:p>
+            <w:pPr>
+              <w:cnfStyle w:val="000000000000" w:firstRow="0" w:lastRow="0" w:firstColumn="0" w:lastColumn="0" w:oddVBand="0" w:evenVBand="0" w:oddHBand="0" w:evenHBand="0" w:firstRowFirstColumn="0" w:firstRowLastColumn="0" w:lastRowFirstColumn="0" w:lastRowLastColumn="0"/>
             </w:pPr>
           </w:p>
         </w:tc>
       </w:tr>
     </w:tbl>
-    <w:p/>
+    <w:p>
+      <w:pPr>
+        <w:rPr>
+          <w:rFonts w:ascii="Consolas" w:hAnsi="Consolas" w:cs="Consolas"/>
+          <w:color w:val="0000FF"/>
+          <w:sz w:val="19"/>
+          <w:szCs w:val="19"/>
+        </w:rPr>
+      </w:pPr>
+    </w:p>
     <w:p/>
     <w:p>
-      <w:pPr>
+      <w:r>
+        <w:lastRenderedPageBreak/>
+        <w:t xml:space="preserve">Ex:  </w:t>
+      </w:r>
+      <w:r>
         <w:rPr>
           <w:rFonts w:ascii="Consolas" w:hAnsi="Consolas" w:cs="Consolas"/>
           <w:color w:val="0000FF"/>
@@ -4432,9 +5696,49 @@
           <w:szCs w:val="19"/>
           <w:highlight w:val="white"/>
         </w:rPr>
-      </w:pPr>
-      <w:r>
-        <w:t>Ex:</w:t>
+        <w:t>&lt;</w:t>
+      </w:r>
+      <w:proofErr w:type="spellStart"/>
+      <w:r>
+        <w:rPr>
+          <w:rFonts w:ascii="Consolas" w:hAnsi="Consolas" w:cs="Consolas"/>
+          <w:color w:val="800000"/>
+          <w:sz w:val="19"/>
+          <w:szCs w:val="19"/>
+          <w:highlight w:val="white"/>
+        </w:rPr>
+        <w:t>vr</w:t>
+      </w:r>
+      <w:proofErr w:type="spellEnd"/>
+      <w:r>
+        <w:rPr>
+          <w:rFonts w:ascii="Consolas" w:hAnsi="Consolas" w:cs="Consolas"/>
+          <w:color w:val="800000"/>
+          <w:sz w:val="19"/>
+          <w:szCs w:val="19"/>
+          <w:highlight w:val="white"/>
+        </w:rPr>
+        <w:t>-numeric</w:t>
+      </w:r>
+      <w:r>
+        <w:rPr>
+          <w:rFonts w:ascii="Consolas" w:hAnsi="Consolas" w:cs="Consolas"/>
+          <w:color w:val="000000"/>
+          <w:sz w:val="19"/>
+          <w:szCs w:val="19"/>
+          <w:highlight w:val="white"/>
+        </w:rPr>
+        <w:t xml:space="preserve"> </w:t>
+      </w:r>
+      <w:r>
+        <w:rPr>
+          <w:rFonts w:ascii="Consolas" w:hAnsi="Consolas" w:cs="Consolas"/>
+          <w:color w:val="FF0000"/>
+          <w:sz w:val="19"/>
+          <w:szCs w:val="19"/>
+          <w:highlight w:val="white"/>
+        </w:rPr>
+        <w:t>value</w:t>
       </w:r>
       <w:r>
         <w:rPr>
@@ -4444,483 +5748,270 @@
           <w:szCs w:val="19"/>
           <w:highlight w:val="white"/>
         </w:rPr>
+        <w:t>="20"</w:t>
+      </w:r>
+      <w:r>
+        <w:rPr>
+          <w:rFonts w:ascii="Consolas" w:hAnsi="Consolas" w:cs="Consolas"/>
+          <w:color w:val="000000"/>
+          <w:sz w:val="19"/>
+          <w:szCs w:val="19"/>
+          <w:highlight w:val="white"/>
+        </w:rPr>
         <w:t xml:space="preserve"> </w:t>
       </w:r>
+      <w:proofErr w:type="spellStart"/>
+      <w:r>
+        <w:rPr>
+          <w:rFonts w:ascii="Consolas" w:hAnsi="Consolas" w:cs="Consolas"/>
+          <w:color w:val="FF0000"/>
+          <w:sz w:val="19"/>
+          <w:szCs w:val="19"/>
+          <w:highlight w:val="white"/>
+        </w:rPr>
+        <w:t>minvalue</w:t>
+      </w:r>
+      <w:proofErr w:type="spellEnd"/>
+      <w:r>
+        <w:rPr>
+          <w:rFonts w:ascii="Consolas" w:hAnsi="Consolas" w:cs="Consolas"/>
+          <w:color w:val="0000FF"/>
+          <w:sz w:val="19"/>
+          <w:szCs w:val="19"/>
+          <w:highlight w:val="white"/>
+        </w:rPr>
+        <w:t>="0"</w:t>
+      </w:r>
+      <w:r>
+        <w:rPr>
+          <w:rFonts w:ascii="Consolas" w:hAnsi="Consolas" w:cs="Consolas"/>
+          <w:color w:val="000000"/>
+          <w:sz w:val="19"/>
+          <w:szCs w:val="19"/>
+          <w:highlight w:val="white"/>
+        </w:rPr>
+        <w:t xml:space="preserve"> </w:t>
+      </w:r>
+      <w:proofErr w:type="spellStart"/>
+      <w:r>
+        <w:rPr>
+          <w:rFonts w:ascii="Consolas" w:hAnsi="Consolas" w:cs="Consolas"/>
+          <w:color w:val="FF0000"/>
+          <w:sz w:val="19"/>
+          <w:szCs w:val="19"/>
+          <w:highlight w:val="white"/>
+        </w:rPr>
+        <w:t>maxvalue</w:t>
+      </w:r>
+      <w:proofErr w:type="spellEnd"/>
+      <w:r>
+        <w:rPr>
+          <w:rFonts w:ascii="Consolas" w:hAnsi="Consolas" w:cs="Consolas"/>
+          <w:color w:val="0000FF"/>
+          <w:sz w:val="19"/>
+          <w:szCs w:val="19"/>
+          <w:highlight w:val="white"/>
+        </w:rPr>
+        <w:t>="25"</w:t>
+      </w:r>
+      <w:r>
+        <w:rPr>
+          <w:rFonts w:ascii="Consolas" w:hAnsi="Consolas" w:cs="Consolas"/>
+          <w:color w:val="000000"/>
+          <w:sz w:val="19"/>
+          <w:szCs w:val="19"/>
+          <w:highlight w:val="white"/>
+        </w:rPr>
+        <w:t xml:space="preserve"> </w:t>
+      </w:r>
+      <w:proofErr w:type="spellStart"/>
+      <w:r>
+        <w:rPr>
+          <w:rFonts w:ascii="Consolas" w:hAnsi="Consolas" w:cs="Consolas"/>
+          <w:color w:val="FF0000"/>
+          <w:sz w:val="19"/>
+          <w:szCs w:val="19"/>
+          <w:highlight w:val="white"/>
+        </w:rPr>
+        <w:t>stepvalue</w:t>
+      </w:r>
+      <w:proofErr w:type="spellEnd"/>
+      <w:r>
+        <w:rPr>
+          <w:rFonts w:ascii="Consolas" w:hAnsi="Consolas" w:cs="Consolas"/>
+          <w:color w:val="0000FF"/>
+          <w:sz w:val="19"/>
+          <w:szCs w:val="19"/>
+          <w:highlight w:val="white"/>
+        </w:rPr>
+        <w:t>="5</w:t>
+      </w:r>
+      <w:proofErr w:type="gramStart"/>
+      <w:r>
+        <w:rPr>
+          <w:rFonts w:ascii="Consolas" w:hAnsi="Consolas" w:cs="Consolas"/>
+          <w:color w:val="0000FF"/>
+          <w:sz w:val="19"/>
+          <w:szCs w:val="19"/>
+          <w:highlight w:val="white"/>
+        </w:rPr>
+        <w:t>"</w:t>
+      </w:r>
+      <w:r>
+        <w:rPr>
+          <w:rFonts w:ascii="Consolas" w:hAnsi="Consolas" w:cs="Consolas"/>
+          <w:color w:val="000000"/>
+          <w:sz w:val="19"/>
+          <w:szCs w:val="19"/>
+          <w:highlight w:val="white"/>
+        </w:rPr>
+        <w:t xml:space="preserve">  </w:t>
+      </w:r>
+      <w:proofErr w:type="spellStart"/>
+      <w:r>
+        <w:rPr>
+          <w:rFonts w:ascii="Consolas" w:hAnsi="Consolas" w:cs="Consolas"/>
+          <w:color w:val="FF0000"/>
+          <w:sz w:val="19"/>
+          <w:szCs w:val="19"/>
+          <w:highlight w:val="white"/>
+        </w:rPr>
+        <w:t>downcolor</w:t>
+      </w:r>
+      <w:proofErr w:type="spellEnd"/>
+      <w:proofErr w:type="gramEnd"/>
+      <w:r>
+        <w:rPr>
+          <w:rFonts w:ascii="Consolas" w:hAnsi="Consolas" w:cs="Consolas"/>
+          <w:color w:val="0000FF"/>
+          <w:sz w:val="19"/>
+          <w:szCs w:val="19"/>
+          <w:highlight w:val="white"/>
+        </w:rPr>
+        <w:t>="gre</w:t>
+      </w:r>
+      <w:r>
+        <w:rPr>
+          <w:rFonts w:ascii="Consolas" w:hAnsi="Consolas" w:cs="Consolas"/>
+          <w:color w:val="0000FF"/>
+          <w:sz w:val="19"/>
+          <w:szCs w:val="19"/>
+          <w:highlight w:val="white"/>
+        </w:rPr>
+        <w:t>en</w:t>
+      </w:r>
+      <w:r>
+        <w:rPr>
+          <w:rFonts w:ascii="Consolas" w:hAnsi="Consolas" w:cs="Consolas"/>
+          <w:color w:val="0000FF"/>
+          <w:sz w:val="19"/>
+          <w:szCs w:val="19"/>
+          <w:highlight w:val="white"/>
+        </w:rPr>
+        <w:t xml:space="preserve">" </w:t>
+      </w:r>
+      <w:proofErr w:type="spellStart"/>
+      <w:r>
+        <w:rPr>
+          <w:rFonts w:ascii="Consolas" w:hAnsi="Consolas" w:cs="Consolas"/>
+          <w:color w:val="FF0000"/>
+          <w:sz w:val="19"/>
+          <w:szCs w:val="19"/>
+          <w:highlight w:val="white"/>
+        </w:rPr>
+        <w:t>upcolor</w:t>
+      </w:r>
+      <w:proofErr w:type="spellEnd"/>
+      <w:r>
+        <w:rPr>
+          <w:rFonts w:ascii="Consolas" w:hAnsi="Consolas" w:cs="Consolas"/>
+          <w:color w:val="0000FF"/>
+          <w:sz w:val="19"/>
+          <w:szCs w:val="19"/>
+          <w:highlight w:val="white"/>
+        </w:rPr>
+        <w:t>="red"</w:t>
+      </w:r>
+      <w:r>
+        <w:rPr>
+          <w:rFonts w:ascii="Consolas" w:hAnsi="Consolas" w:cs="Consolas"/>
+          <w:color w:val="000000"/>
+          <w:sz w:val="19"/>
+          <w:szCs w:val="19"/>
+          <w:highlight w:val="white"/>
+        </w:rPr>
+        <w:t xml:space="preserve">  </w:t>
+      </w:r>
+      <w:r>
+        <w:rPr>
+          <w:rFonts w:ascii="Consolas" w:hAnsi="Consolas" w:cs="Consolas"/>
+          <w:color w:val="FF0000"/>
+          <w:sz w:val="19"/>
+          <w:szCs w:val="19"/>
+          <w:highlight w:val="white"/>
+        </w:rPr>
+        <w:t>unit</w:t>
+      </w:r>
+      <w:r>
+        <w:rPr>
+          <w:rFonts w:ascii="Consolas" w:hAnsi="Consolas" w:cs="Consolas"/>
+          <w:color w:val="0000FF"/>
+          <w:sz w:val="19"/>
+          <w:szCs w:val="19"/>
+          <w:highlight w:val="white"/>
+        </w:rPr>
+        <w:t>="$"</w:t>
+      </w:r>
+      <w:r>
+        <w:rPr>
+          <w:rFonts w:ascii="Consolas" w:hAnsi="Consolas" w:cs="Consolas"/>
+          <w:color w:val="000000"/>
+          <w:sz w:val="19"/>
+          <w:szCs w:val="19"/>
+          <w:highlight w:val="white"/>
+        </w:rPr>
+        <w:t xml:space="preserve"> </w:t>
+      </w:r>
+      <w:proofErr w:type="spellStart"/>
+      <w:r>
+        <w:rPr>
+          <w:rFonts w:ascii="Consolas" w:hAnsi="Consolas" w:cs="Consolas"/>
+          <w:color w:val="FF0000"/>
+          <w:sz w:val="19"/>
+          <w:szCs w:val="19"/>
+          <w:highlight w:val="white"/>
+        </w:rPr>
+        <w:t>isrequired</w:t>
+      </w:r>
+      <w:proofErr w:type="spellEnd"/>
+      <w:r>
+        <w:rPr>
+          <w:rFonts w:ascii="Consolas" w:hAnsi="Consolas" w:cs="Consolas"/>
+          <w:color w:val="0000FF"/>
+          <w:sz w:val="19"/>
+          <w:szCs w:val="19"/>
+          <w:highlight w:val="white"/>
+        </w:rPr>
+        <w:t>&gt;</w:t>
+      </w:r>
     </w:p>
-    <w:p>
-      <w:pPr>
-        <w:rPr>
-          <w:rFonts w:ascii="Consolas" w:hAnsi="Consolas" w:cs="Consolas"/>
-          <w:color w:val="0000FF"/>
-          <w:sz w:val="19"/>
-          <w:szCs w:val="19"/>
-          <w:highlight w:val="white"/>
-        </w:rPr>
-      </w:pPr>
-      <w:r>
-        <w:rPr>
-          <w:rFonts w:ascii="Consolas" w:hAnsi="Consolas" w:cs="Consolas"/>
-          <w:sz w:val="19"/>
-          <w:szCs w:val="19"/>
-          <w:highlight w:val="white"/>
-        </w:rPr>
-        <w:lastRenderedPageBreak/>
-        <w:t xml:space="preserve">In the </w:t>
-      </w:r>
-      <w:r>
-        <w:rPr>
-          <w:rFonts w:ascii="Consolas" w:hAnsi="Consolas" w:cs="Consolas"/>
-          <w:sz w:val="19"/>
-          <w:szCs w:val="19"/>
-          <w:highlight w:val="white"/>
-        </w:rPr>
-        <w:t>controller</w:t>
-      </w:r>
-      <w:r>
-        <w:rPr>
-          <w:rFonts w:ascii="Consolas" w:hAnsi="Consolas" w:cs="Consolas"/>
-          <w:color w:val="0000FF"/>
-          <w:sz w:val="19"/>
-          <w:szCs w:val="19"/>
-          <w:highlight w:val="white"/>
-        </w:rPr>
-        <w:t>:</w:t>
-      </w:r>
-      <w:r>
-        <w:rPr>
-          <w:rFonts w:ascii="Consolas" w:hAnsi="Consolas" w:cs="Consolas"/>
-          <w:color w:val="0000FF"/>
-          <w:sz w:val="19"/>
-          <w:szCs w:val="19"/>
-          <w:highlight w:val="white"/>
-        </w:rPr>
-        <w:t xml:space="preserve"> $</w:t>
-      </w:r>
-      <w:proofErr w:type="spellStart"/>
-      <w:r>
-        <w:rPr>
-          <w:rFonts w:ascii="Consolas" w:hAnsi="Consolas" w:cs="Consolas"/>
-          <w:color w:val="0000FF"/>
-          <w:sz w:val="19"/>
-          <w:szCs w:val="19"/>
-          <w:highlight w:val="white"/>
-        </w:rPr>
-        <w:t>scope.CompanyLogo</w:t>
-      </w:r>
-      <w:proofErr w:type="spellEnd"/>
-      <w:r>
-        <w:rPr>
-          <w:rFonts w:ascii="Consolas" w:hAnsi="Consolas" w:cs="Consolas"/>
-          <w:color w:val="0000FF"/>
-          <w:sz w:val="19"/>
-          <w:szCs w:val="19"/>
-          <w:highlight w:val="white"/>
-        </w:rPr>
-        <w:t xml:space="preserve"> = {fileId:1};</w:t>
-      </w:r>
-    </w:p>
-    <w:p>
-      <w:pPr>
-        <w:rPr>
-          <w:rFonts w:ascii="Consolas" w:hAnsi="Consolas" w:cs="Consolas"/>
-          <w:color w:val="0000FF"/>
-          <w:sz w:val="19"/>
-          <w:szCs w:val="19"/>
-        </w:rPr>
-      </w:pPr>
-      <w:r>
-        <w:rPr>
-          <w:rFonts w:ascii="Consolas" w:hAnsi="Consolas" w:cs="Consolas"/>
-          <w:sz w:val="19"/>
-          <w:szCs w:val="19"/>
-          <w:highlight w:val="white"/>
-        </w:rPr>
-        <w:t>In the view</w:t>
-      </w:r>
-      <w:r>
-        <w:rPr>
-          <w:rFonts w:ascii="Consolas" w:hAnsi="Consolas" w:cs="Consolas"/>
-          <w:color w:val="0000FF"/>
-          <w:sz w:val="19"/>
-          <w:szCs w:val="19"/>
-          <w:highlight w:val="white"/>
-        </w:rPr>
-        <w:t xml:space="preserve"> </w:t>
-      </w:r>
-      <w:r>
-        <w:rPr>
-          <w:rFonts w:ascii="Consolas" w:hAnsi="Consolas" w:cs="Consolas"/>
-          <w:color w:val="0000FF"/>
-          <w:sz w:val="19"/>
-          <w:szCs w:val="19"/>
-          <w:highlight w:val="white"/>
-        </w:rPr>
-        <w:t>:&lt;</w:t>
-      </w:r>
-      <w:proofErr w:type="spellStart"/>
-      <w:r>
-        <w:rPr>
-          <w:rFonts w:ascii="Consolas" w:hAnsi="Consolas" w:cs="Consolas"/>
-          <w:color w:val="800000"/>
-          <w:sz w:val="19"/>
-          <w:szCs w:val="19"/>
-          <w:highlight w:val="white"/>
-        </w:rPr>
-        <w:t>vr-fileupload</w:t>
-      </w:r>
-      <w:proofErr w:type="spellEnd"/>
-      <w:r>
-        <w:rPr>
-          <w:rFonts w:ascii="Consolas" w:hAnsi="Consolas" w:cs="Consolas"/>
-          <w:color w:val="000000"/>
-          <w:sz w:val="19"/>
-          <w:szCs w:val="19"/>
-          <w:highlight w:val="white"/>
-        </w:rPr>
-        <w:t xml:space="preserve"> </w:t>
-      </w:r>
-      <w:r>
-        <w:rPr>
-          <w:rFonts w:ascii="Consolas" w:hAnsi="Consolas" w:cs="Consolas"/>
-          <w:color w:val="FF0000"/>
-          <w:sz w:val="19"/>
-          <w:szCs w:val="19"/>
-          <w:highlight w:val="white"/>
-        </w:rPr>
-        <w:t>extension</w:t>
-      </w:r>
-      <w:r>
-        <w:rPr>
-          <w:rFonts w:ascii="Consolas" w:hAnsi="Consolas" w:cs="Consolas"/>
-          <w:color w:val="0000FF"/>
-          <w:sz w:val="19"/>
-          <w:szCs w:val="19"/>
-          <w:highlight w:val="white"/>
-        </w:rPr>
-        <w:t>="images"</w:t>
-      </w:r>
-      <w:r>
-        <w:rPr>
-          <w:rFonts w:ascii="Consolas" w:hAnsi="Consolas" w:cs="Consolas"/>
-          <w:color w:val="000000"/>
-          <w:sz w:val="19"/>
-          <w:szCs w:val="19"/>
-          <w:highlight w:val="white"/>
-        </w:rPr>
-        <w:t xml:space="preserve"> </w:t>
-      </w:r>
-      <w:r>
-        <w:rPr>
-          <w:rFonts w:ascii="Consolas" w:hAnsi="Consolas" w:cs="Consolas"/>
-          <w:color w:val="FF0000"/>
-          <w:sz w:val="19"/>
-          <w:szCs w:val="19"/>
-          <w:highlight w:val="white"/>
-        </w:rPr>
-        <w:t>value</w:t>
-      </w:r>
-      <w:r>
-        <w:rPr>
-          <w:rFonts w:ascii="Consolas" w:hAnsi="Consolas" w:cs="Consolas"/>
-          <w:color w:val="0000FF"/>
-          <w:sz w:val="19"/>
-          <w:szCs w:val="19"/>
-          <w:highlight w:val="white"/>
-        </w:rPr>
-        <w:t>="</w:t>
-      </w:r>
-      <w:proofErr w:type="spellStart"/>
-      <w:r>
-        <w:rPr>
-          <w:rFonts w:ascii="Consolas" w:hAnsi="Consolas" w:cs="Consolas"/>
-          <w:color w:val="0000FF"/>
-          <w:sz w:val="19"/>
-          <w:szCs w:val="19"/>
-          <w:highlight w:val="white"/>
-        </w:rPr>
-        <w:t>CompanyLogo</w:t>
-      </w:r>
-      <w:proofErr w:type="spellEnd"/>
-      <w:r>
-        <w:rPr>
-          <w:rFonts w:ascii="Consolas" w:hAnsi="Consolas" w:cs="Consolas"/>
-          <w:color w:val="0000FF"/>
-          <w:sz w:val="19"/>
-          <w:szCs w:val="19"/>
-          <w:highlight w:val="white"/>
-        </w:rPr>
-        <w:t>"&gt;</w:t>
-      </w:r>
-      <w:r>
-        <w:rPr>
-          <w:rFonts w:ascii="Consolas" w:hAnsi="Consolas" w:cs="Consolas"/>
-          <w:color w:val="000000"/>
-          <w:sz w:val="19"/>
-          <w:szCs w:val="19"/>
-          <w:highlight w:val="white"/>
-        </w:rPr>
-        <w:t xml:space="preserve"> </w:t>
-      </w:r>
-      <w:r>
-        <w:rPr>
-          <w:rFonts w:ascii="Consolas" w:hAnsi="Consolas" w:cs="Consolas"/>
-          <w:color w:val="0000FF"/>
-          <w:sz w:val="19"/>
-          <w:szCs w:val="19"/>
-          <w:highlight w:val="white"/>
-        </w:rPr>
-        <w:t>&lt;/</w:t>
-      </w:r>
-      <w:proofErr w:type="spellStart"/>
-      <w:r>
-        <w:rPr>
-          <w:rFonts w:ascii="Consolas" w:hAnsi="Consolas" w:cs="Consolas"/>
-          <w:color w:val="800000"/>
-          <w:sz w:val="19"/>
-          <w:szCs w:val="19"/>
-          <w:highlight w:val="white"/>
-        </w:rPr>
-        <w:t>vr-fileupload</w:t>
-      </w:r>
-      <w:proofErr w:type="spellEnd"/>
-      <w:r>
-        <w:rPr>
-          <w:rFonts w:ascii="Consolas" w:hAnsi="Consolas" w:cs="Consolas"/>
-          <w:color w:val="0000FF"/>
-          <w:sz w:val="19"/>
-          <w:szCs w:val="19"/>
-          <w:highlight w:val="white"/>
-        </w:rPr>
-        <w:t>&gt;</w:t>
-      </w:r>
-    </w:p>
-    <w:p>
-      <w:pPr>
-        <w:rPr>
-          <w:rFonts w:ascii="Consolas" w:hAnsi="Consolas" w:cs="Consolas"/>
-          <w:color w:val="0000FF"/>
-          <w:sz w:val="19"/>
-          <w:szCs w:val="19"/>
-        </w:rPr>
-      </w:pPr>
-      <w:r>
-        <w:rPr>
-          <w:rFonts w:ascii="Consolas" w:hAnsi="Consolas" w:cs="Consolas"/>
-          <w:color w:val="0000FF"/>
-          <w:sz w:val="19"/>
-          <w:szCs w:val="19"/>
-        </w:rPr>
-        <w:t>extension can be :</w:t>
-      </w:r>
-    </w:p>
-    <w:p>
-      <w:pPr>
-        <w:rPr>
-          <w:rFonts w:ascii="Consolas" w:hAnsi="Consolas" w:cs="Consolas"/>
-          <w:color w:val="0000FF"/>
-          <w:sz w:val="19"/>
-          <w:szCs w:val="19"/>
-        </w:rPr>
-      </w:pPr>
-      <w:r>
-        <w:rPr>
-          <w:rFonts w:ascii="Consolas" w:hAnsi="Consolas" w:cs="Consolas"/>
-          <w:color w:val="0000FF"/>
-          <w:sz w:val="19"/>
-          <w:szCs w:val="19"/>
-        </w:rPr>
-        <w:t>- “images” Allow just(</w:t>
-      </w:r>
-      <w:proofErr w:type="spellStart"/>
-      <w:r>
-        <w:rPr>
-          <w:rFonts w:ascii="Consolas" w:hAnsi="Consolas" w:cs="Consolas"/>
-          <w:color w:val="0000FF"/>
-          <w:sz w:val="19"/>
-          <w:szCs w:val="19"/>
-        </w:rPr>
-        <w:t>png,jpg,gif,bmp</w:t>
-      </w:r>
-      <w:proofErr w:type="spellEnd"/>
-      <w:r>
-        <w:rPr>
-          <w:rFonts w:ascii="Consolas" w:hAnsi="Consolas" w:cs="Consolas"/>
-          <w:color w:val="0000FF"/>
-          <w:sz w:val="19"/>
-          <w:szCs w:val="19"/>
-        </w:rPr>
-        <w:t>).</w:t>
-      </w:r>
-    </w:p>
-    <w:p>
-      <w:pPr>
-        <w:rPr>
-          <w:rFonts w:ascii="Consolas" w:hAnsi="Consolas" w:cs="Consolas"/>
-          <w:color w:val="0000FF"/>
-          <w:sz w:val="19"/>
-          <w:szCs w:val="19"/>
-        </w:rPr>
-      </w:pPr>
-      <w:r>
-        <w:rPr>
-          <w:rFonts w:ascii="Consolas" w:hAnsi="Consolas" w:cs="Consolas"/>
-          <w:color w:val="0000FF"/>
-          <w:sz w:val="19"/>
-          <w:szCs w:val="19"/>
-        </w:rPr>
-        <w:t>- “reports” Allow just(</w:t>
-      </w:r>
-      <w:proofErr w:type="spellStart"/>
-      <w:r>
-        <w:rPr>
-          <w:rFonts w:ascii="Consolas" w:hAnsi="Consolas" w:cs="Consolas"/>
-          <w:color w:val="0000FF"/>
-          <w:sz w:val="19"/>
-          <w:szCs w:val="19"/>
-        </w:rPr>
-        <w:t>xls</w:t>
-      </w:r>
-      <w:proofErr w:type="spellEnd"/>
-      <w:r>
-        <w:rPr>
-          <w:rFonts w:ascii="Consolas" w:hAnsi="Consolas" w:cs="Consolas"/>
-          <w:color w:val="0000FF"/>
-          <w:sz w:val="19"/>
-          <w:szCs w:val="19"/>
-        </w:rPr>
-        <w:t xml:space="preserve">, </w:t>
-      </w:r>
-      <w:proofErr w:type="spellStart"/>
-      <w:r>
-        <w:rPr>
-          <w:rFonts w:ascii="Consolas" w:hAnsi="Consolas" w:cs="Consolas"/>
-          <w:color w:val="0000FF"/>
-          <w:sz w:val="19"/>
-          <w:szCs w:val="19"/>
-        </w:rPr>
-        <w:t>xlsx</w:t>
-      </w:r>
-      <w:proofErr w:type="spellEnd"/>
-      <w:r>
-        <w:rPr>
-          <w:rFonts w:ascii="Consolas" w:hAnsi="Consolas" w:cs="Consolas"/>
-          <w:color w:val="0000FF"/>
-          <w:sz w:val="19"/>
-          <w:szCs w:val="19"/>
-        </w:rPr>
-        <w:t xml:space="preserve">, </w:t>
-      </w:r>
-      <w:r>
-        <w:rPr>
-          <w:rFonts w:ascii="Consolas" w:hAnsi="Consolas" w:cs="Consolas"/>
-          <w:color w:val="0000FF"/>
-          <w:sz w:val="19"/>
-          <w:szCs w:val="19"/>
-        </w:rPr>
-        <w:t>pdf</w:t>
-      </w:r>
-      <w:r>
-        <w:rPr>
-          <w:rFonts w:ascii="Consolas" w:hAnsi="Consolas" w:cs="Consolas"/>
-          <w:color w:val="0000FF"/>
-          <w:sz w:val="19"/>
-          <w:szCs w:val="19"/>
-        </w:rPr>
-        <w:t xml:space="preserve">, </w:t>
-      </w:r>
-      <w:r>
-        <w:rPr>
-          <w:rFonts w:ascii="Consolas" w:hAnsi="Consolas" w:cs="Consolas"/>
-          <w:color w:val="0000FF"/>
-          <w:sz w:val="19"/>
-          <w:szCs w:val="19"/>
-        </w:rPr>
-        <w:t>csv).</w:t>
-      </w:r>
-    </w:p>
-    <w:p>
-      <w:pPr>
-        <w:rPr>
-          <w:rFonts w:ascii="Consolas" w:hAnsi="Consolas" w:cs="Consolas"/>
-          <w:color w:val="0000FF"/>
-          <w:sz w:val="19"/>
-          <w:szCs w:val="19"/>
-        </w:rPr>
-      </w:pPr>
-      <w:r>
-        <w:rPr>
-          <w:rFonts w:ascii="Consolas" w:hAnsi="Consolas" w:cs="Consolas"/>
-          <w:color w:val="0000FF"/>
-          <w:sz w:val="19"/>
-          <w:szCs w:val="19"/>
-        </w:rPr>
-        <w:t>- custom string separated</w:t>
-      </w:r>
-      <w:r>
-        <w:rPr>
-          <w:rFonts w:ascii="Consolas" w:hAnsi="Consolas" w:cs="Consolas"/>
-          <w:color w:val="0000FF"/>
-          <w:sz w:val="19"/>
-          <w:szCs w:val="19"/>
-        </w:rPr>
-        <w:t xml:space="preserve"> commas </w:t>
-      </w:r>
-      <w:r>
-        <w:rPr>
-          <w:rFonts w:ascii="Consolas" w:hAnsi="Consolas" w:cs="Consolas"/>
-          <w:color w:val="0000FF"/>
-          <w:sz w:val="19"/>
-          <w:szCs w:val="19"/>
-        </w:rPr>
-        <w:t>“</w:t>
-      </w:r>
-      <w:proofErr w:type="spellStart"/>
-      <w:r>
-        <w:rPr>
-          <w:rFonts w:ascii="Consolas" w:hAnsi="Consolas" w:cs="Consolas"/>
-          <w:color w:val="0000FF"/>
-          <w:sz w:val="19"/>
-          <w:szCs w:val="19"/>
-        </w:rPr>
-        <w:t>pdf,png,doc</w:t>
-      </w:r>
-      <w:proofErr w:type="spellEnd"/>
-      <w:r>
-        <w:rPr>
-          <w:rFonts w:ascii="Consolas" w:hAnsi="Consolas" w:cs="Consolas"/>
-          <w:color w:val="0000FF"/>
-          <w:sz w:val="19"/>
-          <w:szCs w:val="19"/>
-        </w:rPr>
-        <w:t>”.</w:t>
-      </w:r>
-    </w:p>
-    <w:p>
-      <w:pPr>
-        <w:rPr>
-          <w:rFonts w:ascii="Consolas" w:hAnsi="Consolas" w:cs="Consolas"/>
-          <w:color w:val="0000FF"/>
-          <w:sz w:val="19"/>
-          <w:szCs w:val="19"/>
-        </w:rPr>
-      </w:pPr>
-    </w:p>
+    <w:p/>
     <w:p>
       <w:pPr>
         <w:pStyle w:val="Heading2"/>
       </w:pPr>
-      <w:bookmarkStart w:id="7" w:name="_Toc428878793"/>
+      <w:bookmarkStart w:id="7" w:name="_Toc428878794"/>
       <w:proofErr w:type="spellStart"/>
       <w:proofErr w:type="gramStart"/>
       <w:r>
-        <w:t>v</w:t>
-      </w:r>
-      <w:r>
-        <w:t>r</w:t>
+        <w:t>vr</w:t>
       </w:r>
       <w:proofErr w:type="spellEnd"/>
       <w:r>
-        <w:t>-numeric</w:t>
+        <w:t>-</w:t>
+      </w:r>
+      <w:r>
+        <w:t>switch</w:t>
       </w:r>
       <w:bookmarkEnd w:id="7"/>
       <w:proofErr w:type="gramEnd"/>
@@ -5003,7 +6094,7 @@
           </w:tcPr>
           <w:p>
             <w:r>
-              <w:t>label</w:t>
+              <w:t>Label</w:t>
             </w:r>
           </w:p>
         </w:tc>
@@ -5048,11 +6139,9 @@
             <w:tcW w:w="1975" w:type="dxa"/>
           </w:tcPr>
           <w:p>
-            <w:proofErr w:type="spellStart"/>
-            <w:r>
-              <w:t>maxvalue</w:t>
-            </w:r>
-            <w:proofErr w:type="spellEnd"/>
+            <w:r>
+              <w:t>value</w:t>
+            </w:r>
           </w:p>
         </w:tc>
         <w:tc>
@@ -5064,7 +6153,7 @@
               <w:cnfStyle w:val="000000000000" w:firstRow="0" w:lastRow="0" w:firstColumn="0" w:lastColumn="0" w:oddVBand="0" w:evenVBand="0" w:oddHBand="0" w:evenHBand="0" w:firstRowFirstColumn="0" w:firstRowLastColumn="0" w:lastRowFirstColumn="0" w:lastRowLastColumn="0"/>
             </w:pPr>
             <w:r>
-              <w:t>this attribute precise the maximum value allowed</w:t>
+              <w:t>True/false</w:t>
             </w:r>
           </w:p>
         </w:tc>
@@ -5076,12 +6165,6 @@
             <w:pPr>
               <w:cnfStyle w:val="000000000000" w:firstRow="0" w:lastRow="0" w:firstColumn="0" w:lastColumn="0" w:oddVBand="0" w:evenVBand="0" w:oddHBand="0" w:evenHBand="0" w:firstRowFirstColumn="0" w:firstRowLastColumn="0" w:lastRowFirstColumn="0" w:lastRowLastColumn="0"/>
             </w:pPr>
-            <w:r>
-              <w:t xml:space="preserve"> </w:t>
-            </w:r>
-            <w:r>
-              <w:t>undefined</w:t>
-            </w:r>
           </w:p>
         </w:tc>
         <w:tc>
@@ -5107,7 +6190,7 @@
           <w:p>
             <w:proofErr w:type="spellStart"/>
             <w:r>
-              <w:t>minvalue</w:t>
+              <w:t>onvaluechanged</w:t>
             </w:r>
             <w:proofErr w:type="spellEnd"/>
           </w:p>
@@ -5121,7 +6204,7 @@
               <w:cnfStyle w:val="000000100000" w:firstRow="0" w:lastRow="0" w:firstColumn="0" w:lastColumn="0" w:oddVBand="0" w:evenVBand="0" w:oddHBand="1" w:evenHBand="0" w:firstRowFirstColumn="0" w:firstRowLastColumn="0" w:lastRowFirstColumn="0" w:lastRowLastColumn="0"/>
             </w:pPr>
             <w:r>
-              <w:t>this attribute precise the minimum  value allowed</w:t>
+              <w:t>=function()</w:t>
             </w:r>
           </w:p>
         </w:tc>
@@ -5133,9 +6216,6 @@
             <w:pPr>
               <w:cnfStyle w:val="000000100000" w:firstRow="0" w:lastRow="0" w:firstColumn="0" w:lastColumn="0" w:oddVBand="0" w:evenVBand="0" w:oddHBand="1" w:evenHBand="0" w:firstRowFirstColumn="0" w:firstRowLastColumn="0" w:lastRowFirstColumn="0" w:lastRowLastColumn="0"/>
             </w:pPr>
-            <w:r>
-              <w:t>undefined</w:t>
-            </w:r>
           </w:p>
         </w:tc>
         <w:tc>
@@ -5156,18 +6236,9 @@
             <w:tcW w:w="1975" w:type="dxa"/>
           </w:tcPr>
           <w:p>
-            <w:proofErr w:type="spellStart"/>
-            <w:r>
-              <w:rPr>
-                <w:rFonts w:ascii="Consolas" w:hAnsi="Consolas" w:cs="Consolas"/>
-                <w:color w:val="000000"/>
-                <w:sz w:val="19"/>
-                <w:szCs w:val="19"/>
-                <w:highlight w:val="white"/>
-              </w:rPr>
-              <w:t>stepvalue</w:t>
-            </w:r>
-            <w:proofErr w:type="spellEnd"/>
+            <w:r>
+              <w:t>hint</w:t>
+            </w:r>
           </w:p>
         </w:tc>
         <w:tc>
@@ -5178,21 +6249,8 @@
             <w:pPr>
               <w:cnfStyle w:val="000000000000" w:firstRow="0" w:lastRow="0" w:firstColumn="0" w:lastColumn="0" w:oddVBand="0" w:evenVBand="0" w:oddHBand="0" w:evenHBand="0" w:firstRowFirstColumn="0" w:firstRowLastColumn="0" w:lastRowFirstColumn="0" w:lastRowLastColumn="0"/>
             </w:pPr>
-            <w:proofErr w:type="gramStart"/>
-            <w:r>
-              <w:t>this</w:t>
-            </w:r>
-            <w:proofErr w:type="gramEnd"/>
-            <w:r>
-              <w:t xml:space="preserve"> attribute precise the step value </w:t>
-            </w:r>
-            <w:proofErr w:type="spellStart"/>
-            <w:r>
-              <w:t>whwn</w:t>
-            </w:r>
-            <w:proofErr w:type="spellEnd"/>
-            <w:r>
-              <w:t xml:space="preserve"> clicking up or down icon.</w:t>
+            <w:r>
+              <w:t>Text value , valid html content, reference to a scope variable</w:t>
             </w:r>
           </w:p>
         </w:tc>
@@ -5204,6 +6262,9 @@
             <w:pPr>
               <w:cnfStyle w:val="000000000000" w:firstRow="0" w:lastRow="0" w:firstColumn="0" w:lastColumn="0" w:oddVBand="0" w:evenVBand="0" w:oddHBand="0" w:evenHBand="0" w:firstRowFirstColumn="0" w:firstRowLastColumn="0" w:lastRowFirstColumn="0" w:lastRowLastColumn="0"/>
             </w:pPr>
+            <w:r>
+              <w:t>No default value</w:t>
+            </w:r>
           </w:p>
         </w:tc>
         <w:tc>
@@ -5214,795 +6275,19 @@
             <w:pPr>
               <w:cnfStyle w:val="000000000000" w:firstRow="0" w:lastRow="0" w:firstColumn="0" w:lastColumn="0" w:oddVBand="0" w:evenVBand="0" w:oddHBand="0" w:evenHBand="0" w:firstRowFirstColumn="0" w:firstRowLastColumn="0" w:lastRowFirstColumn="0" w:lastRowLastColumn="0"/>
             </w:pPr>
-          </w:p>
-        </w:tc>
-      </w:tr>
-      <w:tr>
-        <w:trPr>
-          <w:cnfStyle w:val="000000100000" w:firstRow="0" w:lastRow="0" w:firstColumn="0" w:lastColumn="0" w:oddVBand="0" w:evenVBand="0" w:oddHBand="1" w:evenHBand="0" w:firstRowFirstColumn="0" w:firstRowLastColumn="0" w:lastRowFirstColumn="0" w:lastRowLastColumn="0"/>
-        </w:trPr>
-        <w:tc>
-          <w:tcPr>
-            <w:cnfStyle w:val="001000000000" w:firstRow="0" w:lastRow="0" w:firstColumn="1" w:lastColumn="0" w:oddVBand="0" w:evenVBand="0" w:oddHBand="0" w:evenHBand="0" w:firstRowFirstColumn="0" w:firstRowLastColumn="0" w:lastRowFirstColumn="0" w:lastRowLastColumn="0"/>
-            <w:tcW w:w="1975" w:type="dxa"/>
-          </w:tcPr>
-          <w:p>
-            <w:r>
-              <w:t>value</w:t>
-            </w:r>
-          </w:p>
-        </w:tc>
-        <w:tc>
-          <w:tcPr>
-            <w:tcW w:w="2430" w:type="dxa"/>
-          </w:tcPr>
-          <w:p>
-            <w:pPr>
-              <w:cnfStyle w:val="000000100000" w:firstRow="0" w:lastRow="0" w:firstColumn="0" w:lastColumn="0" w:oddVBand="0" w:evenVBand="0" w:oddHBand="1" w:evenHBand="0" w:firstRowFirstColumn="0" w:firstRowLastColumn="0" w:lastRowFirstColumn="0" w:lastRowLastColumn="0"/>
-            </w:pPr>
-            <w:r>
-              <w:t>Numeric value</w:t>
-            </w:r>
-          </w:p>
-        </w:tc>
-        <w:tc>
-          <w:tcPr>
-            <w:tcW w:w="1620" w:type="dxa"/>
-          </w:tcPr>
-          <w:p>
-            <w:pPr>
-              <w:cnfStyle w:val="000000100000" w:firstRow="0" w:lastRow="0" w:firstColumn="0" w:lastColumn="0" w:oddVBand="0" w:evenVBand="0" w:oddHBand="1" w:evenHBand="0" w:firstRowFirstColumn="0" w:firstRowLastColumn="0" w:lastRowFirstColumn="0" w:lastRowLastColumn="0"/>
-            </w:pPr>
-          </w:p>
-        </w:tc>
-        <w:tc>
-          <w:tcPr>
-            <w:tcW w:w="3325" w:type="dxa"/>
-          </w:tcPr>
-          <w:p>
-            <w:pPr>
-              <w:cnfStyle w:val="000000100000" w:firstRow="0" w:lastRow="0" w:firstColumn="0" w:lastColumn="0" w:oddVBand="0" w:evenVBand="0" w:oddHBand="1" w:evenHBand="0" w:firstRowFirstColumn="0" w:firstRowLastColumn="0" w:lastRowFirstColumn="0" w:lastRowLastColumn="0"/>
-            </w:pPr>
-          </w:p>
-        </w:tc>
-      </w:tr>
-      <w:tr>
-        <w:tc>
-          <w:tcPr>
-            <w:cnfStyle w:val="001000000000" w:firstRow="0" w:lastRow="0" w:firstColumn="1" w:lastColumn="0" w:oddVBand="0" w:evenVBand="0" w:oddHBand="0" w:evenHBand="0" w:firstRowFirstColumn="0" w:firstRowLastColumn="0" w:lastRowFirstColumn="0" w:lastRowLastColumn="0"/>
-            <w:tcW w:w="1975" w:type="dxa"/>
-          </w:tcPr>
-          <w:p>
-            <w:r>
-              <w:rPr>
-                <w:rFonts w:ascii="Consolas" w:hAnsi="Consolas" w:cs="Consolas"/>
-                <w:color w:val="000000"/>
-                <w:sz w:val="19"/>
-                <w:szCs w:val="19"/>
-                <w:highlight w:val="white"/>
-              </w:rPr>
-              <w:t>unit</w:t>
-            </w:r>
-          </w:p>
-        </w:tc>
-        <w:tc>
-          <w:tcPr>
-            <w:tcW w:w="2430" w:type="dxa"/>
-          </w:tcPr>
-          <w:p>
-            <w:pPr>
-              <w:cnfStyle w:val="000000000000" w:firstRow="0" w:lastRow="0" w:firstColumn="0" w:lastColumn="0" w:oddVBand="0" w:evenVBand="0" w:oddHBand="0" w:evenHBand="0" w:firstRowFirstColumn="0" w:firstRowLastColumn="0" w:lastRowFirstColumn="0" w:lastRowLastColumn="0"/>
-            </w:pPr>
-            <w:r>
-              <w:t xml:space="preserve">Unit of measures in this input ex: $ , % , Min </w:t>
-            </w:r>
-          </w:p>
-        </w:tc>
-        <w:tc>
-          <w:tcPr>
-            <w:tcW w:w="1620" w:type="dxa"/>
-          </w:tcPr>
-          <w:p>
-            <w:pPr>
-              <w:cnfStyle w:val="000000000000" w:firstRow="0" w:lastRow="0" w:firstColumn="0" w:lastColumn="0" w:oddVBand="0" w:evenVBand="0" w:oddHBand="0" w:evenHBand="0" w:firstRowFirstColumn="0" w:firstRowLastColumn="0" w:lastRowFirstColumn="0" w:lastRowLastColumn="0"/>
-            </w:pPr>
-          </w:p>
-        </w:tc>
-        <w:tc>
-          <w:tcPr>
-            <w:tcW w:w="3325" w:type="dxa"/>
-          </w:tcPr>
-          <w:p>
-            <w:pPr>
-              <w:cnfStyle w:val="000000000000" w:firstRow="0" w:lastRow="0" w:firstColumn="0" w:lastColumn="0" w:oddVBand="0" w:evenVBand="0" w:oddHBand="0" w:evenHBand="0" w:firstRowFirstColumn="0" w:firstRowLastColumn="0" w:lastRowFirstColumn="0" w:lastRowLastColumn="0"/>
-            </w:pPr>
-          </w:p>
-        </w:tc>
-      </w:tr>
-      <w:tr>
-        <w:trPr>
-          <w:cnfStyle w:val="000000100000" w:firstRow="0" w:lastRow="0" w:firstColumn="0" w:lastColumn="0" w:oddVBand="0" w:evenVBand="0" w:oddHBand="1" w:evenHBand="0" w:firstRowFirstColumn="0" w:firstRowLastColumn="0" w:lastRowFirstColumn="0" w:lastRowLastColumn="0"/>
-        </w:trPr>
-        <w:tc>
-          <w:tcPr>
-            <w:cnfStyle w:val="001000000000" w:firstRow="0" w:lastRow="0" w:firstColumn="1" w:lastColumn="0" w:oddVBand="0" w:evenVBand="0" w:oddHBand="0" w:evenHBand="0" w:firstRowFirstColumn="0" w:firstRowLastColumn="0" w:lastRowFirstColumn="0" w:lastRowLastColumn="0"/>
-            <w:tcW w:w="1975" w:type="dxa"/>
-          </w:tcPr>
-          <w:p>
-            <w:pPr>
-              <w:rPr>
-                <w:rFonts w:ascii="Consolas" w:hAnsi="Consolas" w:cs="Consolas"/>
-                <w:color w:val="000000"/>
-                <w:sz w:val="19"/>
-                <w:szCs w:val="19"/>
-                <w:highlight w:val="white"/>
-              </w:rPr>
-            </w:pPr>
-            <w:proofErr w:type="spellStart"/>
-            <w:r>
-              <w:rPr>
-                <w:rFonts w:ascii="Consolas" w:hAnsi="Consolas" w:cs="Consolas"/>
-                <w:color w:val="000000"/>
-                <w:sz w:val="19"/>
-                <w:szCs w:val="19"/>
-              </w:rPr>
-              <w:t>upcolor</w:t>
-            </w:r>
-            <w:proofErr w:type="spellEnd"/>
-          </w:p>
-        </w:tc>
-        <w:tc>
-          <w:tcPr>
-            <w:tcW w:w="2430" w:type="dxa"/>
-          </w:tcPr>
-          <w:p>
-            <w:pPr>
-              <w:cnfStyle w:val="000000100000" w:firstRow="0" w:lastRow="0" w:firstColumn="0" w:lastColumn="0" w:oddVBand="0" w:evenVBand="0" w:oddHBand="1" w:evenHBand="0" w:firstRowFirstColumn="0" w:firstRowLastColumn="0" w:lastRowFirstColumn="0" w:lastRowLastColumn="0"/>
-            </w:pPr>
-            <w:r>
-              <w:t>A string color or color in hexadecimal format to set the color of the up arrow ex: yellow , #</w:t>
-            </w:r>
-            <w:r>
-              <w:t>009900</w:t>
-            </w:r>
-          </w:p>
-        </w:tc>
-        <w:tc>
-          <w:tcPr>
-            <w:tcW w:w="1620" w:type="dxa"/>
-          </w:tcPr>
-          <w:p>
-            <w:pPr>
-              <w:cnfStyle w:val="000000100000" w:firstRow="0" w:lastRow="0" w:firstColumn="0" w:lastColumn="0" w:oddVBand="0" w:evenVBand="0" w:oddHBand="1" w:evenHBand="0" w:firstRowFirstColumn="0" w:firstRowLastColumn="0" w:lastRowFirstColumn="0" w:lastRowLastColumn="0"/>
-            </w:pPr>
-            <w:r>
-              <w:t>green</w:t>
-            </w:r>
-          </w:p>
-        </w:tc>
-        <w:tc>
-          <w:tcPr>
-            <w:tcW w:w="3325" w:type="dxa"/>
-          </w:tcPr>
-          <w:p>
-            <w:pPr>
-              <w:cnfStyle w:val="000000100000" w:firstRow="0" w:lastRow="0" w:firstColumn="0" w:lastColumn="0" w:oddVBand="0" w:evenVBand="0" w:oddHBand="1" w:evenHBand="0" w:firstRowFirstColumn="0" w:firstRowLastColumn="0" w:lastRowFirstColumn="0" w:lastRowLastColumn="0"/>
-            </w:pPr>
-          </w:p>
-        </w:tc>
-      </w:tr>
-      <w:tr>
-        <w:tc>
-          <w:tcPr>
-            <w:cnfStyle w:val="001000000000" w:firstRow="0" w:lastRow="0" w:firstColumn="1" w:lastColumn="0" w:oddVBand="0" w:evenVBand="0" w:oddHBand="0" w:evenHBand="0" w:firstRowFirstColumn="0" w:firstRowLastColumn="0" w:lastRowFirstColumn="0" w:lastRowLastColumn="0"/>
-            <w:tcW w:w="1975" w:type="dxa"/>
-          </w:tcPr>
-          <w:p>
-            <w:pPr>
-              <w:rPr>
-                <w:rFonts w:ascii="Consolas" w:hAnsi="Consolas" w:cs="Consolas"/>
-                <w:color w:val="000000"/>
-                <w:sz w:val="19"/>
-                <w:szCs w:val="19"/>
-              </w:rPr>
-            </w:pPr>
-            <w:proofErr w:type="spellStart"/>
-            <w:r>
-              <w:rPr>
-                <w:rFonts w:ascii="Consolas" w:hAnsi="Consolas" w:cs="Consolas"/>
-                <w:color w:val="000000"/>
-                <w:sz w:val="19"/>
-                <w:szCs w:val="19"/>
-                <w:highlight w:val="white"/>
-              </w:rPr>
-              <w:t>downcolor</w:t>
-            </w:r>
-            <w:proofErr w:type="spellEnd"/>
-          </w:p>
-        </w:tc>
-        <w:tc>
-          <w:tcPr>
-            <w:tcW w:w="2430" w:type="dxa"/>
-          </w:tcPr>
-          <w:p>
-            <w:pPr>
-              <w:cnfStyle w:val="000000000000" w:firstRow="0" w:lastRow="0" w:firstColumn="0" w:lastColumn="0" w:oddVBand="0" w:evenVBand="0" w:oddHBand="0" w:evenHBand="0" w:firstRowFirstColumn="0" w:firstRowLastColumn="0" w:lastRowFirstColumn="0" w:lastRowLastColumn="0"/>
-            </w:pPr>
-            <w:r>
-              <w:t>A string color or color in hexadecimal format to set the color of the down arrow ex: red , #FF0000</w:t>
-            </w:r>
-          </w:p>
-        </w:tc>
-        <w:tc>
-          <w:tcPr>
-            <w:tcW w:w="1620" w:type="dxa"/>
-          </w:tcPr>
-          <w:p>
-            <w:pPr>
-              <w:cnfStyle w:val="000000000000" w:firstRow="0" w:lastRow="0" w:firstColumn="0" w:lastColumn="0" w:oddVBand="0" w:evenVBand="0" w:oddHBand="0" w:evenHBand="0" w:firstRowFirstColumn="0" w:firstRowLastColumn="0" w:lastRowFirstColumn="0" w:lastRowLastColumn="0"/>
-            </w:pPr>
-            <w:r>
-              <w:t>red</w:t>
-            </w:r>
-          </w:p>
-        </w:tc>
-        <w:tc>
-          <w:tcPr>
-            <w:tcW w:w="3325" w:type="dxa"/>
-          </w:tcPr>
-          <w:p>
-            <w:pPr>
-              <w:cnfStyle w:val="000000000000" w:firstRow="0" w:lastRow="0" w:firstColumn="0" w:lastColumn="0" w:oddVBand="0" w:evenVBand="0" w:oddHBand="0" w:evenHBand="0" w:firstRowFirstColumn="0" w:firstRowLastColumn="0" w:lastRowFirstColumn="0" w:lastRowLastColumn="0"/>
-            </w:pPr>
-          </w:p>
-        </w:tc>
-      </w:tr>
-      <w:tr>
-        <w:trPr>
-          <w:cnfStyle w:val="000000100000" w:firstRow="0" w:lastRow="0" w:firstColumn="0" w:lastColumn="0" w:oddVBand="0" w:evenVBand="0" w:oddHBand="1" w:evenHBand="0" w:firstRowFirstColumn="0" w:firstRowLastColumn="0" w:lastRowFirstColumn="0" w:lastRowLastColumn="0"/>
-        </w:trPr>
-        <w:tc>
-          <w:tcPr>
-            <w:cnfStyle w:val="001000000000" w:firstRow="0" w:lastRow="0" w:firstColumn="1" w:lastColumn="0" w:oddVBand="0" w:evenVBand="0" w:oddHBand="0" w:evenHBand="0" w:firstRowFirstColumn="0" w:firstRowLastColumn="0" w:lastRowFirstColumn="0" w:lastRowLastColumn="0"/>
-            <w:tcW w:w="1975" w:type="dxa"/>
-          </w:tcPr>
-          <w:p>
-            <w:r>
-              <w:t>hint</w:t>
-            </w:r>
-          </w:p>
-        </w:tc>
-        <w:tc>
-          <w:tcPr>
-            <w:tcW w:w="2430" w:type="dxa"/>
-          </w:tcPr>
-          <w:p>
-            <w:pPr>
-              <w:cnfStyle w:val="000000100000" w:firstRow="0" w:lastRow="0" w:firstColumn="0" w:lastColumn="0" w:oddVBand="0" w:evenVBand="0" w:oddHBand="1" w:evenHBand="0" w:firstRowFirstColumn="0" w:firstRowLastColumn="0" w:lastRowFirstColumn="0" w:lastRowLastColumn="0"/>
-            </w:pPr>
-            <w:r>
-              <w:t>Text value , valid html content, reference to a scope variable</w:t>
-            </w:r>
-          </w:p>
-        </w:tc>
-        <w:tc>
-          <w:tcPr>
-            <w:tcW w:w="1620" w:type="dxa"/>
-          </w:tcPr>
-          <w:p>
-            <w:pPr>
-              <w:cnfStyle w:val="000000100000" w:firstRow="0" w:lastRow="0" w:firstColumn="0" w:lastColumn="0" w:oddVBand="0" w:evenVBand="0" w:oddHBand="1" w:evenHBand="0" w:firstRowFirstColumn="0" w:firstRowLastColumn="0" w:lastRowFirstColumn="0" w:lastRowLastColumn="0"/>
-            </w:pPr>
-            <w:r>
-              <w:t>No default value</w:t>
-            </w:r>
-          </w:p>
-        </w:tc>
-        <w:tc>
-          <w:tcPr>
-            <w:tcW w:w="3325" w:type="dxa"/>
-          </w:tcPr>
-          <w:p>
-            <w:pPr>
-              <w:cnfStyle w:val="000000100000" w:firstRow="0" w:lastRow="0" w:firstColumn="0" w:lastColumn="0" w:oddVBand="0" w:evenVBand="0" w:oddHBand="1" w:evenHBand="0" w:firstRowFirstColumn="0" w:firstRowLastColumn="0" w:lastRowFirstColumn="0" w:lastRowLastColumn="0"/>
-            </w:pPr>
-            <w:r>
-              <w:t xml:space="preserve">Display a small </w:t>
-            </w:r>
-            <w:r>
-              <w:t>exclamation mark</w:t>
-            </w:r>
-            <w:r>
-              <w:t xml:space="preserve"> on the left of the control and when the user hover a hint popover will be shown.</w:t>
-            </w:r>
-          </w:p>
-        </w:tc>
-      </w:tr>
-      <w:tr>
-        <w:tc>
-          <w:tcPr>
-            <w:cnfStyle w:val="001000000000" w:firstRow="0" w:lastRow="0" w:firstColumn="1" w:lastColumn="0" w:oddVBand="0" w:evenVBand="0" w:oddHBand="0" w:evenHBand="0" w:firstRowFirstColumn="0" w:firstRowLastColumn="0" w:lastRowFirstColumn="0" w:lastRowLastColumn="0"/>
-            <w:tcW w:w="1975" w:type="dxa"/>
-          </w:tcPr>
-          <w:p>
-            <w:proofErr w:type="spellStart"/>
-            <w:r>
-              <w:t>onvaluechanged</w:t>
-            </w:r>
-            <w:proofErr w:type="spellEnd"/>
-          </w:p>
-        </w:tc>
-        <w:tc>
-          <w:tcPr>
-            <w:tcW w:w="2430" w:type="dxa"/>
-          </w:tcPr>
-          <w:p>
-            <w:pPr>
-              <w:cnfStyle w:val="000000000000" w:firstRow="0" w:lastRow="0" w:firstColumn="0" w:lastColumn="0" w:oddVBand="0" w:evenVBand="0" w:oddHBand="0" w:evenHBand="0" w:firstRowFirstColumn="0" w:firstRowLastColumn="0" w:lastRowFirstColumn="0" w:lastRowLastColumn="0"/>
-            </w:pPr>
-            <w:r>
-              <w:t>=function()</w:t>
-            </w:r>
-          </w:p>
-        </w:tc>
-        <w:tc>
-          <w:tcPr>
-            <w:tcW w:w="1620" w:type="dxa"/>
-          </w:tcPr>
-          <w:p>
-            <w:pPr>
-              <w:cnfStyle w:val="000000000000" w:firstRow="0" w:lastRow="0" w:firstColumn="0" w:lastColumn="0" w:oddVBand="0" w:evenVBand="0" w:oddHBand="0" w:evenHBand="0" w:firstRowFirstColumn="0" w:firstRowLastColumn="0" w:lastRowFirstColumn="0" w:lastRowLastColumn="0"/>
-            </w:pPr>
-          </w:p>
-        </w:tc>
-        <w:tc>
-          <w:tcPr>
-            <w:tcW w:w="3325" w:type="dxa"/>
-          </w:tcPr>
-          <w:p>
-            <w:pPr>
-              <w:cnfStyle w:val="000000000000" w:firstRow="0" w:lastRow="0" w:firstColumn="0" w:lastColumn="0" w:oddVBand="0" w:evenVBand="0" w:oddHBand="0" w:evenHBand="0" w:firstRowFirstColumn="0" w:firstRowLastColumn="0" w:lastRowFirstColumn="0" w:lastRowLastColumn="0"/>
-            </w:pPr>
-          </w:p>
-        </w:tc>
-      </w:tr>
-      <w:tr>
-        <w:trPr>
-          <w:cnfStyle w:val="000000100000" w:firstRow="0" w:lastRow="0" w:firstColumn="0" w:lastColumn="0" w:oddVBand="0" w:evenVBand="0" w:oddHBand="1" w:evenHBand="0" w:firstRowFirstColumn="0" w:firstRowLastColumn="0" w:lastRowFirstColumn="0" w:lastRowLastColumn="0"/>
-        </w:trPr>
-        <w:tc>
-          <w:tcPr>
-            <w:cnfStyle w:val="001000000000" w:firstRow="0" w:lastRow="0" w:firstColumn="1" w:lastColumn="0" w:oddVBand="0" w:evenVBand="0" w:oddHBand="0" w:evenHBand="0" w:firstRowFirstColumn="0" w:firstRowLastColumn="0" w:lastRowFirstColumn="0" w:lastRowLastColumn="0"/>
-            <w:tcW w:w="1975" w:type="dxa"/>
-          </w:tcPr>
-          <w:p>
-            <w:proofErr w:type="spellStart"/>
-            <w:r>
-              <w:t>isrequired</w:t>
-            </w:r>
-            <w:proofErr w:type="spellEnd"/>
-          </w:p>
-        </w:tc>
-        <w:tc>
-          <w:tcPr>
-            <w:tcW w:w="2430" w:type="dxa"/>
-          </w:tcPr>
-          <w:p>
-            <w:pPr>
-              <w:cnfStyle w:val="000000100000" w:firstRow="0" w:lastRow="0" w:firstColumn="0" w:lastColumn="0" w:oddVBand="0" w:evenVBand="0" w:oddHBand="1" w:evenHBand="0" w:firstRowFirstColumn="0" w:firstRowLastColumn="0" w:lastRowFirstColumn="0" w:lastRowLastColumn="0"/>
-            </w:pPr>
-          </w:p>
-        </w:tc>
-        <w:tc>
-          <w:tcPr>
-            <w:tcW w:w="1620" w:type="dxa"/>
-          </w:tcPr>
-          <w:p>
-            <w:pPr>
-              <w:cnfStyle w:val="000000100000" w:firstRow="0" w:lastRow="0" w:firstColumn="0" w:lastColumn="0" w:oddVBand="0" w:evenVBand="0" w:oddHBand="1" w:evenHBand="0" w:firstRowFirstColumn="0" w:firstRowLastColumn="0" w:lastRowFirstColumn="0" w:lastRowLastColumn="0"/>
-            </w:pPr>
-            <w:r>
-              <w:t>false</w:t>
-            </w:r>
-          </w:p>
-        </w:tc>
-        <w:tc>
-          <w:tcPr>
-            <w:tcW w:w="3325" w:type="dxa"/>
-          </w:tcPr>
-          <w:p>
-            <w:pPr>
-              <w:cnfStyle w:val="000000100000" w:firstRow="0" w:lastRow="0" w:firstColumn="0" w:lastColumn="0" w:oddVBand="0" w:evenVBand="0" w:oddHBand="1" w:evenHBand="0" w:firstRowFirstColumn="0" w:firstRowLastColumn="0" w:lastRowFirstColumn="0" w:lastRowLastColumn="0"/>
-            </w:pPr>
-          </w:p>
-        </w:tc>
-      </w:tr>
-      <w:tr>
-        <w:tc>
-          <w:tcPr>
-            <w:cnfStyle w:val="001000000000" w:firstRow="0" w:lastRow="0" w:firstColumn="1" w:lastColumn="0" w:oddVBand="0" w:evenVBand="0" w:oddHBand="0" w:evenHBand="0" w:firstRowFirstColumn="0" w:firstRowLastColumn="0" w:lastRowFirstColumn="0" w:lastRowLastColumn="0"/>
-            <w:tcW w:w="1975" w:type="dxa"/>
-          </w:tcPr>
-          <w:p>
-            <w:proofErr w:type="spellStart"/>
-            <w:r>
-              <w:t>customvalidate</w:t>
-            </w:r>
-            <w:proofErr w:type="spellEnd"/>
-          </w:p>
-        </w:tc>
-        <w:tc>
-          <w:tcPr>
-            <w:tcW w:w="2430" w:type="dxa"/>
-          </w:tcPr>
-          <w:p>
-            <w:pPr>
-              <w:cnfStyle w:val="000000000000" w:firstRow="0" w:lastRow="0" w:firstColumn="0" w:lastColumn="0" w:oddVBand="0" w:evenVBand="0" w:oddHBand="0" w:evenHBand="0" w:firstRowFirstColumn="0" w:firstRowLastColumn="0" w:lastRowFirstColumn="0" w:lastRowLastColumn="0"/>
-            </w:pPr>
-            <w:r>
-              <w:t>=function()</w:t>
-            </w:r>
-          </w:p>
-          <w:p>
-            <w:pPr>
-              <w:cnfStyle w:val="000000000000" w:firstRow="0" w:lastRow="0" w:firstColumn="0" w:lastColumn="0" w:oddVBand="0" w:evenVBand="0" w:oddHBand="0" w:evenHBand="0" w:firstRowFirstColumn="0" w:firstRowLastColumn="0" w:lastRowFirstColumn="0" w:lastRowLastColumn="0"/>
-            </w:pPr>
-            <w:r>
-              <w:t>Used for custom validation. Should return true or false</w:t>
-            </w:r>
-          </w:p>
-        </w:tc>
-        <w:tc>
-          <w:tcPr>
-            <w:tcW w:w="1620" w:type="dxa"/>
-          </w:tcPr>
-          <w:p>
-            <w:pPr>
-              <w:cnfStyle w:val="000000000000" w:firstRow="0" w:lastRow="0" w:firstColumn="0" w:lastColumn="0" w:oddVBand="0" w:evenVBand="0" w:oddHBand="0" w:evenHBand="0" w:firstRowFirstColumn="0" w:firstRowLastColumn="0" w:lastRowFirstColumn="0" w:lastRowLastColumn="0"/>
-            </w:pPr>
-          </w:p>
-        </w:tc>
-        <w:tc>
-          <w:tcPr>
-            <w:tcW w:w="3325" w:type="dxa"/>
-          </w:tcPr>
-          <w:p>
-            <w:pPr>
-              <w:cnfStyle w:val="000000000000" w:firstRow="0" w:lastRow="0" w:firstColumn="0" w:lastColumn="0" w:oddVBand="0" w:evenVBand="0" w:oddHBand="0" w:evenHBand="0" w:firstRowFirstColumn="0" w:firstRowLastColumn="0" w:lastRowFirstColumn="0" w:lastRowLastColumn="0"/>
-            </w:pPr>
+            <w:r>
+              <w:t>Display a small exclamation mark on the left of the control and when the user hover a hint popover will be shown.</w:t>
+            </w:r>
           </w:p>
         </w:tc>
       </w:tr>
     </w:tbl>
-    <w:p>
-      <w:pPr>
-        <w:rPr>
-          <w:rFonts w:ascii="Consolas" w:hAnsi="Consolas" w:cs="Consolas"/>
-          <w:color w:val="0000FF"/>
-          <w:sz w:val="19"/>
-          <w:szCs w:val="19"/>
-        </w:rPr>
-      </w:pPr>
-    </w:p>
-    <w:p/>
-    <w:p>
-      <w:r>
-        <w:lastRenderedPageBreak/>
-        <w:t xml:space="preserve">Ex:  </w:t>
-      </w:r>
-      <w:r>
-        <w:rPr>
-          <w:rFonts w:ascii="Consolas" w:hAnsi="Consolas" w:cs="Consolas"/>
-          <w:color w:val="0000FF"/>
-          <w:sz w:val="19"/>
-          <w:szCs w:val="19"/>
-          <w:highlight w:val="white"/>
-        </w:rPr>
-        <w:t>&lt;</w:t>
-      </w:r>
-      <w:proofErr w:type="spellStart"/>
-      <w:r>
-        <w:rPr>
-          <w:rFonts w:ascii="Consolas" w:hAnsi="Consolas" w:cs="Consolas"/>
-          <w:color w:val="800000"/>
-          <w:sz w:val="19"/>
-          <w:szCs w:val="19"/>
-          <w:highlight w:val="white"/>
-        </w:rPr>
-        <w:t>vr</w:t>
-      </w:r>
-      <w:proofErr w:type="spellEnd"/>
-      <w:r>
-        <w:rPr>
-          <w:rFonts w:ascii="Consolas" w:hAnsi="Consolas" w:cs="Consolas"/>
-          <w:color w:val="800000"/>
-          <w:sz w:val="19"/>
-          <w:szCs w:val="19"/>
-          <w:highlight w:val="white"/>
-        </w:rPr>
-        <w:t>-numeric</w:t>
-      </w:r>
-      <w:r>
-        <w:rPr>
-          <w:rFonts w:ascii="Consolas" w:hAnsi="Consolas" w:cs="Consolas"/>
-          <w:color w:val="000000"/>
-          <w:sz w:val="19"/>
-          <w:szCs w:val="19"/>
-          <w:highlight w:val="white"/>
-        </w:rPr>
-        <w:t xml:space="preserve"> </w:t>
-      </w:r>
-      <w:r>
-        <w:rPr>
-          <w:rFonts w:ascii="Consolas" w:hAnsi="Consolas" w:cs="Consolas"/>
-          <w:color w:val="FF0000"/>
-          <w:sz w:val="19"/>
-          <w:szCs w:val="19"/>
-          <w:highlight w:val="white"/>
-        </w:rPr>
-        <w:t>value</w:t>
-      </w:r>
-      <w:r>
-        <w:rPr>
-          <w:rFonts w:ascii="Consolas" w:hAnsi="Consolas" w:cs="Consolas"/>
-          <w:color w:val="0000FF"/>
-          <w:sz w:val="19"/>
-          <w:szCs w:val="19"/>
-          <w:highlight w:val="white"/>
-        </w:rPr>
-        <w:t>="20"</w:t>
-      </w:r>
-      <w:r>
-        <w:rPr>
-          <w:rFonts w:ascii="Consolas" w:hAnsi="Consolas" w:cs="Consolas"/>
-          <w:color w:val="000000"/>
-          <w:sz w:val="19"/>
-          <w:szCs w:val="19"/>
-          <w:highlight w:val="white"/>
-        </w:rPr>
-        <w:t xml:space="preserve"> </w:t>
-      </w:r>
-      <w:proofErr w:type="spellStart"/>
-      <w:r>
-        <w:rPr>
-          <w:rFonts w:ascii="Consolas" w:hAnsi="Consolas" w:cs="Consolas"/>
-          <w:color w:val="FF0000"/>
-          <w:sz w:val="19"/>
-          <w:szCs w:val="19"/>
-          <w:highlight w:val="white"/>
-        </w:rPr>
-        <w:t>minvalue</w:t>
-      </w:r>
-      <w:proofErr w:type="spellEnd"/>
-      <w:r>
-        <w:rPr>
-          <w:rFonts w:ascii="Consolas" w:hAnsi="Consolas" w:cs="Consolas"/>
-          <w:color w:val="0000FF"/>
-          <w:sz w:val="19"/>
-          <w:szCs w:val="19"/>
-          <w:highlight w:val="white"/>
-        </w:rPr>
-        <w:t>="0"</w:t>
-      </w:r>
-      <w:r>
-        <w:rPr>
-          <w:rFonts w:ascii="Consolas" w:hAnsi="Consolas" w:cs="Consolas"/>
-          <w:color w:val="000000"/>
-          <w:sz w:val="19"/>
-          <w:szCs w:val="19"/>
-          <w:highlight w:val="white"/>
-        </w:rPr>
-        <w:t xml:space="preserve"> </w:t>
-      </w:r>
-      <w:proofErr w:type="spellStart"/>
-      <w:r>
-        <w:rPr>
-          <w:rFonts w:ascii="Consolas" w:hAnsi="Consolas" w:cs="Consolas"/>
-          <w:color w:val="FF0000"/>
-          <w:sz w:val="19"/>
-          <w:szCs w:val="19"/>
-          <w:highlight w:val="white"/>
-        </w:rPr>
-        <w:t>maxvalue</w:t>
-      </w:r>
-      <w:proofErr w:type="spellEnd"/>
-      <w:r>
-        <w:rPr>
-          <w:rFonts w:ascii="Consolas" w:hAnsi="Consolas" w:cs="Consolas"/>
-          <w:color w:val="0000FF"/>
-          <w:sz w:val="19"/>
-          <w:szCs w:val="19"/>
-          <w:highlight w:val="white"/>
-        </w:rPr>
-        <w:t>="25"</w:t>
-      </w:r>
-      <w:r>
-        <w:rPr>
-          <w:rFonts w:ascii="Consolas" w:hAnsi="Consolas" w:cs="Consolas"/>
-          <w:color w:val="000000"/>
-          <w:sz w:val="19"/>
-          <w:szCs w:val="19"/>
-          <w:highlight w:val="white"/>
-        </w:rPr>
-        <w:t xml:space="preserve"> </w:t>
-      </w:r>
-      <w:proofErr w:type="spellStart"/>
-      <w:r>
-        <w:rPr>
-          <w:rFonts w:ascii="Consolas" w:hAnsi="Consolas" w:cs="Consolas"/>
-          <w:color w:val="FF0000"/>
-          <w:sz w:val="19"/>
-          <w:szCs w:val="19"/>
-          <w:highlight w:val="white"/>
-        </w:rPr>
-        <w:t>stepvalue</w:t>
-      </w:r>
-      <w:proofErr w:type="spellEnd"/>
-      <w:r>
-        <w:rPr>
-          <w:rFonts w:ascii="Consolas" w:hAnsi="Consolas" w:cs="Consolas"/>
-          <w:color w:val="0000FF"/>
-          <w:sz w:val="19"/>
-          <w:szCs w:val="19"/>
-          <w:highlight w:val="white"/>
-        </w:rPr>
-        <w:t>="5</w:t>
-      </w:r>
-      <w:proofErr w:type="gramStart"/>
-      <w:r>
-        <w:rPr>
-          <w:rFonts w:ascii="Consolas" w:hAnsi="Consolas" w:cs="Consolas"/>
-          <w:color w:val="0000FF"/>
-          <w:sz w:val="19"/>
-          <w:szCs w:val="19"/>
-          <w:highlight w:val="white"/>
-        </w:rPr>
-        <w:t>"</w:t>
-      </w:r>
-      <w:r>
-        <w:rPr>
-          <w:rFonts w:ascii="Consolas" w:hAnsi="Consolas" w:cs="Consolas"/>
-          <w:color w:val="000000"/>
-          <w:sz w:val="19"/>
-          <w:szCs w:val="19"/>
-          <w:highlight w:val="white"/>
-        </w:rPr>
-        <w:t xml:space="preserve">  </w:t>
-      </w:r>
-      <w:proofErr w:type="spellStart"/>
-      <w:r>
-        <w:rPr>
-          <w:rFonts w:ascii="Consolas" w:hAnsi="Consolas" w:cs="Consolas"/>
-          <w:color w:val="FF0000"/>
-          <w:sz w:val="19"/>
-          <w:szCs w:val="19"/>
-          <w:highlight w:val="white"/>
-        </w:rPr>
-        <w:t>downcolor</w:t>
-      </w:r>
-      <w:proofErr w:type="spellEnd"/>
-      <w:proofErr w:type="gramEnd"/>
-      <w:r>
-        <w:rPr>
-          <w:rFonts w:ascii="Consolas" w:hAnsi="Consolas" w:cs="Consolas"/>
-          <w:color w:val="0000FF"/>
-          <w:sz w:val="19"/>
-          <w:szCs w:val="19"/>
-          <w:highlight w:val="white"/>
-        </w:rPr>
-        <w:t>="gre</w:t>
-      </w:r>
-      <w:r>
-        <w:rPr>
-          <w:rFonts w:ascii="Consolas" w:hAnsi="Consolas" w:cs="Consolas"/>
-          <w:color w:val="0000FF"/>
-          <w:sz w:val="19"/>
-          <w:szCs w:val="19"/>
-          <w:highlight w:val="white"/>
-        </w:rPr>
-        <w:t>en</w:t>
-      </w:r>
-      <w:r>
-        <w:rPr>
-          <w:rFonts w:ascii="Consolas" w:hAnsi="Consolas" w:cs="Consolas"/>
-          <w:color w:val="0000FF"/>
-          <w:sz w:val="19"/>
-          <w:szCs w:val="19"/>
-          <w:highlight w:val="white"/>
-        </w:rPr>
-        <w:t xml:space="preserve">" </w:t>
-      </w:r>
-      <w:proofErr w:type="spellStart"/>
-      <w:r>
-        <w:rPr>
-          <w:rFonts w:ascii="Consolas" w:hAnsi="Consolas" w:cs="Consolas"/>
-          <w:color w:val="FF0000"/>
-          <w:sz w:val="19"/>
-          <w:szCs w:val="19"/>
-          <w:highlight w:val="white"/>
-        </w:rPr>
-        <w:t>upcolor</w:t>
-      </w:r>
-      <w:proofErr w:type="spellEnd"/>
-      <w:r>
-        <w:rPr>
-          <w:rFonts w:ascii="Consolas" w:hAnsi="Consolas" w:cs="Consolas"/>
-          <w:color w:val="0000FF"/>
-          <w:sz w:val="19"/>
-          <w:szCs w:val="19"/>
-          <w:highlight w:val="white"/>
-        </w:rPr>
-        <w:t>="red"</w:t>
-      </w:r>
-      <w:r>
-        <w:rPr>
-          <w:rFonts w:ascii="Consolas" w:hAnsi="Consolas" w:cs="Consolas"/>
-          <w:color w:val="000000"/>
-          <w:sz w:val="19"/>
-          <w:szCs w:val="19"/>
-          <w:highlight w:val="white"/>
-        </w:rPr>
-        <w:t xml:space="preserve">  </w:t>
-      </w:r>
-      <w:r>
-        <w:rPr>
-          <w:rFonts w:ascii="Consolas" w:hAnsi="Consolas" w:cs="Consolas"/>
-          <w:color w:val="FF0000"/>
-          <w:sz w:val="19"/>
-          <w:szCs w:val="19"/>
-          <w:highlight w:val="white"/>
-        </w:rPr>
-        <w:t>unit</w:t>
-      </w:r>
-      <w:r>
-        <w:rPr>
-          <w:rFonts w:ascii="Consolas" w:hAnsi="Consolas" w:cs="Consolas"/>
-          <w:color w:val="0000FF"/>
-          <w:sz w:val="19"/>
-          <w:szCs w:val="19"/>
-          <w:highlight w:val="white"/>
-        </w:rPr>
-        <w:t>="$"</w:t>
-      </w:r>
-      <w:r>
-        <w:rPr>
-          <w:rFonts w:ascii="Consolas" w:hAnsi="Consolas" w:cs="Consolas"/>
-          <w:color w:val="000000"/>
-          <w:sz w:val="19"/>
-          <w:szCs w:val="19"/>
-          <w:highlight w:val="white"/>
-        </w:rPr>
-        <w:t xml:space="preserve"> </w:t>
-      </w:r>
-      <w:proofErr w:type="spellStart"/>
-      <w:r>
-        <w:rPr>
-          <w:rFonts w:ascii="Consolas" w:hAnsi="Consolas" w:cs="Consolas"/>
-          <w:color w:val="FF0000"/>
-          <w:sz w:val="19"/>
-          <w:szCs w:val="19"/>
-          <w:highlight w:val="white"/>
-        </w:rPr>
-        <w:t>isrequired</w:t>
-      </w:r>
-      <w:proofErr w:type="spellEnd"/>
-      <w:r>
-        <w:rPr>
-          <w:rFonts w:ascii="Consolas" w:hAnsi="Consolas" w:cs="Consolas"/>
-          <w:color w:val="0000FF"/>
-          <w:sz w:val="19"/>
-          <w:szCs w:val="19"/>
-          <w:highlight w:val="white"/>
-        </w:rPr>
-        <w:t>&gt;</w:t>
-      </w:r>
-    </w:p>
     <w:p/>
     <w:p>
       <w:pPr>
         <w:pStyle w:val="Heading2"/>
       </w:pPr>
-      <w:bookmarkStart w:id="8" w:name="_Toc428878794"/>
+      <w:bookmarkStart w:id="8" w:name="_Toc428878795"/>
       <w:proofErr w:type="spellStart"/>
       <w:proofErr w:type="gramStart"/>
       <w:r>
@@ -6010,10 +6295,7 @@
       </w:r>
       <w:proofErr w:type="spellEnd"/>
       <w:r>
-        <w:t>-</w:t>
-      </w:r>
-      <w:r>
-        <w:t>switch</w:t>
+        <w:t>-button</w:t>
       </w:r>
       <w:bookmarkEnd w:id="8"/>
       <w:proofErr w:type="gramEnd"/>
@@ -6096,7 +6378,7 @@
           </w:tcPr>
           <w:p>
             <w:r>
-              <w:t>Label</w:t>
+              <w:t>type</w:t>
             </w:r>
           </w:p>
         </w:tc>
@@ -6109,7 +6391,7 @@
               <w:cnfStyle w:val="000000100000" w:firstRow="0" w:lastRow="0" w:firstColumn="0" w:lastColumn="0" w:oddVBand="0" w:evenVBand="0" w:oddHBand="1" w:evenHBand="0" w:firstRowFirstColumn="0" w:firstRowLastColumn="0" w:lastRowFirstColumn="0" w:lastRowLastColumn="0"/>
             </w:pPr>
             <w:r>
-              <w:t>The display text</w:t>
+              <w:t>Add, Edit, Delete, Save, Cancel, Clear, Print, Export</w:t>
             </w:r>
           </w:p>
         </w:tc>
@@ -6141,9 +6423,11 @@
             <w:tcW w:w="1975" w:type="dxa"/>
           </w:tcPr>
           <w:p>
-            <w:r>
-              <w:t>value</w:t>
-            </w:r>
+            <w:proofErr w:type="spellStart"/>
+            <w:r>
+              <w:t>onclick</w:t>
+            </w:r>
+            <w:proofErr w:type="spellEnd"/>
           </w:p>
         </w:tc>
         <w:tc>
@@ -6155,8 +6439,37 @@
               <w:cnfStyle w:val="000000000000" w:firstRow="0" w:lastRow="0" w:firstColumn="0" w:lastColumn="0" w:oddVBand="0" w:evenVBand="0" w:oddHBand="0" w:evenHBand="0" w:firstRowFirstColumn="0" w:firstRowLastColumn="0" w:lastRowFirstColumn="0" w:lastRowLastColumn="0"/>
             </w:pPr>
             <w:r>
-              <w:t>True/false</w:t>
-            </w:r>
+              <w:t>=</w:t>
+            </w:r>
+            <w:proofErr w:type="gramStart"/>
+            <w:r>
+              <w:t>function(</w:t>
+            </w:r>
+            <w:proofErr w:type="gramEnd"/>
+            <w:r>
+              <w:t>).</w:t>
+            </w:r>
+          </w:p>
+          <w:p>
+            <w:pPr>
+              <w:cnfStyle w:val="000000000000" w:firstRow="0" w:lastRow="0" w:firstColumn="0" w:lastColumn="0" w:oddVBand="0" w:evenVBand="0" w:oddHBand="0" w:evenHBand="0" w:firstRowFirstColumn="0" w:firstRowLastColumn="0" w:lastRowFirstColumn="0" w:lastRowLastColumn="0"/>
+            </w:pPr>
+            <w:r>
+              <w:t xml:space="preserve">This function should return a promise in case it is calling a </w:t>
+            </w:r>
+            <w:proofErr w:type="spellStart"/>
+            <w:r>
+              <w:t>WebAPI</w:t>
+            </w:r>
+            <w:proofErr w:type="spellEnd"/>
+            <w:r>
+              <w:t xml:space="preserve">. This way the button shows a loader until the response is returned from the </w:t>
+            </w:r>
+            <w:proofErr w:type="spellStart"/>
+            <w:r>
+              <w:t>WebAPI</w:t>
+            </w:r>
+            <w:proofErr w:type="spellEnd"/>
           </w:p>
         </w:tc>
         <w:tc>
@@ -6192,7 +6505,7 @@
           <w:p>
             <w:proofErr w:type="spellStart"/>
             <w:r>
-              <w:t>onvaluechanged</w:t>
+              <w:t>formname</w:t>
             </w:r>
             <w:proofErr w:type="spellEnd"/>
           </w:p>
@@ -6206,7 +6519,7 @@
               <w:cnfStyle w:val="000000100000" w:firstRow="0" w:lastRow="0" w:firstColumn="0" w:lastColumn="0" w:oddVBand="0" w:evenVBand="0" w:oddHBand="1" w:evenHBand="0" w:firstRowFirstColumn="0" w:firstRowLastColumn="0" w:lastRowFirstColumn="0" w:lastRowLastColumn="0"/>
             </w:pPr>
             <w:r>
-              <w:t>=function()</w:t>
+              <w:t>The name of the form to validate before enabling the button</w:t>
             </w:r>
           </w:p>
         </w:tc>
@@ -6228,58 +6541,6 @@
             <w:pPr>
               <w:cnfStyle w:val="000000100000" w:firstRow="0" w:lastRow="0" w:firstColumn="0" w:lastColumn="0" w:oddVBand="0" w:evenVBand="0" w:oddHBand="1" w:evenHBand="0" w:firstRowFirstColumn="0" w:firstRowLastColumn="0" w:lastRowFirstColumn="0" w:lastRowLastColumn="0"/>
             </w:pPr>
-          </w:p>
-        </w:tc>
-      </w:tr>
-      <w:tr>
-        <w:tc>
-          <w:tcPr>
-            <w:cnfStyle w:val="001000000000" w:firstRow="0" w:lastRow="0" w:firstColumn="1" w:lastColumn="0" w:oddVBand="0" w:evenVBand="0" w:oddHBand="0" w:evenHBand="0" w:firstRowFirstColumn="0" w:firstRowLastColumn="0" w:lastRowFirstColumn="0" w:lastRowLastColumn="0"/>
-            <w:tcW w:w="1975" w:type="dxa"/>
-          </w:tcPr>
-          <w:p>
-            <w:r>
-              <w:t>hint</w:t>
-            </w:r>
-          </w:p>
-        </w:tc>
-        <w:tc>
-          <w:tcPr>
-            <w:tcW w:w="2430" w:type="dxa"/>
-          </w:tcPr>
-          <w:p>
-            <w:pPr>
-              <w:cnfStyle w:val="000000000000" w:firstRow="0" w:lastRow="0" w:firstColumn="0" w:lastColumn="0" w:oddVBand="0" w:evenVBand="0" w:oddHBand="0" w:evenHBand="0" w:firstRowFirstColumn="0" w:firstRowLastColumn="0" w:lastRowFirstColumn="0" w:lastRowLastColumn="0"/>
-            </w:pPr>
-            <w:r>
-              <w:t>Text value , valid html content, reference to a scope variable</w:t>
-            </w:r>
-          </w:p>
-        </w:tc>
-        <w:tc>
-          <w:tcPr>
-            <w:tcW w:w="1620" w:type="dxa"/>
-          </w:tcPr>
-          <w:p>
-            <w:pPr>
-              <w:cnfStyle w:val="000000000000" w:firstRow="0" w:lastRow="0" w:firstColumn="0" w:lastColumn="0" w:oddVBand="0" w:evenVBand="0" w:oddHBand="0" w:evenHBand="0" w:firstRowFirstColumn="0" w:firstRowLastColumn="0" w:lastRowFirstColumn="0" w:lastRowLastColumn="0"/>
-            </w:pPr>
-            <w:r>
-              <w:t>No default value</w:t>
-            </w:r>
-          </w:p>
-        </w:tc>
-        <w:tc>
-          <w:tcPr>
-            <w:tcW w:w="3325" w:type="dxa"/>
-          </w:tcPr>
-          <w:p>
-            <w:pPr>
-              <w:cnfStyle w:val="000000000000" w:firstRow="0" w:lastRow="0" w:firstColumn="0" w:lastColumn="0" w:oddVBand="0" w:evenVBand="0" w:oddHBand="0" w:evenHBand="0" w:firstRowFirstColumn="0" w:firstRowLastColumn="0" w:lastRowFirstColumn="0" w:lastRowLastColumn="0"/>
-            </w:pPr>
-            <w:r>
-              <w:t>Display a small exclamation mark on the left of the control and when the user hover a hint popover will be shown.</w:t>
-            </w:r>
           </w:p>
         </w:tc>
       </w:tr>
@@ -6289,276 +6550,13 @@
       <w:pPr>
         <w:pStyle w:val="Heading2"/>
       </w:pPr>
-      <w:bookmarkStart w:id="9" w:name="_Toc428878795"/>
+      <w:bookmarkStart w:id="9" w:name="_Toc428878796"/>
       <w:proofErr w:type="spellStart"/>
       <w:proofErr w:type="gramStart"/>
       <w:r>
-        <w:t>vr</w:t>
-      </w:r>
-      <w:proofErr w:type="spellEnd"/>
-      <w:r>
-        <w:t>-button</w:t>
+        <w:t>vr-actionbar</w:t>
       </w:r>
       <w:bookmarkEnd w:id="9"/>
-      <w:proofErr w:type="gramEnd"/>
-    </w:p>
-    <w:tbl>
-      <w:tblPr>
-        <w:tblStyle w:val="GridTable4-Accent5"/>
-        <w:tblW w:w="0" w:type="auto"/>
-        <w:tblLook w:val="04A0" w:firstRow="1" w:lastRow="0" w:firstColumn="1" w:lastColumn="0" w:noHBand="0" w:noVBand="1"/>
-      </w:tblPr>
-      <w:tblGrid>
-        <w:gridCol w:w="1975"/>
-        <w:gridCol w:w="2430"/>
-        <w:gridCol w:w="1620"/>
-        <w:gridCol w:w="3325"/>
-      </w:tblGrid>
-      <w:tr>
-        <w:trPr>
-          <w:cnfStyle w:val="100000000000" w:firstRow="1" w:lastRow="0" w:firstColumn="0" w:lastColumn="0" w:oddVBand="0" w:evenVBand="0" w:oddHBand="0" w:evenHBand="0" w:firstRowFirstColumn="0" w:firstRowLastColumn="0" w:lastRowFirstColumn="0" w:lastRowLastColumn="0"/>
-        </w:trPr>
-        <w:tc>
-          <w:tcPr>
-            <w:cnfStyle w:val="001000000000" w:firstRow="0" w:lastRow="0" w:firstColumn="1" w:lastColumn="0" w:oddVBand="0" w:evenVBand="0" w:oddHBand="0" w:evenHBand="0" w:firstRowFirstColumn="0" w:firstRowLastColumn="0" w:lastRowFirstColumn="0" w:lastRowLastColumn="0"/>
-            <w:tcW w:w="1975" w:type="dxa"/>
-          </w:tcPr>
-          <w:p>
-            <w:r>
-              <w:t>Name</w:t>
-            </w:r>
-          </w:p>
-        </w:tc>
-        <w:tc>
-          <w:tcPr>
-            <w:tcW w:w="2430" w:type="dxa"/>
-          </w:tcPr>
-          <w:p>
-            <w:pPr>
-              <w:cnfStyle w:val="100000000000" w:firstRow="1" w:lastRow="0" w:firstColumn="0" w:lastColumn="0" w:oddVBand="0" w:evenVBand="0" w:oddHBand="0" w:evenHBand="0" w:firstRowFirstColumn="0" w:firstRowLastColumn="0" w:lastRowFirstColumn="0" w:lastRowLastColumn="0"/>
-            </w:pPr>
-            <w:r>
-              <w:t>Description</w:t>
-            </w:r>
-          </w:p>
-        </w:tc>
-        <w:tc>
-          <w:tcPr>
-            <w:tcW w:w="1620" w:type="dxa"/>
-          </w:tcPr>
-          <w:p>
-            <w:pPr>
-              <w:cnfStyle w:val="100000000000" w:firstRow="1" w:lastRow="0" w:firstColumn="0" w:lastColumn="0" w:oddVBand="0" w:evenVBand="0" w:oddHBand="0" w:evenHBand="0" w:firstRowFirstColumn="0" w:firstRowLastColumn="0" w:lastRowFirstColumn="0" w:lastRowLastColumn="0"/>
-            </w:pPr>
-            <w:r>
-              <w:t>Default Value</w:t>
-            </w:r>
-          </w:p>
-        </w:tc>
-        <w:tc>
-          <w:tcPr>
-            <w:tcW w:w="3325" w:type="dxa"/>
-          </w:tcPr>
-          <w:p>
-            <w:pPr>
-              <w:cnfStyle w:val="100000000000" w:firstRow="1" w:lastRow="0" w:firstColumn="0" w:lastColumn="0" w:oddVBand="0" w:evenVBand="0" w:oddHBand="0" w:evenHBand="0" w:firstRowFirstColumn="0" w:firstRowLastColumn="0" w:lastRowFirstColumn="0" w:lastRowLastColumn="0"/>
-            </w:pPr>
-            <w:r>
-              <w:t>Notes</w:t>
-            </w:r>
-          </w:p>
-        </w:tc>
-      </w:tr>
-      <w:tr>
-        <w:trPr>
-          <w:cnfStyle w:val="000000100000" w:firstRow="0" w:lastRow="0" w:firstColumn="0" w:lastColumn="0" w:oddVBand="0" w:evenVBand="0" w:oddHBand="1" w:evenHBand="0" w:firstRowFirstColumn="0" w:firstRowLastColumn="0" w:lastRowFirstColumn="0" w:lastRowLastColumn="0"/>
-        </w:trPr>
-        <w:tc>
-          <w:tcPr>
-            <w:cnfStyle w:val="001000000000" w:firstRow="0" w:lastRow="0" w:firstColumn="1" w:lastColumn="0" w:oddVBand="0" w:evenVBand="0" w:oddHBand="0" w:evenHBand="0" w:firstRowFirstColumn="0" w:firstRowLastColumn="0" w:lastRowFirstColumn="0" w:lastRowLastColumn="0"/>
-            <w:tcW w:w="1975" w:type="dxa"/>
-          </w:tcPr>
-          <w:p>
-            <w:r>
-              <w:t>type</w:t>
-            </w:r>
-          </w:p>
-        </w:tc>
-        <w:tc>
-          <w:tcPr>
-            <w:tcW w:w="2430" w:type="dxa"/>
-          </w:tcPr>
-          <w:p>
-            <w:pPr>
-              <w:cnfStyle w:val="000000100000" w:firstRow="0" w:lastRow="0" w:firstColumn="0" w:lastColumn="0" w:oddVBand="0" w:evenVBand="0" w:oddHBand="1" w:evenHBand="0" w:firstRowFirstColumn="0" w:firstRowLastColumn="0" w:lastRowFirstColumn="0" w:lastRowLastColumn="0"/>
-            </w:pPr>
-            <w:r>
-              <w:t>Add, Edit, Delete, Save, Cancel, Clear, Print, Export</w:t>
-            </w:r>
-          </w:p>
-        </w:tc>
-        <w:tc>
-          <w:tcPr>
-            <w:tcW w:w="1620" w:type="dxa"/>
-          </w:tcPr>
-          <w:p>
-            <w:pPr>
-              <w:cnfStyle w:val="000000100000" w:firstRow="0" w:lastRow="0" w:firstColumn="0" w:lastColumn="0" w:oddVBand="0" w:evenVBand="0" w:oddHBand="1" w:evenHBand="0" w:firstRowFirstColumn="0" w:firstRowLastColumn="0" w:lastRowFirstColumn="0" w:lastRowLastColumn="0"/>
-            </w:pPr>
-          </w:p>
-        </w:tc>
-        <w:tc>
-          <w:tcPr>
-            <w:tcW w:w="3325" w:type="dxa"/>
-          </w:tcPr>
-          <w:p>
-            <w:pPr>
-              <w:cnfStyle w:val="000000100000" w:firstRow="0" w:lastRow="0" w:firstColumn="0" w:lastColumn="0" w:oddVBand="0" w:evenVBand="0" w:oddHBand="1" w:evenHBand="0" w:firstRowFirstColumn="0" w:firstRowLastColumn="0" w:lastRowFirstColumn="0" w:lastRowLastColumn="0"/>
-            </w:pPr>
-          </w:p>
-        </w:tc>
-      </w:tr>
-      <w:tr>
-        <w:tc>
-          <w:tcPr>
-            <w:cnfStyle w:val="001000000000" w:firstRow="0" w:lastRow="0" w:firstColumn="1" w:lastColumn="0" w:oddVBand="0" w:evenVBand="0" w:oddHBand="0" w:evenHBand="0" w:firstRowFirstColumn="0" w:firstRowLastColumn="0" w:lastRowFirstColumn="0" w:lastRowLastColumn="0"/>
-            <w:tcW w:w="1975" w:type="dxa"/>
-          </w:tcPr>
-          <w:p>
-            <w:proofErr w:type="spellStart"/>
-            <w:r>
-              <w:t>onclick</w:t>
-            </w:r>
-            <w:proofErr w:type="spellEnd"/>
-          </w:p>
-        </w:tc>
-        <w:tc>
-          <w:tcPr>
-            <w:tcW w:w="2430" w:type="dxa"/>
-          </w:tcPr>
-          <w:p>
-            <w:pPr>
-              <w:cnfStyle w:val="000000000000" w:firstRow="0" w:lastRow="0" w:firstColumn="0" w:lastColumn="0" w:oddVBand="0" w:evenVBand="0" w:oddHBand="0" w:evenHBand="0" w:firstRowFirstColumn="0" w:firstRowLastColumn="0" w:lastRowFirstColumn="0" w:lastRowLastColumn="0"/>
-            </w:pPr>
-            <w:r>
-              <w:t>=</w:t>
-            </w:r>
-            <w:proofErr w:type="gramStart"/>
-            <w:r>
-              <w:t>function(</w:t>
-            </w:r>
-            <w:proofErr w:type="gramEnd"/>
-            <w:r>
-              <w:t>).</w:t>
-            </w:r>
-          </w:p>
-          <w:p>
-            <w:pPr>
-              <w:cnfStyle w:val="000000000000" w:firstRow="0" w:lastRow="0" w:firstColumn="0" w:lastColumn="0" w:oddVBand="0" w:evenVBand="0" w:oddHBand="0" w:evenHBand="0" w:firstRowFirstColumn="0" w:firstRowLastColumn="0" w:lastRowFirstColumn="0" w:lastRowLastColumn="0"/>
-            </w:pPr>
-            <w:r>
-              <w:t xml:space="preserve">This function should return a promise in case it is calling a </w:t>
-            </w:r>
-            <w:proofErr w:type="spellStart"/>
-            <w:r>
-              <w:t>WebAPI</w:t>
-            </w:r>
-            <w:proofErr w:type="spellEnd"/>
-            <w:r>
-              <w:t xml:space="preserve">. This way the button shows a loader until the response is returned from the </w:t>
-            </w:r>
-            <w:proofErr w:type="spellStart"/>
-            <w:r>
-              <w:t>WebAPI</w:t>
-            </w:r>
-            <w:proofErr w:type="spellEnd"/>
-          </w:p>
-        </w:tc>
-        <w:tc>
-          <w:tcPr>
-            <w:tcW w:w="1620" w:type="dxa"/>
-          </w:tcPr>
-          <w:p>
-            <w:pPr>
-              <w:cnfStyle w:val="000000000000" w:firstRow="0" w:lastRow="0" w:firstColumn="0" w:lastColumn="0" w:oddVBand="0" w:evenVBand="0" w:oddHBand="0" w:evenHBand="0" w:firstRowFirstColumn="0" w:firstRowLastColumn="0" w:lastRowFirstColumn="0" w:lastRowLastColumn="0"/>
-            </w:pPr>
-          </w:p>
-        </w:tc>
-        <w:tc>
-          <w:tcPr>
-            <w:tcW w:w="3325" w:type="dxa"/>
-          </w:tcPr>
-          <w:p>
-            <w:pPr>
-              <w:cnfStyle w:val="000000000000" w:firstRow="0" w:lastRow="0" w:firstColumn="0" w:lastColumn="0" w:oddVBand="0" w:evenVBand="0" w:oddHBand="0" w:evenHBand="0" w:firstRowFirstColumn="0" w:firstRowLastColumn="0" w:lastRowFirstColumn="0" w:lastRowLastColumn="0"/>
-            </w:pPr>
-          </w:p>
-        </w:tc>
-      </w:tr>
-      <w:tr>
-        <w:trPr>
-          <w:cnfStyle w:val="000000100000" w:firstRow="0" w:lastRow="0" w:firstColumn="0" w:lastColumn="0" w:oddVBand="0" w:evenVBand="0" w:oddHBand="1" w:evenHBand="0" w:firstRowFirstColumn="0" w:firstRowLastColumn="0" w:lastRowFirstColumn="0" w:lastRowLastColumn="0"/>
-        </w:trPr>
-        <w:tc>
-          <w:tcPr>
-            <w:cnfStyle w:val="001000000000" w:firstRow="0" w:lastRow="0" w:firstColumn="1" w:lastColumn="0" w:oddVBand="0" w:evenVBand="0" w:oddHBand="0" w:evenHBand="0" w:firstRowFirstColumn="0" w:firstRowLastColumn="0" w:lastRowFirstColumn="0" w:lastRowLastColumn="0"/>
-            <w:tcW w:w="1975" w:type="dxa"/>
-          </w:tcPr>
-          <w:p>
-            <w:proofErr w:type="spellStart"/>
-            <w:r>
-              <w:t>formname</w:t>
-            </w:r>
-            <w:proofErr w:type="spellEnd"/>
-          </w:p>
-        </w:tc>
-        <w:tc>
-          <w:tcPr>
-            <w:tcW w:w="2430" w:type="dxa"/>
-          </w:tcPr>
-          <w:p>
-            <w:pPr>
-              <w:cnfStyle w:val="000000100000" w:firstRow="0" w:lastRow="0" w:firstColumn="0" w:lastColumn="0" w:oddVBand="0" w:evenVBand="0" w:oddHBand="1" w:evenHBand="0" w:firstRowFirstColumn="0" w:firstRowLastColumn="0" w:lastRowFirstColumn="0" w:lastRowLastColumn="0"/>
-            </w:pPr>
-            <w:r>
-              <w:t>The name of the form to validate before enabling the button</w:t>
-            </w:r>
-          </w:p>
-        </w:tc>
-        <w:tc>
-          <w:tcPr>
-            <w:tcW w:w="1620" w:type="dxa"/>
-          </w:tcPr>
-          <w:p>
-            <w:pPr>
-              <w:cnfStyle w:val="000000100000" w:firstRow="0" w:lastRow="0" w:firstColumn="0" w:lastColumn="0" w:oddVBand="0" w:evenVBand="0" w:oddHBand="1" w:evenHBand="0" w:firstRowFirstColumn="0" w:firstRowLastColumn="0" w:lastRowFirstColumn="0" w:lastRowLastColumn="0"/>
-            </w:pPr>
-          </w:p>
-        </w:tc>
-        <w:tc>
-          <w:tcPr>
-            <w:tcW w:w="3325" w:type="dxa"/>
-          </w:tcPr>
-          <w:p>
-            <w:pPr>
-              <w:cnfStyle w:val="000000100000" w:firstRow="0" w:lastRow="0" w:firstColumn="0" w:lastColumn="0" w:oddVBand="0" w:evenVBand="0" w:oddHBand="1" w:evenHBand="0" w:firstRowFirstColumn="0" w:firstRowLastColumn="0" w:lastRowFirstColumn="0" w:lastRowLastColumn="0"/>
-            </w:pPr>
-          </w:p>
-        </w:tc>
-      </w:tr>
-    </w:tbl>
-    <w:p/>
-    <w:p>
-      <w:pPr>
-        <w:pStyle w:val="Heading2"/>
-      </w:pPr>
-      <w:bookmarkStart w:id="10" w:name="_Toc428878796"/>
-      <w:proofErr w:type="spellStart"/>
-      <w:proofErr w:type="gramStart"/>
-      <w:r>
-        <w:t>vr-actionbar</w:t>
-      </w:r>
-      <w:bookmarkEnd w:id="10"/>
       <w:proofErr w:type="spellEnd"/>
       <w:proofErr w:type="gramEnd"/>
     </w:p>
@@ -6809,7 +6807,7 @@
       <w:pPr>
         <w:pStyle w:val="Heading2"/>
       </w:pPr>
-      <w:bookmarkStart w:id="11" w:name="_Toc428878797"/>
+      <w:bookmarkStart w:id="10" w:name="_Toc428878797"/>
       <w:proofErr w:type="spellStart"/>
       <w:proofErr w:type="gramStart"/>
       <w:r>
@@ -6819,14 +6817,14 @@
       <w:r>
         <w:t>-panel</w:t>
       </w:r>
-      <w:bookmarkEnd w:id="11"/>
+      <w:bookmarkEnd w:id="10"/>
       <w:proofErr w:type="gramEnd"/>
     </w:p>
     <w:p>
       <w:pPr>
         <w:pStyle w:val="Heading2"/>
       </w:pPr>
-      <w:bookmarkStart w:id="12" w:name="_Toc428878798"/>
+      <w:bookmarkStart w:id="11" w:name="_Toc428878798"/>
       <w:proofErr w:type="spellStart"/>
       <w:proofErr w:type="gramStart"/>
       <w:r>
@@ -6836,7 +6834,7 @@
       <w:r>
         <w:t>-section</w:t>
       </w:r>
-      <w:bookmarkEnd w:id="12"/>
+      <w:bookmarkEnd w:id="11"/>
       <w:proofErr w:type="gramEnd"/>
     </w:p>
     <w:tbl>
@@ -6968,13 +6966,13 @@
       <w:pPr>
         <w:pStyle w:val="Heading2"/>
       </w:pPr>
-      <w:bookmarkStart w:id="13" w:name="_Toc428878799"/>
+      <w:bookmarkStart w:id="12" w:name="_Toc428878799"/>
       <w:proofErr w:type="spellStart"/>
       <w:proofErr w:type="gramStart"/>
       <w:r>
         <w:t>vr-fieldset</w:t>
       </w:r>
-      <w:bookmarkEnd w:id="13"/>
+      <w:bookmarkEnd w:id="12"/>
       <w:proofErr w:type="spellEnd"/>
       <w:proofErr w:type="gramEnd"/>
     </w:p>
@@ -7112,7 +7110,7 @@
       <w:pPr>
         <w:pStyle w:val="Heading2"/>
       </w:pPr>
-      <w:bookmarkStart w:id="14" w:name="_Toc428878800"/>
+      <w:bookmarkStart w:id="13" w:name="_Toc428878800"/>
       <w:proofErr w:type="spellStart"/>
       <w:proofErr w:type="gramStart"/>
       <w:r>
@@ -7126,7 +7124,7 @@
       <w:r>
         <w:t xml:space="preserve"> preview-image</w:t>
       </w:r>
-      <w:bookmarkEnd w:id="14"/>
+      <w:bookmarkEnd w:id="13"/>
     </w:p>
     <w:tbl>
       <w:tblPr>
@@ -7694,7 +7692,7 @@
       <w:pPr>
         <w:pStyle w:val="Heading2"/>
       </w:pPr>
-      <w:bookmarkStart w:id="15" w:name="_Toc428878801"/>
+      <w:bookmarkStart w:id="14" w:name="_Toc428878801"/>
       <w:proofErr w:type="spellStart"/>
       <w:proofErr w:type="gramStart"/>
       <w:r>
@@ -7704,7 +7702,7 @@
       <w:r>
         <w:t>-row</w:t>
       </w:r>
-      <w:bookmarkEnd w:id="15"/>
+      <w:bookmarkEnd w:id="14"/>
       <w:proofErr w:type="gramEnd"/>
     </w:p>
     <w:p/>
@@ -7712,7 +7710,7 @@
       <w:pPr>
         <w:pStyle w:val="Heading2"/>
       </w:pPr>
-      <w:bookmarkStart w:id="16" w:name="_Toc428878802"/>
+      <w:bookmarkStart w:id="15" w:name="_Toc428878802"/>
       <w:proofErr w:type="spellStart"/>
       <w:proofErr w:type="gramStart"/>
       <w:r>
@@ -7722,7 +7720,7 @@
       <w:r>
         <w:t>-columns</w:t>
       </w:r>
-      <w:bookmarkEnd w:id="16"/>
+      <w:bookmarkEnd w:id="15"/>
       <w:proofErr w:type="gramEnd"/>
     </w:p>
     <w:tbl>
@@ -7856,7 +7854,7 @@
       <w:pPr>
         <w:pStyle w:val="Heading2"/>
       </w:pPr>
-      <w:bookmarkStart w:id="17" w:name="_Toc428878803"/>
+      <w:bookmarkStart w:id="16" w:name="_Toc428878803"/>
       <w:proofErr w:type="spellStart"/>
       <w:proofErr w:type="gramStart"/>
       <w:r>
@@ -7868,7 +7866,7 @@
       <w:r>
         <w:t>grid</w:t>
       </w:r>
-      <w:bookmarkEnd w:id="17"/>
+      <w:bookmarkEnd w:id="16"/>
       <w:proofErr w:type="spellEnd"/>
       <w:proofErr w:type="gramEnd"/>
     </w:p>
@@ -8495,6 +8493,136 @@
             <w:pPr>
               <w:cnfStyle w:val="000000000000" w:firstRow="0" w:lastRow="0" w:firstColumn="0" w:lastColumn="0" w:oddVBand="0" w:evenVBand="0" w:oddHBand="0" w:evenHBand="0" w:firstRowFirstColumn="0" w:firstRowLastColumn="0" w:lastRowFirstColumn="0" w:lastRowLastColumn="0"/>
             </w:pPr>
+          </w:p>
+        </w:tc>
+        <w:tc>
+          <w:tcPr>
+            <w:tcW w:w="990" w:type="dxa"/>
+          </w:tcPr>
+          <w:p>
+            <w:pPr>
+              <w:cnfStyle w:val="000000000000" w:firstRow="0" w:lastRow="0" w:firstColumn="0" w:lastColumn="0" w:oddVBand="0" w:evenVBand="0" w:oddHBand="0" w:evenHBand="0" w:firstRowFirstColumn="0" w:firstRowLastColumn="0" w:lastRowFirstColumn="0" w:lastRowLastColumn="0"/>
+            </w:pPr>
+          </w:p>
+        </w:tc>
+        <w:tc>
+          <w:tcPr>
+            <w:tcW w:w="985" w:type="dxa"/>
+          </w:tcPr>
+          <w:p>
+            <w:pPr>
+              <w:cnfStyle w:val="000000000000" w:firstRow="0" w:lastRow="0" w:firstColumn="0" w:lastColumn="0" w:oddVBand="0" w:evenVBand="0" w:oddHBand="0" w:evenHBand="0" w:firstRowFirstColumn="0" w:firstRowLastColumn="0" w:lastRowFirstColumn="0" w:lastRowLastColumn="0"/>
+            </w:pPr>
+          </w:p>
+        </w:tc>
+      </w:tr>
+      <w:tr>
+        <w:trPr>
+          <w:cnfStyle w:val="000000100000" w:firstRow="0" w:lastRow="0" w:firstColumn="0" w:lastColumn="0" w:oddVBand="0" w:evenVBand="0" w:oddHBand="1" w:evenHBand="0" w:firstRowFirstColumn="0" w:firstRowLastColumn="0" w:lastRowFirstColumn="0" w:lastRowLastColumn="0"/>
+        </w:trPr>
+        <w:tc>
+          <w:tcPr>
+            <w:cnfStyle w:val="001000000000" w:firstRow="0" w:lastRow="0" w:firstColumn="1" w:lastColumn="0" w:oddVBand="0" w:evenVBand="0" w:oddHBand="0" w:evenHBand="0" w:firstRowFirstColumn="0" w:firstRowLastColumn="0" w:lastRowFirstColumn="0" w:lastRowLastColumn="0"/>
+            <w:tcW w:w="1705" w:type="dxa"/>
+          </w:tcPr>
+          <w:p>
+            <w:pPr>
+              <w:rPr>
+                <w:rFonts w:ascii="Consolas" w:hAnsi="Consolas" w:cs="Consolas"/>
+                <w:color w:val="000000"/>
+                <w:sz w:val="19"/>
+                <w:szCs w:val="19"/>
+                <w:highlight w:val="white"/>
+              </w:rPr>
+            </w:pPr>
+            <w:proofErr w:type="spellStart"/>
+            <w:r>
+              <w:rPr>
+                <w:rFonts w:ascii="Consolas" w:hAnsi="Consolas" w:cs="Consolas"/>
+                <w:color w:val="000000"/>
+                <w:sz w:val="19"/>
+                <w:szCs w:val="19"/>
+              </w:rPr>
+              <w:t>hidepaginginfo</w:t>
+            </w:r>
+            <w:proofErr w:type="spellEnd"/>
+          </w:p>
+        </w:tc>
+        <w:tc>
+          <w:tcPr>
+            <w:tcW w:w="5670" w:type="dxa"/>
+          </w:tcPr>
+          <w:p>
+            <w:pPr>
+              <w:cnfStyle w:val="000000100000" w:firstRow="0" w:lastRow="0" w:firstColumn="0" w:lastColumn="0" w:oddVBand="0" w:evenVBand="0" w:oddHBand="1" w:evenHBand="0" w:firstRowFirstColumn="0" w:firstRowLastColumn="0" w:lastRowFirstColumn="0" w:lastRowLastColumn="0"/>
+            </w:pPr>
+            <w:r>
+              <w:t xml:space="preserve">Hide footer in infinite scroll data grid </w:t>
+            </w:r>
+          </w:p>
+        </w:tc>
+        <w:tc>
+          <w:tcPr>
+            <w:tcW w:w="990" w:type="dxa"/>
+          </w:tcPr>
+          <w:p>
+            <w:pPr>
+              <w:cnfStyle w:val="000000100000" w:firstRow="0" w:lastRow="0" w:firstColumn="0" w:lastColumn="0" w:oddVBand="0" w:evenVBand="0" w:oddHBand="1" w:evenHBand="0" w:firstRowFirstColumn="0" w:firstRowLastColumn="0" w:lastRowFirstColumn="0" w:lastRowLastColumn="0"/>
+            </w:pPr>
+          </w:p>
+        </w:tc>
+        <w:tc>
+          <w:tcPr>
+            <w:tcW w:w="985" w:type="dxa"/>
+          </w:tcPr>
+          <w:p>
+            <w:pPr>
+              <w:cnfStyle w:val="000000100000" w:firstRow="0" w:lastRow="0" w:firstColumn="0" w:lastColumn="0" w:oddVBand="0" w:evenVBand="0" w:oddHBand="1" w:evenHBand="0" w:firstRowFirstColumn="0" w:firstRowLastColumn="0" w:lastRowFirstColumn="0" w:lastRowLastColumn="0"/>
+            </w:pPr>
+          </w:p>
+        </w:tc>
+      </w:tr>
+      <w:tr>
+        <w:tc>
+          <w:tcPr>
+            <w:cnfStyle w:val="001000000000" w:firstRow="0" w:lastRow="0" w:firstColumn="1" w:lastColumn="0" w:oddVBand="0" w:evenVBand="0" w:oddHBand="0" w:evenHBand="0" w:firstRowFirstColumn="0" w:firstRowLastColumn="0" w:lastRowFirstColumn="0" w:lastRowLastColumn="0"/>
+            <w:tcW w:w="1705" w:type="dxa"/>
+          </w:tcPr>
+          <w:p>
+            <w:pPr>
+              <w:rPr>
+                <w:rFonts w:ascii="Consolas" w:hAnsi="Consolas" w:cs="Consolas"/>
+                <w:color w:val="000000"/>
+                <w:sz w:val="19"/>
+                <w:szCs w:val="19"/>
+              </w:rPr>
+            </w:pPr>
+            <w:proofErr w:type="spellStart"/>
+            <w:r>
+              <w:rPr>
+                <w:rFonts w:ascii="Consolas" w:hAnsi="Consolas" w:cs="Consolas"/>
+                <w:color w:val="000000"/>
+                <w:sz w:val="19"/>
+                <w:szCs w:val="19"/>
+              </w:rPr>
+              <w:t>hidegridmenu</w:t>
+            </w:r>
+            <w:proofErr w:type="spellEnd"/>
+          </w:p>
+        </w:tc>
+        <w:tc>
+          <w:tcPr>
+            <w:tcW w:w="5670" w:type="dxa"/>
+          </w:tcPr>
+          <w:p>
+            <w:pPr>
+              <w:cnfStyle w:val="000000000000" w:firstRow="0" w:lastRow="0" w:firstColumn="0" w:lastColumn="0" w:oddVBand="0" w:evenVBand="0" w:oddHBand="0" w:evenHBand="0" w:firstRowFirstColumn="0" w:firstRowLastColumn="0" w:lastRowFirstColumn="0" w:lastRowLastColumn="0"/>
+            </w:pPr>
+            <w:r>
+              <w:t>Hide grid menu on left section</w:t>
+            </w:r>
+            <w:bookmarkStart w:id="17" w:name="_GoBack"/>
+            <w:bookmarkEnd w:id="17"/>
           </w:p>
         </w:tc>
         <w:tc>
@@ -9956,6 +10084,7 @@
             </w:r>
             <w:proofErr w:type="spellStart"/>
             <w:r>
+              <w:lastRenderedPageBreak/>
               <w:t>itemAdded</w:t>
             </w:r>
             <w:proofErr w:type="spellEnd"/>
@@ -11476,7 +11605,6 @@
       <w:bookmarkStart w:id="21" w:name="_Toc428878807"/>
       <w:proofErr w:type="spellStart"/>
       <w:r>
-        <w:lastRenderedPageBreak/>
         <w:t>Vr</w:t>
       </w:r>
       <w:proofErr w:type="spellEnd"/>
@@ -12956,6 +13084,7 @@
                 <w:szCs w:val="19"/>
                 <w:highlight w:val="white"/>
               </w:rPr>
+              <w:lastRenderedPageBreak/>
               <w:t>showInformation</w:t>
             </w:r>
             <w:proofErr w:type="spellEnd"/>
@@ -13069,7 +13198,6 @@
                 <w:szCs w:val="19"/>
                 <w:highlight w:val="white"/>
               </w:rPr>
-              <w:lastRenderedPageBreak/>
               <w:t>showError</w:t>
             </w:r>
             <w:proofErr w:type="spellEnd"/>
@@ -14211,6 +14339,7 @@
                 <w:szCs w:val="19"/>
                 <w:highlight w:val="white"/>
               </w:rPr>
+              <w:lastRenderedPageBreak/>
               <w:t>parameters</w:t>
             </w:r>
             <w:proofErr w:type="gramEnd"/>
@@ -14343,7 +14472,6 @@
                 <w:szCs w:val="19"/>
                 <w:highlight w:val="white"/>
               </w:rPr>
-              <w:lastRenderedPageBreak/>
               <w:t>useModalTemplate</w:t>
             </w:r>
             <w:proofErr w:type="spellEnd"/>
@@ -16832,7 +16960,7 @@
 </file>
 
 <file path=customXml/itemProps1.xml><?xml version="1.0" encoding="utf-8"?>
-<ds:datastoreItem xmlns:ds="http://schemas.openxmlformats.org/officeDocument/2006/customXml" ds:itemID="{B9BC8EFA-59E8-4428-997C-8BF5E7FA4520}">
+<ds:datastoreItem xmlns:ds="http://schemas.openxmlformats.org/officeDocument/2006/customXml" ds:itemID="{7B967CEC-BAB2-446E-BC8F-A3597F1CAE83}">
   <ds:schemaRefs>
     <ds:schemaRef ds:uri="http://schemas.openxmlformats.org/officeDocument/2006/bibliography"/>
   </ds:schemaRefs>

</xml_diff>

<commit_message>
Add filter editor to document
git-tfs-id: [http://developmentvlan:8585/tfs/vanrise.collection]$/;C26897
</commit_message>
<xml_diff>
--- a/TOneV2/Documents/Vanrise Directives.docx
+++ b/TOneV2/Documents/Vanrise Directives.docx
@@ -5137,6 +5137,7 @@
         </w:rPr>
         <w:t xml:space="preserve">, </w:t>
       </w:r>
+      <w:proofErr w:type="spellStart"/>
       <w:r>
         <w:rPr>
           <w:rFonts w:ascii="Consolas" w:hAnsi="Consolas" w:cs="Consolas"/>
@@ -5144,7 +5145,17 @@
           <w:sz w:val="19"/>
           <w:szCs w:val="19"/>
         </w:rPr>
-        <w:t>csv).</w:t>
+        <w:t>csv</w:t>
+      </w:r>
+      <w:proofErr w:type="spellEnd"/>
+      <w:r>
+        <w:rPr>
+          <w:rFonts w:ascii="Consolas" w:hAnsi="Consolas" w:cs="Consolas"/>
+          <w:color w:val="0000FF"/>
+          <w:sz w:val="19"/>
+          <w:szCs w:val="19"/>
+        </w:rPr>
+        <w:t>).</w:t>
       </w:r>
     </w:p>
     <w:p>
@@ -6874,10 +6885,7 @@
       </w:r>
       <w:proofErr w:type="spellEnd"/>
       <w:r>
-        <w:t>-</w:t>
-      </w:r>
-      <w:r>
-        <w:t>icon</w:t>
+        <w:t>-icon</w:t>
       </w:r>
       <w:proofErr w:type="gramEnd"/>
     </w:p>
@@ -6960,7 +6968,10 @@
           <w:p>
             <w:proofErr w:type="spellStart"/>
             <w:r>
-              <w:t>icontype</w:t>
+              <w:t>I</w:t>
+            </w:r>
+            <w:r>
+              <w:t>contype</w:t>
             </w:r>
             <w:proofErr w:type="spellEnd"/>
           </w:p>
@@ -6997,12 +7008,7 @@
               <w:cnfStyle w:val="000000100000" w:firstRow="0" w:lastRow="0" w:firstColumn="0" w:lastColumn="0" w:oddVBand="0" w:evenVBand="0" w:oddHBand="1" w:evenHBand="0" w:firstRowFirstColumn="0" w:firstRowLastColumn="0" w:lastRowFirstColumn="0" w:lastRowLastColumn="0"/>
             </w:pPr>
             <w:r>
-              <w:t>Display an icon to the appropria</w:t>
-            </w:r>
-            <w:bookmarkStart w:id="9" w:name="_GoBack"/>
-            <w:bookmarkEnd w:id="9"/>
-            <w:r>
-              <w:t>te value.</w:t>
+              <w:t>Display an icon to the appropriate value.</w:t>
             </w:r>
           </w:p>
         </w:tc>
@@ -7013,13 +7019,403 @@
       <w:pPr>
         <w:pStyle w:val="Heading2"/>
       </w:pPr>
-      <w:bookmarkStart w:id="10" w:name="_Toc428878796"/>
       <w:proofErr w:type="spellStart"/>
       <w:proofErr w:type="gramStart"/>
       <w:r>
+        <w:t>vr-filtereditor</w:t>
+      </w:r>
+      <w:proofErr w:type="spellEnd"/>
+      <w:proofErr w:type="gramEnd"/>
+    </w:p>
+    <w:tbl>
+      <w:tblPr>
+        <w:tblStyle w:val="GridTable4-Accent5"/>
+        <w:tblW w:w="0" w:type="auto"/>
+        <w:tblLook w:val="04A0" w:firstRow="1" w:lastRow="0" w:firstColumn="1" w:lastColumn="0" w:noHBand="0" w:noVBand="1"/>
+      </w:tblPr>
+      <w:tblGrid>
+        <w:gridCol w:w="1975"/>
+        <w:gridCol w:w="2430"/>
+        <w:gridCol w:w="1620"/>
+        <w:gridCol w:w="3325"/>
+      </w:tblGrid>
+      <w:tr>
+        <w:trPr>
+          <w:cnfStyle w:val="100000000000" w:firstRow="1" w:lastRow="0" w:firstColumn="0" w:lastColumn="0" w:oddVBand="0" w:evenVBand="0" w:oddHBand="0" w:evenHBand="0" w:firstRowFirstColumn="0" w:firstRowLastColumn="0" w:lastRowFirstColumn="0" w:lastRowLastColumn="0"/>
+        </w:trPr>
+        <w:tc>
+          <w:tcPr>
+            <w:cnfStyle w:val="001000000000" w:firstRow="0" w:lastRow="0" w:firstColumn="1" w:lastColumn="0" w:oddVBand="0" w:evenVBand="0" w:oddHBand="0" w:evenHBand="0" w:firstRowFirstColumn="0" w:firstRowLastColumn="0" w:lastRowFirstColumn="0" w:lastRowLastColumn="0"/>
+            <w:tcW w:w="1975" w:type="dxa"/>
+          </w:tcPr>
+          <w:p>
+            <w:r>
+              <w:t>Name</w:t>
+            </w:r>
+          </w:p>
+        </w:tc>
+        <w:tc>
+          <w:tcPr>
+            <w:tcW w:w="2430" w:type="dxa"/>
+          </w:tcPr>
+          <w:p>
+            <w:pPr>
+              <w:cnfStyle w:val="100000000000" w:firstRow="1" w:lastRow="0" w:firstColumn="0" w:lastColumn="0" w:oddVBand="0" w:evenVBand="0" w:oddHBand="0" w:evenHBand="0" w:firstRowFirstColumn="0" w:firstRowLastColumn="0" w:lastRowFirstColumn="0" w:lastRowLastColumn="0"/>
+            </w:pPr>
+            <w:r>
+              <w:t>Description</w:t>
+            </w:r>
+          </w:p>
+        </w:tc>
+        <w:tc>
+          <w:tcPr>
+            <w:tcW w:w="1620" w:type="dxa"/>
+          </w:tcPr>
+          <w:p>
+            <w:pPr>
+              <w:cnfStyle w:val="100000000000" w:firstRow="1" w:lastRow="0" w:firstColumn="0" w:lastColumn="0" w:oddVBand="0" w:evenVBand="0" w:oddHBand="0" w:evenHBand="0" w:firstRowFirstColumn="0" w:firstRowLastColumn="0" w:lastRowFirstColumn="0" w:lastRowLastColumn="0"/>
+            </w:pPr>
+            <w:r>
+              <w:t>Default Value</w:t>
+            </w:r>
+          </w:p>
+        </w:tc>
+        <w:tc>
+          <w:tcPr>
+            <w:tcW w:w="3325" w:type="dxa"/>
+          </w:tcPr>
+          <w:p>
+            <w:pPr>
+              <w:cnfStyle w:val="100000000000" w:firstRow="1" w:lastRow="0" w:firstColumn="0" w:lastColumn="0" w:oddVBand="0" w:evenVBand="0" w:oddHBand="0" w:evenHBand="0" w:firstRowFirstColumn="0" w:firstRowLastColumn="0" w:lastRowFirstColumn="0" w:lastRowLastColumn="0"/>
+            </w:pPr>
+            <w:r>
+              <w:t>Notes</w:t>
+            </w:r>
+          </w:p>
+        </w:tc>
+      </w:tr>
+      <w:tr>
+        <w:trPr>
+          <w:cnfStyle w:val="000000100000" w:firstRow="0" w:lastRow="0" w:firstColumn="0" w:lastColumn="0" w:oddVBand="0" w:evenVBand="0" w:oddHBand="1" w:evenHBand="0" w:firstRowFirstColumn="0" w:firstRowLastColumn="0" w:lastRowFirstColumn="0" w:lastRowLastColumn="0"/>
+        </w:trPr>
+        <w:tc>
+          <w:tcPr>
+            <w:cnfStyle w:val="001000000000" w:firstRow="0" w:lastRow="0" w:firstColumn="1" w:lastColumn="0" w:oddVBand="0" w:evenVBand="0" w:oddHBand="0" w:evenHBand="0" w:firstRowFirstColumn="0" w:firstRowLastColumn="0" w:lastRowFirstColumn="0" w:lastRowLastColumn="0"/>
+            <w:tcW w:w="1975" w:type="dxa"/>
+          </w:tcPr>
+          <w:p>
+            <w:r>
+              <w:t>filters</w:t>
+            </w:r>
+          </w:p>
+        </w:tc>
+        <w:tc>
+          <w:tcPr>
+            <w:tcW w:w="2430" w:type="dxa"/>
+          </w:tcPr>
+          <w:p>
+            <w:pPr>
+              <w:cnfStyle w:val="000000100000" w:firstRow="0" w:lastRow="0" w:firstColumn="0" w:lastColumn="0" w:oddVBand="0" w:evenVBand="0" w:oddHBand="1" w:evenHBand="0" w:firstRowFirstColumn="0" w:firstRowLastColumn="0" w:lastRowFirstColumn="0" w:lastRowLastColumn="0"/>
+            </w:pPr>
+            <w:r>
+              <w:t>Array of</w:t>
+            </w:r>
+            <w:r>
+              <w:t xml:space="preserve"> filter.</w:t>
+            </w:r>
+          </w:p>
+        </w:tc>
+        <w:tc>
+          <w:tcPr>
+            <w:tcW w:w="1620" w:type="dxa"/>
+          </w:tcPr>
+          <w:p>
+            <w:pPr>
+              <w:cnfStyle w:val="000000100000" w:firstRow="0" w:lastRow="0" w:firstColumn="0" w:lastColumn="0" w:oddVBand="0" w:evenVBand="0" w:oddHBand="1" w:evenHBand="0" w:firstRowFirstColumn="0" w:firstRowLastColumn="0" w:lastRowFirstColumn="0" w:lastRowLastColumn="0"/>
+            </w:pPr>
+          </w:p>
+        </w:tc>
+        <w:tc>
+          <w:tcPr>
+            <w:tcW w:w="3325" w:type="dxa"/>
+          </w:tcPr>
+          <w:p>
+            <w:pPr>
+              <w:cnfStyle w:val="000000100000" w:firstRow="0" w:lastRow="0" w:firstColumn="0" w:lastColumn="0" w:oddVBand="0" w:evenVBand="0" w:oddHBand="1" w:evenHBand="0" w:firstRowFirstColumn="0" w:firstRowLastColumn="0" w:lastRowFirstColumn="0" w:lastRowLastColumn="0"/>
+              <w:rPr>
+                <w:b/>
+                <w:bCs/>
+              </w:rPr>
+            </w:pPr>
+            <w:r>
+              <w:rPr>
+                <w:b/>
+                <w:bCs/>
+              </w:rPr>
+              <w:t>Filter object Properties:</w:t>
+            </w:r>
+          </w:p>
+          <w:p>
+            <w:pPr>
+              <w:cnfStyle w:val="000000100000" w:firstRow="0" w:lastRow="0" w:firstColumn="0" w:lastColumn="0" w:oddVBand="0" w:evenVBand="0" w:oddHBand="1" w:evenHBand="0" w:firstRowFirstColumn="0" w:firstRowLastColumn="0" w:lastRowFirstColumn="0" w:lastRowLastColumn="0"/>
+            </w:pPr>
+            <w:r>
+              <w:rPr>
+                <w:b/>
+                <w:bCs/>
+              </w:rPr>
+              <w:t>field:</w:t>
+            </w:r>
+            <w:r>
+              <w:t xml:space="preserve"> String field name</w:t>
+            </w:r>
+          </w:p>
+          <w:p>
+            <w:pPr>
+              <w:cnfStyle w:val="000000100000" w:firstRow="0" w:lastRow="0" w:firstColumn="0" w:lastColumn="0" w:oddVBand="0" w:evenVBand="0" w:oddHBand="1" w:evenHBand="0" w:firstRowFirstColumn="0" w:firstRowLastColumn="0" w:lastRowFirstColumn="0" w:lastRowLastColumn="0"/>
+            </w:pPr>
+            <w:r>
+              <w:rPr>
+                <w:b/>
+                <w:bCs/>
+              </w:rPr>
+              <w:t>type:</w:t>
+            </w:r>
+            <w:r>
+              <w:t xml:space="preserve"> </w:t>
+            </w:r>
+            <w:proofErr w:type="spellStart"/>
+            <w:r>
+              <w:t>FilterEditorFieldTypeEnum</w:t>
+            </w:r>
+            <w:proofErr w:type="spellEnd"/>
+          </w:p>
+          <w:p>
+            <w:pPr>
+              <w:cnfStyle w:val="000000100000" w:firstRow="0" w:lastRow="0" w:firstColumn="0" w:lastColumn="0" w:oddVBand="0" w:evenVBand="0" w:oddHBand="1" w:evenHBand="0" w:firstRowFirstColumn="0" w:firstRowLastColumn="0" w:lastRowFirstColumn="0" w:lastRowLastColumn="0"/>
+            </w:pPr>
+            <w:r>
+              <w:t>(</w:t>
+            </w:r>
+            <w:proofErr w:type="spellStart"/>
+            <w:r>
+              <w:t>Array</w:t>
+            </w:r>
+            <w:proofErr w:type="gramStart"/>
+            <w:r>
+              <w:t>,Datetime,Number,String</w:t>
+            </w:r>
+            <w:proofErr w:type="spellEnd"/>
+            <w:proofErr w:type="gramEnd"/>
+            <w:r>
+              <w:t>…)</w:t>
+            </w:r>
+          </w:p>
+          <w:p>
+            <w:pPr>
+              <w:cnfStyle w:val="000000100000" w:firstRow="0" w:lastRow="0" w:firstColumn="0" w:lastColumn="0" w:oddVBand="0" w:evenVBand="0" w:oddHBand="1" w:evenHBand="0" w:firstRowFirstColumn="0" w:firstRowLastColumn="0" w:lastRowFirstColumn="0" w:lastRowLastColumn="0"/>
+            </w:pPr>
+            <w:r>
+              <w:rPr>
+                <w:b/>
+                <w:bCs/>
+              </w:rPr>
+              <w:t>values:</w:t>
+            </w:r>
+            <w:r>
+              <w:t xml:space="preserve"> Array of String (used in case of type is Array)</w:t>
+            </w:r>
+          </w:p>
+          <w:p>
+            <w:pPr>
+              <w:cnfStyle w:val="000000100000" w:firstRow="0" w:lastRow="0" w:firstColumn="0" w:lastColumn="0" w:oddVBand="0" w:evenVBand="0" w:oddHBand="1" w:evenHBand="0" w:firstRowFirstColumn="0" w:firstRowLastColumn="0" w:lastRowFirstColumn="0" w:lastRowLastColumn="0"/>
+            </w:pPr>
+          </w:p>
+        </w:tc>
+      </w:tr>
+      <w:tr>
+        <w:tc>
+          <w:tcPr>
+            <w:cnfStyle w:val="001000000000" w:firstRow="0" w:lastRow="0" w:firstColumn="1" w:lastColumn="0" w:oddVBand="0" w:evenVBand="0" w:oddHBand="0" w:evenHBand="0" w:firstRowFirstColumn="0" w:firstRowLastColumn="0" w:lastRowFirstColumn="0" w:lastRowLastColumn="0"/>
+            <w:tcW w:w="1975" w:type="dxa"/>
+          </w:tcPr>
+          <w:p>
+            <w:r>
+              <w:t>result</w:t>
+            </w:r>
+          </w:p>
+        </w:tc>
+        <w:tc>
+          <w:tcPr>
+            <w:tcW w:w="2430" w:type="dxa"/>
+          </w:tcPr>
+          <w:p>
+            <w:pPr>
+              <w:cnfStyle w:val="000000000000" w:firstRow="0" w:lastRow="0" w:firstColumn="0" w:lastColumn="0" w:oddVBand="0" w:evenVBand="0" w:oddHBand="0" w:evenHBand="0" w:firstRowFirstColumn="0" w:firstRowLastColumn="0" w:lastRowFirstColumn="0" w:lastRowLastColumn="0"/>
+            </w:pPr>
+            <w:r>
+              <w:t>Used to get filter result as object.</w:t>
+            </w:r>
+          </w:p>
+        </w:tc>
+        <w:tc>
+          <w:tcPr>
+            <w:tcW w:w="1620" w:type="dxa"/>
+          </w:tcPr>
+          <w:p>
+            <w:pPr>
+              <w:cnfStyle w:val="000000000000" w:firstRow="0" w:lastRow="0" w:firstColumn="0" w:lastColumn="0" w:oddVBand="0" w:evenVBand="0" w:oddHBand="0" w:evenHBand="0" w:firstRowFirstColumn="0" w:firstRowLastColumn="0" w:lastRowFirstColumn="0" w:lastRowLastColumn="0"/>
+            </w:pPr>
+          </w:p>
+        </w:tc>
+        <w:tc>
+          <w:tcPr>
+            <w:tcW w:w="3325" w:type="dxa"/>
+          </w:tcPr>
+          <w:p>
+            <w:pPr>
+              <w:cnfStyle w:val="000000000000" w:firstRow="0" w:lastRow="0" w:firstColumn="0" w:lastColumn="0" w:oddVBand="0" w:evenVBand="0" w:oddHBand="0" w:evenHBand="0" w:firstRowFirstColumn="0" w:firstRowLastColumn="0" w:lastRowFirstColumn="0" w:lastRowLastColumn="0"/>
+              <w:rPr>
+                <w:b/>
+                <w:bCs/>
+              </w:rPr>
+            </w:pPr>
+          </w:p>
+        </w:tc>
+      </w:tr>
+      <w:tr>
+        <w:trPr>
+          <w:cnfStyle w:val="000000100000" w:firstRow="0" w:lastRow="0" w:firstColumn="0" w:lastColumn="0" w:oddVBand="0" w:evenVBand="0" w:oddHBand="1" w:evenHBand="0" w:firstRowFirstColumn="0" w:firstRowLastColumn="0" w:lastRowFirstColumn="0" w:lastRowLastColumn="0"/>
+        </w:trPr>
+        <w:tc>
+          <w:tcPr>
+            <w:cnfStyle w:val="001000000000" w:firstRow="0" w:lastRow="0" w:firstColumn="1" w:lastColumn="0" w:oddVBand="0" w:evenVBand="0" w:oddHBand="0" w:evenHBand="0" w:firstRowFirstColumn="0" w:firstRowLastColumn="0" w:lastRowFirstColumn="0" w:lastRowLastColumn="0"/>
+            <w:tcW w:w="1975" w:type="dxa"/>
+          </w:tcPr>
+          <w:p>
+            <w:proofErr w:type="spellStart"/>
+            <w:r>
+              <w:t>showresult</w:t>
+            </w:r>
+            <w:proofErr w:type="spellEnd"/>
+          </w:p>
+        </w:tc>
+        <w:tc>
+          <w:tcPr>
+            <w:tcW w:w="2430" w:type="dxa"/>
+          </w:tcPr>
+          <w:p>
+            <w:pPr>
+              <w:cnfStyle w:val="000000100000" w:firstRow="0" w:lastRow="0" w:firstColumn="0" w:lastColumn="0" w:oddVBand="0" w:evenVBand="0" w:oddHBand="1" w:evenHBand="0" w:firstRowFirstColumn="0" w:firstRowLastColumn="0" w:lastRowFirstColumn="0" w:lastRowLastColumn="0"/>
+            </w:pPr>
+            <w:r>
+              <w:t>True/False.</w:t>
+            </w:r>
+          </w:p>
+          <w:p>
+            <w:pPr>
+              <w:cnfStyle w:val="000000100000" w:firstRow="0" w:lastRow="0" w:firstColumn="0" w:lastColumn="0" w:oddVBand="0" w:evenVBand="0" w:oddHBand="1" w:evenHBand="0" w:firstRowFirstColumn="0" w:firstRowLastColumn="0" w:lastRowFirstColumn="0" w:lastRowLastColumn="0"/>
+            </w:pPr>
+            <w:r>
+              <w:t>Show the filter result.</w:t>
+            </w:r>
+          </w:p>
+        </w:tc>
+        <w:tc>
+          <w:tcPr>
+            <w:tcW w:w="1620" w:type="dxa"/>
+          </w:tcPr>
+          <w:p>
+            <w:pPr>
+              <w:cnfStyle w:val="000000100000" w:firstRow="0" w:lastRow="0" w:firstColumn="0" w:lastColumn="0" w:oddVBand="0" w:evenVBand="0" w:oddHBand="1" w:evenHBand="0" w:firstRowFirstColumn="0" w:firstRowLastColumn="0" w:lastRowFirstColumn="0" w:lastRowLastColumn="0"/>
+            </w:pPr>
+            <w:r>
+              <w:t>False</w:t>
+            </w:r>
+          </w:p>
+        </w:tc>
+        <w:tc>
+          <w:tcPr>
+            <w:tcW w:w="3325" w:type="dxa"/>
+          </w:tcPr>
+          <w:p>
+            <w:pPr>
+              <w:cnfStyle w:val="000000100000" w:firstRow="0" w:lastRow="0" w:firstColumn="0" w:lastColumn="0" w:oddVBand="0" w:evenVBand="0" w:oddHBand="1" w:evenHBand="0" w:firstRowFirstColumn="0" w:firstRowLastColumn="0" w:lastRowFirstColumn="0" w:lastRowLastColumn="0"/>
+              <w:rPr>
+                <w:b/>
+                <w:bCs/>
+              </w:rPr>
+            </w:pPr>
+          </w:p>
+        </w:tc>
+      </w:tr>
+      <w:tr>
+        <w:tc>
+          <w:tcPr>
+            <w:cnfStyle w:val="001000000000" w:firstRow="0" w:lastRow="0" w:firstColumn="1" w:lastColumn="0" w:oddVBand="0" w:evenVBand="0" w:oddHBand="0" w:evenHBand="0" w:firstRowFirstColumn="0" w:firstRowLastColumn="0" w:lastRowFirstColumn="0" w:lastRowLastColumn="0"/>
+            <w:tcW w:w="1975" w:type="dxa"/>
+          </w:tcPr>
+          <w:p>
+            <w:proofErr w:type="spellStart"/>
+            <w:r>
+              <w:t>resultstring</w:t>
+            </w:r>
+            <w:proofErr w:type="spellEnd"/>
+          </w:p>
+        </w:tc>
+        <w:tc>
+          <w:tcPr>
+            <w:tcW w:w="2430" w:type="dxa"/>
+          </w:tcPr>
+          <w:p>
+            <w:pPr>
+              <w:cnfStyle w:val="000000000000" w:firstRow="0" w:lastRow="0" w:firstColumn="0" w:lastColumn="0" w:oddVBand="0" w:evenVBand="0" w:oddHBand="0" w:evenHBand="0" w:firstRowFirstColumn="0" w:firstRowLastColumn="0" w:lastRowFirstColumn="0" w:lastRowLastColumn="0"/>
+            </w:pPr>
+            <w:r>
+              <w:t>Used to get filter result as string</w:t>
+            </w:r>
+          </w:p>
+        </w:tc>
+        <w:tc>
+          <w:tcPr>
+            <w:tcW w:w="1620" w:type="dxa"/>
+          </w:tcPr>
+          <w:p>
+            <w:pPr>
+              <w:cnfStyle w:val="000000000000" w:firstRow="0" w:lastRow="0" w:firstColumn="0" w:lastColumn="0" w:oddVBand="0" w:evenVBand="0" w:oddHBand="0" w:evenHBand="0" w:firstRowFirstColumn="0" w:firstRowLastColumn="0" w:lastRowFirstColumn="0" w:lastRowLastColumn="0"/>
+            </w:pPr>
+          </w:p>
+        </w:tc>
+        <w:tc>
+          <w:tcPr>
+            <w:tcW w:w="3325" w:type="dxa"/>
+          </w:tcPr>
+          <w:p>
+            <w:pPr>
+              <w:cnfStyle w:val="000000000000" w:firstRow="0" w:lastRow="0" w:firstColumn="0" w:lastColumn="0" w:oddVBand="0" w:evenVBand="0" w:oddHBand="0" w:evenHBand="0" w:firstRowFirstColumn="0" w:firstRowLastColumn="0" w:lastRowFirstColumn="0" w:lastRowLastColumn="0"/>
+              <w:rPr>
+                <w:b/>
+                <w:bCs/>
+              </w:rPr>
+            </w:pPr>
+          </w:p>
+        </w:tc>
+      </w:tr>
+    </w:tbl>
+    <w:p/>
+    <w:p>
+      <w:pPr>
+        <w:pStyle w:val="Heading2"/>
+      </w:pPr>
+      <w:bookmarkStart w:id="9" w:name="_Toc428878796"/>
+      <w:bookmarkStart w:id="10" w:name="_GoBack"/>
+      <w:bookmarkEnd w:id="10"/>
+      <w:proofErr w:type="spellStart"/>
+      <w:proofErr w:type="gramStart"/>
+      <w:r>
         <w:t>vr-actionbar</w:t>
       </w:r>
-      <w:bookmarkEnd w:id="10"/>
+      <w:bookmarkEnd w:id="9"/>
       <w:proofErr w:type="spellEnd"/>
       <w:proofErr w:type="gramEnd"/>
     </w:p>
@@ -7273,6 +7669,7 @@
       <w:proofErr w:type="spellStart"/>
       <w:proofErr w:type="gramStart"/>
       <w:r>
+        <w:lastRenderedPageBreak/>
         <w:t>vr</w:t>
       </w:r>
       <w:proofErr w:type="spellEnd"/>
@@ -7795,7 +8192,6 @@
                 <w:sz w:val="19"/>
                 <w:szCs w:val="19"/>
               </w:rPr>
-              <w:lastRenderedPageBreak/>
               <w:t>width</w:t>
             </w:r>
           </w:p>
@@ -8518,6 +8914,7 @@
       <w:proofErr w:type="spellStart"/>
       <w:proofErr w:type="gramStart"/>
       <w:r>
+        <w:lastRenderedPageBreak/>
         <w:t>vr-</w:t>
       </w:r>
       <w:r>
@@ -9390,7 +9787,6 @@
     <w:p/>
     <w:p>
       <w:r>
-        <w:lastRenderedPageBreak/>
         <w:t xml:space="preserve">The </w:t>
       </w:r>
       <w:proofErr w:type="spellStart"/>
@@ -9707,6 +10103,7 @@
         </w:rPr>
         <w:t xml:space="preserve"> </w:t>
       </w:r>
+      <w:proofErr w:type="spellStart"/>
       <w:r>
         <w:rPr>
           <w:rFonts w:ascii="Consolas" w:hAnsi="Consolas" w:cs="Consolas"/>
@@ -9715,7 +10112,18 @@
           <w:szCs w:val="19"/>
           <w:highlight w:val="white"/>
         </w:rPr>
-        <w:t>ng-repeat</w:t>
+        <w:t>ng</w:t>
+      </w:r>
+      <w:proofErr w:type="spellEnd"/>
+      <w:r>
+        <w:rPr>
+          <w:rFonts w:ascii="Consolas" w:hAnsi="Consolas" w:cs="Consolas"/>
+          <w:color w:val="FF0000"/>
+          <w:sz w:val="19"/>
+          <w:szCs w:val="19"/>
+          <w:highlight w:val="white"/>
+        </w:rPr>
+        <w:t>-repeat</w:t>
       </w:r>
       <w:r>
         <w:rPr>
@@ -10520,6 +10928,7 @@
       <w:proofErr w:type="spellStart"/>
       <w:proofErr w:type="gramStart"/>
       <w:r>
+        <w:lastRenderedPageBreak/>
         <w:t>vr-datagrid</w:t>
       </w:r>
       <w:proofErr w:type="spellEnd"/>
@@ -11018,11 +11427,7 @@
             </w:r>
             <w:proofErr w:type="spellEnd"/>
             <w:r>
-              <w:t xml:space="preserve"> is used to implement the tree and refresh it by using a </w:t>
-            </w:r>
-            <w:r>
-              <w:lastRenderedPageBreak/>
-              <w:t xml:space="preserve">function in the </w:t>
+              <w:t xml:space="preserve"> is used to implement the tree and refresh it by using a function in the </w:t>
             </w:r>
             <w:proofErr w:type="spellStart"/>
             <w:r>
@@ -11148,7 +11553,6 @@
               <w:cnfStyle w:val="000000100000" w:firstRow="0" w:lastRow="0" w:firstColumn="0" w:lastColumn="0" w:oddVBand="0" w:evenVBand="0" w:oddHBand="1" w:evenHBand="0" w:firstRowFirstColumn="0" w:firstRowLastColumn="0" w:lastRowFirstColumn="0" w:lastRowLastColumn="0"/>
             </w:pPr>
             <w:r>
-              <w:lastRenderedPageBreak/>
               <w:t>}</w:t>
             </w:r>
           </w:p>
@@ -11179,7 +11583,6 @@
                 <w:szCs w:val="19"/>
                 <w:highlight w:val="white"/>
               </w:rPr>
-              <w:lastRenderedPageBreak/>
               <w:t>datavaluefield</w:t>
             </w:r>
             <w:proofErr w:type="spellEnd"/>
@@ -11876,6 +12279,7 @@
           <w:szCs w:val="19"/>
           <w:highlight w:val="white"/>
         </w:rPr>
+        <w:lastRenderedPageBreak/>
         <w:t xml:space="preserve">                                        </w:t>
       </w:r>
     </w:p>
@@ -12535,7 +12939,6 @@
                 <w:szCs w:val="19"/>
                 <w:highlight w:val="white"/>
               </w:rPr>
-              <w:lastRenderedPageBreak/>
               <w:t>isassignedcarrier</w:t>
             </w:r>
             <w:proofErr w:type="spellEnd"/>
@@ -13474,7 +13877,11 @@
               <w:cnfStyle w:val="000000000000" w:firstRow="0" w:lastRow="0" w:firstColumn="0" w:lastColumn="0" w:oddVBand="0" w:evenVBand="0" w:oddHBand="0" w:evenHBand="0" w:firstRowFirstColumn="0" w:firstRowLastColumn="0" w:lastRowFirstColumn="0" w:lastRowLastColumn="0"/>
             </w:pPr>
             <w:r>
-              <w:t>Retrieves the parameters sent to the page (when navigating to the page or when opening the page as a modal). the returned value is an object</w:t>
+              <w:t xml:space="preserve">Retrieves the parameters sent to the page (when navigating to the page or </w:t>
+            </w:r>
+            <w:r>
+              <w:lastRenderedPageBreak/>
+              <w:t>when opening the page as a modal). the returned value is an object</w:t>
             </w:r>
           </w:p>
         </w:tc>
@@ -13505,6 +13912,7 @@
                 <w:szCs w:val="19"/>
                 <w:highlight w:val="white"/>
               </w:rPr>
+              <w:lastRenderedPageBreak/>
               <w:t>var</w:t>
             </w:r>
             <w:proofErr w:type="spellEnd"/>
@@ -13612,6 +14020,7 @@
                 <w:szCs w:val="19"/>
                 <w:highlight w:val="white"/>
               </w:rPr>
+              <w:lastRenderedPageBreak/>
               <w:t>$</w:t>
             </w:r>
             <w:proofErr w:type="spellStart"/>
@@ -14236,7 +14645,6 @@
                 <w:szCs w:val="19"/>
                 <w:highlight w:val="white"/>
               </w:rPr>
-              <w:lastRenderedPageBreak/>
               <w:t xml:space="preserve">                    });</w:t>
             </w:r>
           </w:p>
@@ -14267,7 +14675,6 @@
                 <w:szCs w:val="19"/>
                 <w:highlight w:val="white"/>
               </w:rPr>
-              <w:lastRenderedPageBreak/>
               <w:t>notifyException</w:t>
             </w:r>
             <w:proofErr w:type="spellEnd"/>
@@ -14843,6 +15250,7 @@
         <w:rPr>
           <w:highlight w:val="white"/>
         </w:rPr>
+        <w:lastRenderedPageBreak/>
         <w:t>VRModalService</w:t>
       </w:r>
       <w:bookmarkEnd w:id="25"/>
@@ -15371,7 +15779,6 @@
         </w:numPr>
       </w:pPr>
       <w:r>
-        <w:lastRenderedPageBreak/>
         <w:t xml:space="preserve">set </w:t>
       </w:r>
       <w:proofErr w:type="spellStart"/>
@@ -16192,7 +16599,7 @@
 
 <file path=word/numbering.xml><?xml version="1.0" encoding="utf-8"?>
 <w:numbering xmlns:wpc="http://schemas.microsoft.com/office/word/2010/wordprocessingCanvas" xmlns:mc="http://schemas.openxmlformats.org/markup-compatibility/2006" xmlns:o="urn:schemas-microsoft-com:office:office" xmlns:r="http://schemas.openxmlformats.org/officeDocument/2006/relationships" xmlns:m="http://schemas.openxmlformats.org/officeDocument/2006/math" xmlns:v="urn:schemas-microsoft-com:vml" xmlns:wp14="http://schemas.microsoft.com/office/word/2010/wordprocessingDrawing" xmlns:wp="http://schemas.openxmlformats.org/drawingml/2006/wordprocessingDrawing" xmlns:w10="urn:schemas-microsoft-com:office:word" xmlns:w="http://schemas.openxmlformats.org/wordprocessingml/2006/main" xmlns:w14="http://schemas.microsoft.com/office/word/2010/wordml" xmlns:w15="http://schemas.microsoft.com/office/word/2012/wordml" xmlns:wpg="http://schemas.microsoft.com/office/word/2010/wordprocessingGroup" xmlns:wpi="http://schemas.microsoft.com/office/word/2010/wordprocessingInk" xmlns:wne="http://schemas.microsoft.com/office/word/2006/wordml" xmlns:wps="http://schemas.microsoft.com/office/word/2010/wordprocessingShape" mc:Ignorable="w14 w15 wp14">
-  <w:abstractNum w:abstractNumId="0" w15:restartNumberingAfterBreak="0">
+  <w:abstractNum w:abstractNumId="0">
     <w:nsid w:val="18AB106E"/>
     <w:multiLevelType w:val="hybridMultilevel"/>
     <w:tmpl w:val="1352A806"/>
@@ -16305,7 +16712,7 @@
       </w:rPr>
     </w:lvl>
   </w:abstractNum>
-  <w:abstractNum w:abstractNumId="1" w15:restartNumberingAfterBreak="0">
+  <w:abstractNum w:abstractNumId="1">
     <w:nsid w:val="34AD20B4"/>
     <w:multiLevelType w:val="hybridMultilevel"/>
     <w:tmpl w:val="C6EE111E"/>
@@ -16418,7 +16825,7 @@
       </w:rPr>
     </w:lvl>
   </w:abstractNum>
-  <w:abstractNum w:abstractNumId="2" w15:restartNumberingAfterBreak="0">
+  <w:abstractNum w:abstractNumId="2">
     <w:nsid w:val="50760386"/>
     <w:multiLevelType w:val="hybridMultilevel"/>
     <w:tmpl w:val="998AED74"/>
@@ -16531,7 +16938,7 @@
       </w:rPr>
     </w:lvl>
   </w:abstractNum>
-  <w:abstractNum w:abstractNumId="3" w15:restartNumberingAfterBreak="0">
+  <w:abstractNum w:abstractNumId="3">
     <w:nsid w:val="5A4A1B5D"/>
     <w:multiLevelType w:val="hybridMultilevel"/>
     <w:tmpl w:val="0CC656F2"/>
@@ -17141,6 +17548,7 @@
       <w:spacing w:after="0" w:line="240" w:lineRule="auto"/>
     </w:pPr>
     <w:tblPr>
+      <w:tblInd w:w="0" w:type="dxa"/>
       <w:tblBorders>
         <w:top w:val="single" w:sz="4" w:space="0" w:color="auto"/>
         <w:left w:val="single" w:sz="4" w:space="0" w:color="auto"/>
@@ -17149,6 +17557,12 @@
         <w:insideH w:val="single" w:sz="4" w:space="0" w:color="auto"/>
         <w:insideV w:val="single" w:sz="4" w:space="0" w:color="auto"/>
       </w:tblBorders>
+      <w:tblCellMar>
+        <w:top w:w="0" w:type="dxa"/>
+        <w:left w:w="108" w:type="dxa"/>
+        <w:bottom w:w="0" w:type="dxa"/>
+        <w:right w:w="108" w:type="dxa"/>
+      </w:tblCellMar>
     </w:tblPr>
   </w:style>
   <w:style w:type="paragraph" w:styleId="ListParagraph">
@@ -17173,6 +17587,7 @@
     <w:tblPr>
       <w:tblStyleRowBandSize w:val="1"/>
       <w:tblStyleColBandSize w:val="1"/>
+      <w:tblInd w:w="0" w:type="dxa"/>
       <w:tblBorders>
         <w:top w:val="single" w:sz="4" w:space="0" w:color="8EAADB" w:themeColor="accent5" w:themeTint="99"/>
         <w:left w:val="single" w:sz="4" w:space="0" w:color="8EAADB" w:themeColor="accent5" w:themeTint="99"/>
@@ -17181,6 +17596,12 @@
         <w:insideH w:val="single" w:sz="4" w:space="0" w:color="8EAADB" w:themeColor="accent5" w:themeTint="99"/>
         <w:insideV w:val="single" w:sz="4" w:space="0" w:color="8EAADB" w:themeColor="accent5" w:themeTint="99"/>
       </w:tblBorders>
+      <w:tblCellMar>
+        <w:top w:w="0" w:type="dxa"/>
+        <w:left w:w="108" w:type="dxa"/>
+        <w:bottom w:w="0" w:type="dxa"/>
+        <w:right w:w="108" w:type="dxa"/>
+      </w:tblCellMar>
     </w:tblPr>
     <w:tblStylePr w:type="firstRow">
       <w:rPr>
@@ -17624,7 +18045,7 @@
 </file>
 
 <file path=customXml/itemProps1.xml><?xml version="1.0" encoding="utf-8"?>
-<ds:datastoreItem xmlns:ds="http://schemas.openxmlformats.org/officeDocument/2006/customXml" ds:itemID="{7746FE0B-71A3-4A43-8011-3FB054B9D469}">
+<ds:datastoreItem xmlns:ds="http://schemas.openxmlformats.org/officeDocument/2006/customXml" ds:itemID="{A93B80A2-0F4E-495D-8E07-727C4FDB18BF}">
   <ds:schemaRefs>
     <ds:schemaRef ds:uri="http://schemas.openxmlformats.org/officeDocument/2006/bibliography"/>
   </ds:schemaRefs>

</xml_diff>